<commit_message>
minor modifications on report
</commit_message>
<xml_diff>
--- a/Report.docx
+++ b/Report.docx
@@ -5,6 +5,7 @@
     <w:p>
       <w:pPr>
         <w:spacing w:line="240" w:lineRule="auto"/>
+        <w:jc w:val="both"/>
         <w:rPr>
           <w:lang w:val="en-US"/>
         </w:rPr>
@@ -12,6 +13,7 @@
       <w:r>
         <w:rPr>
           <w:noProof/>
+          <w:lang w:val="en-US" w:eastAsia="en-US"/>
         </w:rPr>
         <w:drawing>
           <wp:anchor distT="0" distB="0" distL="114300" distR="114300" simplePos="0" relativeHeight="251658240" behindDoc="1" locked="0" layoutInCell="1" allowOverlap="1" wp14:anchorId="34F7EE7A" wp14:editId="2684A0EE">
@@ -81,49 +83,68 @@
         <w:rPr>
           <w:lang w:val="en-US"/>
         </w:rPr>
-        <w:t>Télécom SudParis</w:t>
-      </w:r>
-      <w:r>
-        <w:rPr>
-          <w:lang w:val="en-US"/>
-        </w:rPr>
-        <w:tab/>
-      </w:r>
-      <w:r>
-        <w:rPr>
-          <w:lang w:val="en-US"/>
-        </w:rPr>
-        <w:tab/>
-      </w:r>
-      <w:r>
-        <w:rPr>
-          <w:lang w:val="en-US"/>
-        </w:rPr>
-        <w:tab/>
-      </w:r>
-      <w:r>
-        <w:rPr>
-          <w:lang w:val="en-US"/>
-        </w:rPr>
-        <w:tab/>
-      </w:r>
-      <w:r>
-        <w:rPr>
-          <w:lang w:val="en-US"/>
-        </w:rPr>
-        <w:tab/>
-        <w:t xml:space="preserve">             </w:t>
-      </w:r>
-      <w:r>
-        <w:rPr>
-          <w:lang w:val="en-US"/>
-        </w:rPr>
-        <w:t xml:space="preserve"> </w:t>
-      </w:r>
-      <w:r>
-        <w:rPr>
-          <w:lang w:val="en-US"/>
-        </w:rPr>
+        <w:t>Telecom</w:t>
+      </w:r>
+      <w:r>
+        <w:rPr>
+          <w:lang w:val="en-US"/>
+        </w:rPr>
+        <w:t xml:space="preserve"> SudParis</w:t>
+      </w:r>
+    </w:p>
+    <w:p>
+      <w:pPr>
+        <w:spacing w:line="240" w:lineRule="auto"/>
+        <w:jc w:val="both"/>
+        <w:rPr>
+          <w:lang w:val="en-US"/>
+        </w:rPr>
+      </w:pPr>
+      <w:r>
+        <w:rPr>
+          <w:lang w:val="en-US"/>
+        </w:rPr>
+        <w:t>Master of Science CCN</w:t>
+      </w:r>
+    </w:p>
+    <w:p>
+      <w:pPr>
+        <w:spacing w:line="240" w:lineRule="auto"/>
+        <w:jc w:val="both"/>
+        <w:rPr>
+          <w:b/>
+          <w:lang w:val="en-US"/>
+        </w:rPr>
+      </w:pPr>
+      <w:r>
+        <w:rPr>
+          <w:lang w:val="en-US"/>
+        </w:rPr>
+        <w:t xml:space="preserve">Evaluation of Network Algorithm Efficiency </w:t>
+      </w:r>
+    </w:p>
+    <w:p>
+      <w:pPr>
+        <w:spacing w:line="240" w:lineRule="auto"/>
+        <w:jc w:val="both"/>
+        <w:rPr>
+          <w:lang w:val="en-US"/>
+        </w:rPr>
+      </w:pPr>
+    </w:p>
+    <w:p>
+      <w:pPr>
+        <w:spacing w:line="240" w:lineRule="auto"/>
+        <w:jc w:val="both"/>
+        <w:rPr>
+          <w:lang w:val="en-US"/>
+        </w:rPr>
+      </w:pPr>
+      <w:r>
+        <w:rPr>
+          <w:lang w:val="en-US"/>
+        </w:rPr>
+        <w:lastRenderedPageBreak/>
         <w:t>December 9</w:t>
       </w:r>
       <w:r>
@@ -143,114 +164,72 @@
     <w:p>
       <w:pPr>
         <w:spacing w:line="240" w:lineRule="auto"/>
-        <w:rPr>
-          <w:lang w:val="en-US"/>
-        </w:rPr>
-      </w:pPr>
-      <w:r>
-        <w:rPr>
-          <w:lang w:val="en-US"/>
-        </w:rPr>
-        <w:t>Master of Science CCN</w:t>
-      </w:r>
-      <w:r>
-        <w:rPr>
-          <w:lang w:val="en-US"/>
-        </w:rPr>
-        <w:tab/>
-      </w:r>
-      <w:r>
-        <w:rPr>
-          <w:lang w:val="en-US"/>
-        </w:rPr>
-        <w:tab/>
-      </w:r>
-      <w:r>
-        <w:rPr>
-          <w:lang w:val="en-US"/>
-        </w:rPr>
-        <w:tab/>
-      </w:r>
-      <w:r>
-        <w:rPr>
-          <w:lang w:val="en-US"/>
-        </w:rPr>
-        <w:tab/>
-      </w:r>
-      <w:r>
-        <w:rPr>
-          <w:lang w:val="en-US"/>
-        </w:rPr>
-        <w:tab/>
-        <w:t xml:space="preserve">     </w:t>
-      </w:r>
-      <w:r>
-        <w:rPr>
-          <w:lang w:val="en-US"/>
-        </w:rPr>
-        <w:tab/>
-        <w:t xml:space="preserve">   </w:t>
-      </w:r>
+        <w:jc w:val="both"/>
+        <w:rPr>
+          <w:lang w:val="en-US"/>
+        </w:rPr>
+      </w:pPr>
       <w:r>
         <w:rPr>
           <w:b/>
           <w:lang w:val="en-US"/>
         </w:rPr>
+        <w:t>Mostafa</w:t>
+      </w:r>
+      <w:r>
+        <w:rPr>
+          <w:b/>
+          <w:lang w:val="en-US"/>
+        </w:rPr>
+        <w:t xml:space="preserve"> A.M.</w:t>
+      </w:r>
+      <w:r>
+        <w:rPr>
+          <w:b/>
+          <w:lang w:val="en-US"/>
+        </w:rPr>
+        <w:t xml:space="preserve"> Fateen</w:t>
+      </w:r>
+    </w:p>
+    <w:p>
+      <w:pPr>
+        <w:spacing w:line="240" w:lineRule="auto"/>
+        <w:jc w:val="both"/>
+        <w:rPr>
+          <w:b/>
+          <w:lang w:val="en-US"/>
+        </w:rPr>
+      </w:pPr>
+      <w:r>
+        <w:rPr>
+          <w:b/>
+          <w:lang w:val="en-US"/>
+        </w:rPr>
         <w:t>Rebeca Machado</w:t>
       </w:r>
     </w:p>
     <w:p>
       <w:pPr>
         <w:spacing w:line="240" w:lineRule="auto"/>
-        <w:rPr>
-          <w:b/>
-          <w:lang w:val="en-US"/>
-        </w:rPr>
-      </w:pPr>
-      <w:r>
-        <w:rPr>
-          <w:lang w:val="en-US"/>
-        </w:rPr>
-        <w:t>Evaluation of Network Algorithm Efficiency</w:t>
-      </w:r>
-      <w:r>
-        <w:rPr>
-          <w:lang w:val="en-US"/>
-        </w:rPr>
-        <w:tab/>
-      </w:r>
-      <w:r>
-        <w:rPr>
-          <w:lang w:val="en-US"/>
-        </w:rPr>
-        <w:tab/>
-      </w:r>
-      <w:r>
-        <w:rPr>
-          <w:lang w:val="en-US"/>
-        </w:rPr>
-        <w:tab/>
-        <w:t xml:space="preserve">      </w:t>
-      </w:r>
-      <w:r>
-        <w:rPr>
-          <w:b/>
-          <w:lang w:val="en-US"/>
-        </w:rPr>
-        <w:t>Mostafa Fateen</w:t>
-      </w:r>
+        <w:jc w:val="both"/>
+        <w:rPr>
+          <w:lang w:val="en-US"/>
+        </w:rPr>
+        <w:sectPr>
+          <w:pgSz w:w="12240" w:h="15840"/>
+          <w:pgMar w:top="1417" w:right="1701" w:bottom="1417" w:left="1701" w:header="708" w:footer="708" w:gutter="0"/>
+          <w:cols w:num="2" w:space="708" w:equalWidth="0">
+            <w:col w:w="5652" w:space="720"/>
+            <w:col w:w="2466"/>
+          </w:cols>
+          <w:docGrid w:linePitch="360"/>
+        </w:sectPr>
+      </w:pPr>
     </w:p>
     <w:p>
       <w:pPr>
         <w:spacing w:line="240" w:lineRule="auto"/>
-        <w:rPr>
-          <w:lang w:val="en-US"/>
-        </w:rPr>
-      </w:pPr>
-    </w:p>
-    <w:p>
-      <w:pPr>
-        <w:spacing w:line="240" w:lineRule="auto"/>
+        <w:jc w:val="both"/>
         <w:rPr>
           <w:lang w:val="en-US"/>
         </w:rPr>
@@ -275,6 +254,7 @@
     </w:p>
     <w:p>
       <w:pPr>
+        <w:jc w:val="both"/>
         <w:rPr>
           <w:lang w:val="en-US"/>
         </w:rPr>
@@ -283,6 +263,7 @@
     <w:p>
       <w:pPr>
         <w:pStyle w:val="Heading1"/>
+        <w:jc w:val="both"/>
         <w:rPr>
           <w:lang w:val="en-US"/>
         </w:rPr>
@@ -343,17 +324,8 @@
     </w:p>
     <w:p>
       <w:pPr>
-        <w:spacing w:line="240" w:lineRule="auto"/>
-        <w:ind w:firstLine="567"/>
-        <w:jc w:val="both"/>
-        <w:rPr>
-          <w:lang w:val="en-US"/>
-        </w:rPr>
-      </w:pPr>
-    </w:p>
-    <w:p>
-      <w:pPr>
         <w:pStyle w:val="Heading1"/>
+        <w:jc w:val="both"/>
         <w:rPr>
           <w:lang w:val="en-US"/>
         </w:rPr>
@@ -369,6 +341,7 @@
       <w:pPr>
         <w:spacing w:line="240" w:lineRule="auto"/>
         <w:ind w:firstLine="284"/>
+        <w:jc w:val="both"/>
         <w:rPr>
           <w:lang w:val="en-US"/>
         </w:rPr>
@@ -396,18 +369,17 @@
     </w:p>
     <w:p>
       <w:pPr>
+        <w:keepNext/>
         <w:spacing w:after="40" w:line="240" w:lineRule="auto"/>
-        <w:jc w:val="center"/>
-        <w:rPr>
-          <w:lang w:val="en-US"/>
-        </w:rPr>
+        <w:jc w:val="both"/>
       </w:pPr>
       <w:r>
         <w:rPr>
           <w:noProof/>
+          <w:lang w:val="en-US" w:eastAsia="en-US"/>
         </w:rPr>
         <w:drawing>
-          <wp:inline distT="0" distB="0" distL="0" distR="0">
+          <wp:inline distT="0" distB="0" distL="0" distR="0" wp14:anchorId="09D45383" wp14:editId="31946F7B">
             <wp:extent cx="5200650" cy="2087946"/>
             <wp:effectExtent l="114300" t="114300" r="152400" b="140970"/>
             <wp:docPr id="3" name="Picture 3" descr="https://scontent.xx.fbcdn.net/hphotos-xlt1/v/t34.0-12/12351154_508356279343550_2047227210_n.jpg?oh=d98132662f15313231c2e6f06fb71512&amp;oe=566926FE"/>
@@ -484,39 +456,91 @@
     </w:p>
     <w:p>
       <w:pPr>
+        <w:pStyle w:val="Caption"/>
+        <w:jc w:val="center"/>
+        <w:rPr>
+          <w:lang w:val="en-US"/>
+        </w:rPr>
+      </w:pPr>
+      <w:r>
+        <w:t xml:space="preserve">Figure </w:t>
+      </w:r>
+      <w:fldSimple w:instr=" SEQ Figure \* ARABIC ">
+        <w:r>
+          <w:rPr>
+            <w:noProof/>
+          </w:rPr>
+          <w:t>1</w:t>
+        </w:r>
+      </w:fldSimple>
+      <w:r>
+        <w:rPr>
+          <w:lang w:val="en-US"/>
+        </w:rPr>
+        <w:t>: Random Way Point algorithm obtained from the course slides.</w:t>
+      </w:r>
+    </w:p>
+    <w:p>
+      <w:pPr>
         <w:spacing w:line="240" w:lineRule="auto"/>
         <w:ind w:firstLine="284"/>
-        <w:jc w:val="center"/>
-        <w:rPr>
-          <w:sz w:val="20"/>
-          <w:lang w:val="en-US"/>
-        </w:rPr>
-      </w:pPr>
-      <w:r>
-        <w:rPr>
-          <w:b/>
-          <w:sz w:val="20"/>
-          <w:lang w:val="en-US"/>
-        </w:rPr>
-        <w:t>Image 1</w:t>
-      </w:r>
-      <w:r>
-        <w:rPr>
-          <w:sz w:val="20"/>
-          <w:lang w:val="en-US"/>
-        </w:rPr>
-        <w:t>: Random Way Point algorithm obtained from the course slides.</w:t>
-      </w:r>
+        <w:jc w:val="both"/>
+        <w:rPr>
+          <w:lang w:val="en-US"/>
+        </w:rPr>
+      </w:pPr>
     </w:p>
     <w:p>
       <w:pPr>
         <w:spacing w:line="240" w:lineRule="auto"/>
         <w:ind w:firstLine="284"/>
-        <w:jc w:val="center"/>
-        <w:rPr>
-          <w:lang w:val="en-US"/>
-        </w:rPr>
-      </w:pPr>
+        <w:jc w:val="both"/>
+        <w:rPr>
+          <w:lang w:val="en-US"/>
+        </w:rPr>
+      </w:pPr>
+      <w:r>
+        <w:rPr>
+          <w:lang w:val="en-US"/>
+        </w:rPr>
+        <w:t xml:space="preserve">As for the uniformly distributed variables; we used the Python library </w:t>
+      </w:r>
+      <w:proofErr w:type="spellStart"/>
+      <w:r>
+        <w:rPr>
+          <w:b/>
+          <w:i/>
+          <w:lang w:val="en-US"/>
+        </w:rPr>
+        <w:t>n</w:t>
+      </w:r>
+      <w:r>
+        <w:rPr>
+          <w:b/>
+          <w:i/>
+          <w:lang w:val="en-US"/>
+        </w:rPr>
+        <w:t>umpy</w:t>
+      </w:r>
+      <w:proofErr w:type="spellEnd"/>
+      <w:r>
+        <w:rPr>
+          <w:lang w:val="en-US"/>
+        </w:rPr>
+        <w:t xml:space="preserve"> which </w:t>
+      </w:r>
+      <w:r>
+        <w:rPr>
+          <w:lang w:val="en-US"/>
+        </w:rPr>
+        <w:t xml:space="preserve">already </w:t>
+      </w:r>
+      <w:r>
+        <w:rPr>
+          <w:lang w:val="en-US"/>
+        </w:rPr>
+        <w:t>provides an implementation of randomly chosen numbers in an interval [x, y). Hence, the intervals proposed in the formulation of the project were not completely used (since the function used will never choose the upper bound of the interval).</w:t>
+      </w:r>
     </w:p>
     <w:p>
       <w:pPr>
@@ -531,42 +555,20 @@
         <w:rPr>
           <w:lang w:val="en-US"/>
         </w:rPr>
-        <w:t xml:space="preserve">As for the uniformly distributed variables; we used the Python library </w:t>
-      </w:r>
-      <w:proofErr w:type="spellStart"/>
-      <w:r>
-        <w:rPr>
-          <w:b/>
-          <w:i/>
-          <w:lang w:val="en-US"/>
-        </w:rPr>
-        <w:t>Numpy</w:t>
-      </w:r>
-      <w:proofErr w:type="spellEnd"/>
-      <w:r>
-        <w:rPr>
-          <w:lang w:val="en-US"/>
-        </w:rPr>
-        <w:t xml:space="preserve"> which </w:t>
-      </w:r>
-      <w:r>
-        <w:rPr>
-          <w:lang w:val="en-US"/>
-        </w:rPr>
-        <w:t xml:space="preserve">already </w:t>
-      </w:r>
-      <w:r>
-        <w:rPr>
-          <w:lang w:val="en-US"/>
-        </w:rPr>
-        <w:t xml:space="preserve">provides an implementation of randomly chosen numbers in an interval [x, y). Hence, the intervals </w:t>
-      </w:r>
-      <w:r>
-        <w:rPr>
-          <w:lang w:val="en-US"/>
-        </w:rPr>
         <w:lastRenderedPageBreak/>
-        <w:t>proposed in the formulation of the project were not completely used (since the function used will never choose the upper bound of the interval).</w:t>
+        <w:t>The units where change</w:t>
+      </w:r>
+      <w:r>
+        <w:rPr>
+          <w:lang w:val="en-US"/>
+        </w:rPr>
+        <w:t>d</w:t>
+      </w:r>
+      <w:r>
+        <w:rPr>
+          <w:lang w:val="en-US"/>
+        </w:rPr>
+        <w:t xml:space="preserve"> to meters (m) and minutes (min) to easily manage the granularity of the experiment. For each minute, we memorized the average speed of the mobile agent in a vector of 3 * 60 elements (3 hours of simulation). The following formula was used to compute the average speed:</w:t>
       </w:r>
     </w:p>
     <w:p>
@@ -574,22 +576,6 @@
         <w:spacing w:line="240" w:lineRule="auto"/>
         <w:ind w:firstLine="284"/>
         <w:jc w:val="both"/>
-        <w:rPr>
-          <w:lang w:val="en-US"/>
-        </w:rPr>
-      </w:pPr>
-      <w:r>
-        <w:rPr>
-          <w:lang w:val="en-US"/>
-        </w:rPr>
-        <w:t>The units where change to meters (m) and minutes (min) to easily manage the granularity of the experiment. For each minute, we memorized the average speed of the mobile agent in a vector of 3 * 60 elements (3 hours of simulation). The following formula was used to compute the average speed:</w:t>
-      </w:r>
-    </w:p>
-    <w:p>
-      <w:pPr>
-        <w:spacing w:line="240" w:lineRule="auto"/>
-        <w:ind w:firstLine="284"/>
-        <w:jc w:val="center"/>
         <w:rPr>
           <w:lang w:val="en-US"/>
         </w:rPr>
@@ -777,6 +763,12 @@
         </w:rPr>
         <w:t>Replacing this in the formula we obtain:</w:t>
       </w:r>
+      <w:r>
+        <w:rPr>
+          <w:lang w:val="en-US"/>
+        </w:rPr>
+        <w:t xml:space="preserve"> </w:t>
+      </w:r>
     </w:p>
     <w:p>
       <w:pPr>
@@ -817,6 +809,7 @@
               </m:r>
               <m:f>
                 <m:fPr>
+                  <m:type m:val="lin"/>
                   <m:ctrlPr>
                     <w:rPr>
                       <w:rFonts w:ascii="Cambria Math" w:hAnsi="Cambria Math"/>
@@ -883,6 +876,7 @@
                   </m:r>
                   <m:f>
                     <m:fPr>
+                      <m:type m:val="lin"/>
                       <m:ctrlPr>
                         <w:rPr>
                           <w:rFonts w:ascii="Cambria Math" w:hAnsi="Cambria Math"/>
@@ -939,6 +933,7 @@
           </m:r>
           <m:f>
             <m:fPr>
+              <m:type m:val="lin"/>
               <m:ctrlPr>
                 <w:rPr>
                   <w:rFonts w:ascii="Cambria Math" w:hAnsi="Cambria Math"/>
@@ -1039,18 +1034,8 @@
     </w:p>
     <w:p>
       <w:pPr>
-        <w:pStyle w:val="ListParagraph"/>
-        <w:spacing w:line="240" w:lineRule="auto"/>
-        <w:ind w:left="644"/>
-        <w:jc w:val="both"/>
-        <w:rPr>
-          <w:lang w:val="en-US"/>
-        </w:rPr>
-      </w:pPr>
-    </w:p>
-    <w:p>
-      <w:pPr>
         <w:pStyle w:val="Quote"/>
+        <w:jc w:val="both"/>
         <w:rPr>
           <w:lang w:val="en-US"/>
         </w:rPr>
@@ -1127,14 +1112,6 @@
     <w:p>
       <w:pPr>
         <w:ind w:firstLine="708"/>
-        <w:rPr>
-          <w:lang w:val="en-US"/>
-        </w:rPr>
-      </w:pPr>
-    </w:p>
-    <w:p>
-      <w:pPr>
-        <w:ind w:firstLine="708"/>
         <w:jc w:val="both"/>
         <w:rPr>
           <w:lang w:val="en-US"/>
@@ -1155,10 +1132,13 @@
     </w:p>
     <w:p>
       <w:pPr>
-        <w:rPr>
-          <w:lang w:val="en-US"/>
-        </w:rPr>
-      </w:pPr>
+        <w:jc w:val="both"/>
+        <w:rPr>
+          <w:lang w:val="en-US"/>
+        </w:rPr>
+      </w:pPr>
+      <w:bookmarkStart w:id="0" w:name="_GoBack"/>
+      <w:bookmarkEnd w:id="0"/>
     </w:p>
     <w:p>
       <w:pPr>
@@ -1248,6 +1228,7 @@
     </w:p>
     <w:p>
       <w:pPr>
+        <w:jc w:val="both"/>
         <w:rPr>
           <w:rFonts w:eastAsiaTheme="minorEastAsia"/>
           <w:lang w:val="en-US"/>
@@ -1354,6 +1335,7 @@
     </w:p>
     <w:p>
       <w:pPr>
+        <w:jc w:val="both"/>
         <w:rPr>
           <w:rFonts w:eastAsiaTheme="minorEastAsia"/>
           <w:lang w:val="en-US"/>
@@ -1393,6 +1375,7 @@
     </w:p>
     <w:p>
       <w:pPr>
+        <w:jc w:val="both"/>
         <w:rPr>
           <w:lang w:val="en-US"/>
         </w:rPr>
@@ -1404,7 +1387,6 @@
               <w:rFonts w:ascii="Cambria Math" w:hAnsi="Cambria Math"/>
               <w:lang w:val="en-US"/>
             </w:rPr>
-            <w:lastRenderedPageBreak/>
             <m:t xml:space="preserve">σ= </m:t>
           </m:r>
           <m:rad>
@@ -1630,6 +1612,7 @@
     <w:p>
       <w:pPr>
         <w:pStyle w:val="ListParagraph"/>
+        <w:jc w:val="both"/>
         <w:rPr>
           <w:rFonts w:eastAsiaTheme="minorEastAsia"/>
           <w:lang w:val="en-US"/>
@@ -1642,14 +1625,8 @@
               <w:rFonts w:ascii="Cambria Math" w:hAnsi="Cambria Math"/>
               <w:lang w:val="en-US"/>
             </w:rPr>
-            <m:t>N'</m:t>
-          </m:r>
-          <m:r>
-            <w:rPr>
-              <w:rFonts w:ascii="Cambria Math" w:hAnsi="Cambria Math"/>
-              <w:lang w:val="en-US"/>
-            </w:rPr>
-            <m:t>=</m:t>
+            <w:lastRenderedPageBreak/>
+            <m:t>N'=</m:t>
           </m:r>
           <m:f>
             <m:fPr>
@@ -1817,6 +1794,7 @@
     <w:p>
       <w:pPr>
         <w:pStyle w:val="ListParagraph"/>
+        <w:jc w:val="both"/>
         <w:rPr>
           <w:rFonts w:eastAsiaTheme="minorEastAsia"/>
           <w:lang w:val="en-US"/>
@@ -1826,6 +1804,7 @@
     <w:p>
       <w:pPr>
         <w:pStyle w:val="ListParagraph"/>
+        <w:jc w:val="both"/>
         <w:rPr>
           <w:rFonts w:eastAsiaTheme="minorEastAsia"/>
           <w:lang w:val="en-US"/>
@@ -2066,7 +2045,6 @@
         </w:rPr>
         <w:t xml:space="preserve"> (see </w:t>
       </w:r>
-      <w:bookmarkStart w:id="0" w:name="_GoBack"/>
       <w:proofErr w:type="spellStart"/>
       <w:r>
         <w:rPr>
@@ -2083,7 +2061,6 @@
         </w:rPr>
         <w:t xml:space="preserve"> </w:t>
       </w:r>
-      <w:bookmarkEnd w:id="0"/>
       <w:r>
         <w:rPr>
           <w:lang w:val="en-US"/>
@@ -2216,28 +2193,7 @@
                           <w:rFonts w:ascii="Cambria Math" w:eastAsiaTheme="minorEastAsia" w:hAnsi="Cambria Math"/>
                           <w:lang w:val="en-US"/>
                         </w:rPr>
-                        <m:t>100*</m:t>
-                      </m:r>
-                      <m:r>
-                        <w:rPr>
-                          <w:rFonts w:ascii="Cambria Math" w:eastAsiaTheme="minorEastAsia" w:hAnsi="Cambria Math"/>
-                          <w:lang w:val="en-US"/>
-                        </w:rPr>
-                        <m:t>(1.96)</m:t>
-                      </m:r>
-                      <m:r>
-                        <w:rPr>
-                          <w:rFonts w:ascii="Cambria Math" w:eastAsiaTheme="minorEastAsia" w:hAnsi="Cambria Math"/>
-                          <w:lang w:val="en-US"/>
-                        </w:rPr>
-                        <m:t>*</m:t>
-                      </m:r>
-                      <m:r>
-                        <w:rPr>
-                          <w:rFonts w:ascii="Cambria Math" w:eastAsiaTheme="minorEastAsia" w:hAnsi="Cambria Math"/>
-                          <w:lang w:val="en-US"/>
-                        </w:rPr>
-                        <m:t>(0.577)</m:t>
+                        <m:t>100*(1.96)*(0.577)</m:t>
                       </m:r>
                     </m:num>
                     <m:den>
@@ -2266,21 +2222,7 @@
                           <w:rFonts w:ascii="Cambria Math" w:eastAsiaTheme="minorEastAsia" w:hAnsi="Cambria Math"/>
                           <w:lang w:val="en-US"/>
                         </w:rPr>
-                        <m:t>*</m:t>
-                      </m:r>
-                      <m:r>
-                        <w:rPr>
-                          <w:rFonts w:ascii="Cambria Math" w:eastAsiaTheme="minorEastAsia" w:hAnsi="Cambria Math"/>
-                          <w:lang w:val="en-US"/>
-                        </w:rPr>
-                        <m:t>(3</m:t>
-                      </m:r>
-                      <m:r>
-                        <w:rPr>
-                          <w:rFonts w:ascii="Cambria Math" w:eastAsiaTheme="minorEastAsia" w:hAnsi="Cambria Math"/>
-                          <w:lang w:val="en-US"/>
-                        </w:rPr>
-                        <m:t>)</m:t>
+                        <m:t>*(3)</m:t>
                       </m:r>
                     </m:den>
                   </m:f>
@@ -2353,6 +2295,7 @@
       </w:pPr>
     </w:p>
     <w:sectPr>
+      <w:type w:val="continuous"/>
       <w:pgSz w:w="12240" w:h="15840"/>
       <w:pgMar w:top="1417" w:right="1701" w:bottom="1417" w:left="1701" w:header="708" w:footer="708" w:gutter="0"/>
       <w:cols w:space="708"/>
@@ -3061,7 +3004,6 @@
   <w:style w:type="character" w:default="1" w:styleId="DefaultParagraphFont">
     <w:name w:val="Default Paragraph Font"/>
     <w:uiPriority w:val="1"/>
-    <w:semiHidden/>
     <w:unhideWhenUsed/>
   </w:style>
   <w:style w:type="table" w:default="1" w:styleId="TableNormal">
@@ -3214,7 +3156,571 @@
       <w:color w:val="404040" w:themeColor="text1" w:themeTint="BF"/>
     </w:rPr>
   </w:style>
+  <w:style w:type="paragraph" w:styleId="Caption">
+    <w:name w:val="caption"/>
+    <w:basedOn w:val="Normal"/>
+    <w:next w:val="Normal"/>
+    <w:uiPriority w:val="35"/>
+    <w:unhideWhenUsed/>
+    <w:qFormat/>
+    <w:rsid w:val="00BE795E"/>
+    <w:pPr>
+      <w:spacing w:line="240" w:lineRule="auto"/>
+    </w:pPr>
+    <w:rPr>
+      <w:i/>
+      <w:iCs/>
+      <w:color w:val="1F497D" w:themeColor="text2"/>
+      <w:sz w:val="18"/>
+      <w:szCs w:val="18"/>
+    </w:rPr>
+  </w:style>
 </w:styles>
+</file>
+
+<file path=word/glossary/document.xml><?xml version="1.0" encoding="utf-8"?>
+<w:glossaryDocument xmlns:wpc="http://schemas.microsoft.com/office/word/2010/wordprocessingCanvas" xmlns:cx="http://schemas.microsoft.com/office/drawing/2014/chartex" xmlns:cx1="http://schemas.microsoft.com/office/drawing/2015/9/8/chartex" xmlns:mc="http://schemas.openxmlformats.org/markup-compatibility/2006" xmlns:o="urn:schemas-microsoft-com:office:office" xmlns:r="http://schemas.openxmlformats.org/officeDocument/2006/relationships" xmlns:m="http://schemas.openxmlformats.org/officeDocument/2006/math" xmlns:v="urn:schemas-microsoft-com:vml" xmlns:wp14="http://schemas.microsoft.com/office/word/2010/wordprocessingDrawing" xmlns:wp="http://schemas.openxmlformats.org/drawingml/2006/wordprocessingDrawing" xmlns:w10="urn:schemas-microsoft-com:office:word" xmlns:w="http://schemas.openxmlformats.org/wordprocessingml/2006/main" xmlns:w14="http://schemas.microsoft.com/office/word/2010/wordml" xmlns:w15="http://schemas.microsoft.com/office/word/2012/wordml" xmlns:w16se="http://schemas.microsoft.com/office/word/2015/wordml/symex" xmlns:wpg="http://schemas.microsoft.com/office/word/2010/wordprocessingGroup" xmlns:wpi="http://schemas.microsoft.com/office/word/2010/wordprocessingInk" xmlns:wne="http://schemas.microsoft.com/office/word/2006/wordml" xmlns:wps="http://schemas.microsoft.com/office/word/2010/wordprocessingShape" mc:Ignorable="w14 w15 w16se wp14"/>
+</file>
+
+<file path=word/glossary/fontTable.xml><?xml version="1.0" encoding="utf-8"?>
+<w:fonts xmlns:mc="http://schemas.openxmlformats.org/markup-compatibility/2006" xmlns:r="http://schemas.openxmlformats.org/officeDocument/2006/relationships" xmlns:w="http://schemas.openxmlformats.org/wordprocessingml/2006/main" xmlns:w14="http://schemas.microsoft.com/office/word/2010/wordml" xmlns:w15="http://schemas.microsoft.com/office/word/2012/wordml" xmlns:w16se="http://schemas.microsoft.com/office/word/2015/wordml/symex" mc:Ignorable="w14 w15 w16se">
+  <w:font w:name="Times New Roman">
+    <w:panose1 w:val="02020603050405020304"/>
+    <w:charset w:val="00"/>
+    <w:family w:val="roman"/>
+    <w:pitch w:val="variable"/>
+    <w:sig w:usb0="E0002AFF" w:usb1="C0007841" w:usb2="00000009" w:usb3="00000000" w:csb0="000001FF" w:csb1="00000000"/>
+  </w:font>
+  <w:font w:name="Calibri">
+    <w:panose1 w:val="020F0502020204030204"/>
+    <w:charset w:val="00"/>
+    <w:family w:val="swiss"/>
+    <w:pitch w:val="variable"/>
+    <w:sig w:usb0="E00002FF" w:usb1="4000ACFF" w:usb2="00000001" w:usb3="00000000" w:csb0="0000019F" w:csb1="00000000"/>
+  </w:font>
+  <w:font w:name="Arial">
+    <w:panose1 w:val="020B0604020202020204"/>
+    <w:charset w:val="00"/>
+    <w:family w:val="swiss"/>
+    <w:pitch w:val="variable"/>
+    <w:sig w:usb0="E0002AFF" w:usb1="C0007843" w:usb2="00000009" w:usb3="00000000" w:csb0="000001FF" w:csb1="00000000"/>
+  </w:font>
+  <w:font w:name="Cambria">
+    <w:panose1 w:val="02040503050406030204"/>
+    <w:charset w:val="00"/>
+    <w:family w:val="roman"/>
+    <w:pitch w:val="variable"/>
+    <w:sig w:usb0="E00002FF" w:usb1="400004FF" w:usb2="00000000" w:usb3="00000000" w:csb0="0000019F" w:csb1="00000000"/>
+  </w:font>
+  <w:font w:name="Tahoma">
+    <w:panose1 w:val="020B0604030504040204"/>
+    <w:charset w:val="00"/>
+    <w:family w:val="swiss"/>
+    <w:pitch w:val="variable"/>
+    <w:sig w:usb0="E1002EFF" w:usb1="C000605B" w:usb2="00000029" w:usb3="00000000" w:csb0="000101FF" w:csb1="00000000"/>
+  </w:font>
+  <w:font w:name="Symbol">
+    <w:panose1 w:val="05050102010706020507"/>
+    <w:charset w:val="02"/>
+    <w:family w:val="roman"/>
+    <w:pitch w:val="variable"/>
+    <w:sig w:usb0="00000000" w:usb1="10000000" w:usb2="00000000" w:usb3="00000000" w:csb0="80000000" w:csb1="00000000"/>
+  </w:font>
+  <w:font w:name="Cambria Math">
+    <w:panose1 w:val="02040503050406030204"/>
+    <w:charset w:val="00"/>
+    <w:family w:val="roman"/>
+    <w:pitch w:val="variable"/>
+    <w:sig w:usb0="E00002FF" w:usb1="420024FF" w:usb2="00000000" w:usb3="00000000" w:csb0="0000019F" w:csb1="00000000"/>
+  </w:font>
+  <w:font w:name="Calibri Light">
+    <w:panose1 w:val="020F0302020204030204"/>
+    <w:charset w:val="00"/>
+    <w:family w:val="swiss"/>
+    <w:pitch w:val="variable"/>
+    <w:sig w:usb0="A00002EF" w:usb1="4000207B" w:usb2="00000000" w:usb3="00000000" w:csb0="0000019F" w:csb1="00000000"/>
+  </w:font>
+</w:fonts>
+</file>
+
+<file path=word/glossary/settings.xml><?xml version="1.0" encoding="utf-8"?>
+<w:settings xmlns:mc="http://schemas.openxmlformats.org/markup-compatibility/2006" xmlns:o="urn:schemas-microsoft-com:office:office" xmlns:r="http://schemas.openxmlformats.org/officeDocument/2006/relationships" xmlns:m="http://schemas.openxmlformats.org/officeDocument/2006/math" xmlns:v="urn:schemas-microsoft-com:vml" xmlns:w10="urn:schemas-microsoft-com:office:word" xmlns:w="http://schemas.openxmlformats.org/wordprocessingml/2006/main" xmlns:w14="http://schemas.microsoft.com/office/word/2010/wordml" xmlns:w15="http://schemas.microsoft.com/office/word/2012/wordml" xmlns:w16se="http://schemas.microsoft.com/office/word/2015/wordml/symex" xmlns:sl="http://schemas.openxmlformats.org/schemaLibrary/2006/main" mc:Ignorable="w14 w15 w16se">
+  <w:view w:val="normal"/>
+  <w:defaultTabStop w:val="720"/>
+  <w:characterSpacingControl w:val="doNotCompress"/>
+  <w:compat>
+    <w:useFELayout/>
+    <w:compatSetting w:name="compatibilityMode" w:uri="http://schemas.microsoft.com/office/word" w:val="15"/>
+    <w:compatSetting w:name="overrideTableStyleFontSizeAndJustification" w:uri="http://schemas.microsoft.com/office/word" w:val="1"/>
+    <w:compatSetting w:name="enableOpenTypeFeatures" w:uri="http://schemas.microsoft.com/office/word" w:val="1"/>
+    <w:compatSetting w:name="doNotFlipMirrorIndents" w:uri="http://schemas.microsoft.com/office/word" w:val="1"/>
+    <w:compatSetting w:name="differentiateMultirowTableHeaders" w:uri="http://schemas.microsoft.com/office/word" w:val="1"/>
+  </w:compat>
+  <w:rsids>
+    <w:rsidRoot w:val="00A32286"/>
+    <w:rsid w:val="00923045"/>
+    <w:rsid w:val="00A32286"/>
+  </w:rsids>
+  <m:mathPr>
+    <m:mathFont m:val="Cambria Math"/>
+    <m:brkBin m:val="before"/>
+    <m:brkBinSub m:val="--"/>
+    <m:smallFrac m:val="0"/>
+    <m:dispDef/>
+    <m:lMargin m:val="0"/>
+    <m:rMargin m:val="0"/>
+    <m:defJc m:val="centerGroup"/>
+    <m:wrapIndent m:val="1440"/>
+    <m:intLim m:val="subSup"/>
+    <m:naryLim m:val="undOvr"/>
+  </m:mathPr>
+  <w:themeFontLang w:val="en-US" w:bidi="ar-SA"/>
+  <w:clrSchemeMapping w:bg1="light1" w:t1="dark1" w:bg2="light2" w:t2="dark2" w:accent1="accent1" w:accent2="accent2" w:accent3="accent3" w:accent4="accent4" w:accent5="accent5" w:accent6="accent6" w:hyperlink="hyperlink" w:followedHyperlink="followedHyperlink"/>
+  <w:decimalSymbol w:val="."/>
+  <w:listSeparator w:val=","/>
+  <w15:chartTrackingRefBased/>
+</w:settings>
+</file>
+
+<file path=word/glossary/styles.xml><?xml version="1.0" encoding="utf-8"?>
+<w:styles xmlns:mc="http://schemas.openxmlformats.org/markup-compatibility/2006" xmlns:r="http://schemas.openxmlformats.org/officeDocument/2006/relationships" xmlns:w="http://schemas.openxmlformats.org/wordprocessingml/2006/main" xmlns:w14="http://schemas.microsoft.com/office/word/2010/wordml" xmlns:w15="http://schemas.microsoft.com/office/word/2012/wordml" xmlns:w16se="http://schemas.microsoft.com/office/word/2015/wordml/symex" mc:Ignorable="w14 w15 w16se">
+  <w:docDefaults>
+    <w:rPrDefault>
+      <w:rPr>
+        <w:rFonts w:asciiTheme="minorHAnsi" w:eastAsiaTheme="minorEastAsia" w:hAnsiTheme="minorHAnsi" w:cstheme="minorBidi"/>
+        <w:sz w:val="22"/>
+        <w:szCs w:val="22"/>
+        <w:lang w:val="en-US" w:eastAsia="en-US" w:bidi="ar-SA"/>
+      </w:rPr>
+    </w:rPrDefault>
+    <w:pPrDefault>
+      <w:pPr>
+        <w:spacing w:after="160" w:line="259" w:lineRule="auto"/>
+      </w:pPr>
+    </w:pPrDefault>
+  </w:docDefaults>
+  <w:latentStyles w:defLockedState="0" w:defUIPriority="99" w:defSemiHidden="0" w:defUnhideWhenUsed="0" w:defQFormat="0" w:count="371">
+    <w:lsdException w:name="Normal" w:uiPriority="0" w:qFormat="1"/>
+    <w:lsdException w:name="heading 1" w:uiPriority="9" w:qFormat="1"/>
+    <w:lsdException w:name="heading 2" w:semiHidden="1" w:uiPriority="9" w:unhideWhenUsed="1" w:qFormat="1"/>
+    <w:lsdException w:name="heading 3" w:semiHidden="1" w:uiPriority="9" w:unhideWhenUsed="1" w:qFormat="1"/>
+    <w:lsdException w:name="heading 4" w:semiHidden="1" w:uiPriority="9" w:unhideWhenUsed="1" w:qFormat="1"/>
+    <w:lsdException w:name="heading 5" w:semiHidden="1" w:uiPriority="9" w:unhideWhenUsed="1" w:qFormat="1"/>
+    <w:lsdException w:name="heading 6" w:semiHidden="1" w:uiPriority="9" w:unhideWhenUsed="1" w:qFormat="1"/>
+    <w:lsdException w:name="heading 7" w:semiHidden="1" w:uiPriority="9" w:unhideWhenUsed="1" w:qFormat="1"/>
+    <w:lsdException w:name="heading 8" w:semiHidden="1" w:uiPriority="9" w:unhideWhenUsed="1" w:qFormat="1"/>
+    <w:lsdException w:name="heading 9" w:semiHidden="1" w:uiPriority="9" w:unhideWhenUsed="1" w:qFormat="1"/>
+    <w:lsdException w:name="index 1" w:semiHidden="1" w:unhideWhenUsed="1"/>
+    <w:lsdException w:name="index 2" w:semiHidden="1" w:unhideWhenUsed="1"/>
+    <w:lsdException w:name="index 3" w:semiHidden="1" w:unhideWhenUsed="1"/>
+    <w:lsdException w:name="index 4" w:semiHidden="1" w:unhideWhenUsed="1"/>
+    <w:lsdException w:name="index 5" w:semiHidden="1" w:unhideWhenUsed="1"/>
+    <w:lsdException w:name="index 6" w:semiHidden="1" w:unhideWhenUsed="1"/>
+    <w:lsdException w:name="index 7" w:semiHidden="1" w:unhideWhenUsed="1"/>
+    <w:lsdException w:name="index 8" w:semiHidden="1" w:unhideWhenUsed="1"/>
+    <w:lsdException w:name="index 9" w:semiHidden="1" w:unhideWhenUsed="1"/>
+    <w:lsdException w:name="toc 1" w:semiHidden="1" w:uiPriority="39" w:unhideWhenUsed="1"/>
+    <w:lsdException w:name="toc 2" w:semiHidden="1" w:uiPriority="39" w:unhideWhenUsed="1"/>
+    <w:lsdException w:name="toc 3" w:semiHidden="1" w:uiPriority="39" w:unhideWhenUsed="1"/>
+    <w:lsdException w:name="toc 4" w:semiHidden="1" w:uiPriority="39" w:unhideWhenUsed="1"/>
+    <w:lsdException w:name="toc 5" w:semiHidden="1" w:uiPriority="39" w:unhideWhenUsed="1"/>
+    <w:lsdException w:name="toc 6" w:semiHidden="1" w:uiPriority="39" w:unhideWhenUsed="1"/>
+    <w:lsdException w:name="toc 7" w:semiHidden="1" w:uiPriority="39" w:unhideWhenUsed="1"/>
+    <w:lsdException w:name="toc 8" w:semiHidden="1" w:uiPriority="39" w:unhideWhenUsed="1"/>
+    <w:lsdException w:name="toc 9" w:semiHidden="1" w:uiPriority="39" w:unhideWhenUsed="1"/>
+    <w:lsdException w:name="Normal Indent" w:semiHidden="1" w:unhideWhenUsed="1"/>
+    <w:lsdException w:name="footnote text" w:semiHidden="1" w:unhideWhenUsed="1"/>
+    <w:lsdException w:name="annotation text" w:semiHidden="1" w:unhideWhenUsed="1"/>
+    <w:lsdException w:name="header" w:semiHidden="1" w:unhideWhenUsed="1"/>
+    <w:lsdException w:name="footer" w:semiHidden="1" w:unhideWhenUsed="1"/>
+    <w:lsdException w:name="index heading" w:semiHidden="1" w:unhideWhenUsed="1"/>
+    <w:lsdException w:name="caption" w:semiHidden="1" w:uiPriority="35" w:unhideWhenUsed="1" w:qFormat="1"/>
+    <w:lsdException w:name="table of figures" w:semiHidden="1" w:unhideWhenUsed="1"/>
+    <w:lsdException w:name="envelope address" w:semiHidden="1" w:unhideWhenUsed="1"/>
+    <w:lsdException w:name="envelope return" w:semiHidden="1" w:unhideWhenUsed="1"/>
+    <w:lsdException w:name="footnote reference" w:semiHidden="1" w:unhideWhenUsed="1"/>
+    <w:lsdException w:name="annotation reference" w:semiHidden="1" w:unhideWhenUsed="1"/>
+    <w:lsdException w:name="line number" w:semiHidden="1" w:unhideWhenUsed="1"/>
+    <w:lsdException w:name="page number" w:semiHidden="1" w:unhideWhenUsed="1"/>
+    <w:lsdException w:name="endnote reference" w:semiHidden="1" w:unhideWhenUsed="1"/>
+    <w:lsdException w:name="endnote text" w:semiHidden="1" w:unhideWhenUsed="1"/>
+    <w:lsdException w:name="table of authorities" w:semiHidden="1" w:unhideWhenUsed="1"/>
+    <w:lsdException w:name="macro" w:semiHidden="1" w:unhideWhenUsed="1"/>
+    <w:lsdException w:name="toa heading" w:semiHidden="1" w:unhideWhenUsed="1"/>
+    <w:lsdException w:name="List" w:semiHidden="1" w:unhideWhenUsed="1"/>
+    <w:lsdException w:name="List Bullet" w:semiHidden="1" w:unhideWhenUsed="1"/>
+    <w:lsdException w:name="List Number" w:semiHidden="1" w:unhideWhenUsed="1"/>
+    <w:lsdException w:name="List 2" w:semiHidden="1" w:unhideWhenUsed="1"/>
+    <w:lsdException w:name="List 3" w:semiHidden="1" w:unhideWhenUsed="1"/>
+    <w:lsdException w:name="List 4" w:semiHidden="1" w:unhideWhenUsed="1"/>
+    <w:lsdException w:name="List 5" w:semiHidden="1" w:unhideWhenUsed="1"/>
+    <w:lsdException w:name="List Bullet 2" w:semiHidden="1" w:unhideWhenUsed="1"/>
+    <w:lsdException w:name="List Bullet 3" w:semiHidden="1" w:unhideWhenUsed="1"/>
+    <w:lsdException w:name="List Bullet 4" w:semiHidden="1" w:unhideWhenUsed="1"/>
+    <w:lsdException w:name="List Bullet 5" w:semiHidden="1" w:unhideWhenUsed="1"/>
+    <w:lsdException w:name="List Number 2" w:semiHidden="1" w:unhideWhenUsed="1"/>
+    <w:lsdException w:name="List Number 3" w:semiHidden="1" w:unhideWhenUsed="1"/>
+    <w:lsdException w:name="List Number 4" w:semiHidden="1" w:unhideWhenUsed="1"/>
+    <w:lsdException w:name="List Number 5" w:semiHidden="1" w:unhideWhenUsed="1"/>
+    <w:lsdException w:name="Title" w:uiPriority="10" w:qFormat="1"/>
+    <w:lsdException w:name="Closing" w:semiHidden="1" w:unhideWhenUsed="1"/>
+    <w:lsdException w:name="Signature" w:semiHidden="1" w:unhideWhenUsed="1"/>
+    <w:lsdException w:name="Default Paragraph Font" w:semiHidden="1" w:uiPriority="1" w:unhideWhenUsed="1"/>
+    <w:lsdException w:name="Body Text" w:semiHidden="1" w:unhideWhenUsed="1"/>
+    <w:lsdException w:name="Body Text Indent" w:semiHidden="1" w:unhideWhenUsed="1"/>
+    <w:lsdException w:name="List Continue" w:semiHidden="1" w:unhideWhenUsed="1"/>
+    <w:lsdException w:name="List Continue 2" w:semiHidden="1" w:unhideWhenUsed="1"/>
+    <w:lsdException w:name="List Continue 3" w:semiHidden="1" w:unhideWhenUsed="1"/>
+    <w:lsdException w:name="List Continue 4" w:semiHidden="1" w:unhideWhenUsed="1"/>
+    <w:lsdException w:name="List Continue 5" w:semiHidden="1" w:unhideWhenUsed="1"/>
+    <w:lsdException w:name="Message Header" w:semiHidden="1" w:unhideWhenUsed="1"/>
+    <w:lsdException w:name="Subtitle" w:uiPriority="11" w:qFormat="1"/>
+    <w:lsdException w:name="Salutation" w:semiHidden="1" w:unhideWhenUsed="1"/>
+    <w:lsdException w:name="Date" w:semiHidden="1" w:unhideWhenUsed="1"/>
+    <w:lsdException w:name="Body Text First Indent" w:semiHidden="1" w:unhideWhenUsed="1"/>
+    <w:lsdException w:name="Body Text First Indent 2" w:semiHidden="1" w:unhideWhenUsed="1"/>
+    <w:lsdException w:name="Note Heading" w:semiHidden="1" w:unhideWhenUsed="1"/>
+    <w:lsdException w:name="Body Text 2" w:semiHidden="1" w:unhideWhenUsed="1"/>
+    <w:lsdException w:name="Body Text 3" w:semiHidden="1" w:unhideWhenUsed="1"/>
+    <w:lsdException w:name="Body Text Indent 2" w:semiHidden="1" w:unhideWhenUsed="1"/>
+    <w:lsdException w:name="Body Text Indent 3" w:semiHidden="1" w:unhideWhenUsed="1"/>
+    <w:lsdException w:name="Block Text" w:semiHidden="1" w:unhideWhenUsed="1"/>
+    <w:lsdException w:name="Hyperlink" w:semiHidden="1" w:unhideWhenUsed="1"/>
+    <w:lsdException w:name="FollowedHyperlink" w:semiHidden="1" w:unhideWhenUsed="1"/>
+    <w:lsdException w:name="Strong" w:uiPriority="22" w:qFormat="1"/>
+    <w:lsdException w:name="Emphasis" w:uiPriority="20" w:qFormat="1"/>
+    <w:lsdException w:name="Document Map" w:semiHidden="1" w:unhideWhenUsed="1"/>
+    <w:lsdException w:name="Plain Text" w:semiHidden="1" w:unhideWhenUsed="1"/>
+    <w:lsdException w:name="E-mail Signature" w:semiHidden="1" w:unhideWhenUsed="1"/>
+    <w:lsdException w:name="HTML Top of Form" w:semiHidden="1" w:unhideWhenUsed="1"/>
+    <w:lsdException w:name="HTML Bottom of Form" w:semiHidden="1" w:unhideWhenUsed="1"/>
+    <w:lsdException w:name="Normal (Web)" w:semiHidden="1" w:unhideWhenUsed="1"/>
+    <w:lsdException w:name="HTML Acronym" w:semiHidden="1" w:unhideWhenUsed="1"/>
+    <w:lsdException w:name="HTML Address" w:semiHidden="1" w:unhideWhenUsed="1"/>
+    <w:lsdException w:name="HTML Cite" w:semiHidden="1" w:unhideWhenUsed="1"/>
+    <w:lsdException w:name="HTML Code" w:semiHidden="1" w:unhideWhenUsed="1"/>
+    <w:lsdException w:name="HTML Definition" w:semiHidden="1" w:unhideWhenUsed="1"/>
+    <w:lsdException w:name="HTML Keyboard" w:semiHidden="1" w:unhideWhenUsed="1"/>
+    <w:lsdException w:name="HTML Preformatted" w:semiHidden="1" w:unhideWhenUsed="1"/>
+    <w:lsdException w:name="HTML Sample" w:semiHidden="1" w:unhideWhenUsed="1"/>
+    <w:lsdException w:name="HTML Typewriter" w:semiHidden="1" w:unhideWhenUsed="1"/>
+    <w:lsdException w:name="HTML Variable" w:semiHidden="1" w:unhideWhenUsed="1"/>
+    <w:lsdException w:name="Normal Table" w:semiHidden="1" w:unhideWhenUsed="1"/>
+    <w:lsdException w:name="annotation subject" w:semiHidden="1" w:unhideWhenUsed="1"/>
+    <w:lsdException w:name="No List" w:semiHidden="1" w:unhideWhenUsed="1"/>
+    <w:lsdException w:name="Outline List 1" w:semiHidden="1" w:unhideWhenUsed="1"/>
+    <w:lsdException w:name="Outline List 2" w:semiHidden="1" w:unhideWhenUsed="1"/>
+    <w:lsdException w:name="Outline List 3" w:semiHidden="1" w:unhideWhenUsed="1"/>
+    <w:lsdException w:name="Table Simple 1" w:semiHidden="1" w:unhideWhenUsed="1"/>
+    <w:lsdException w:name="Table Simple 2" w:semiHidden="1" w:unhideWhenUsed="1"/>
+    <w:lsdException w:name="Table Simple 3" w:semiHidden="1" w:unhideWhenUsed="1"/>
+    <w:lsdException w:name="Table Classic 1" w:semiHidden="1" w:unhideWhenUsed="1"/>
+    <w:lsdException w:name="Table Classic 2" w:semiHidden="1" w:unhideWhenUsed="1"/>
+    <w:lsdException w:name="Table Classic 3" w:semiHidden="1" w:unhideWhenUsed="1"/>
+    <w:lsdException w:name="Table Classic 4" w:semiHidden="1" w:unhideWhenUsed="1"/>
+    <w:lsdException w:name="Table Colorful 1" w:semiHidden="1" w:unhideWhenUsed="1"/>
+    <w:lsdException w:name="Table Colorful 2" w:semiHidden="1" w:unhideWhenUsed="1"/>
+    <w:lsdException w:name="Table Colorful 3" w:semiHidden="1" w:unhideWhenUsed="1"/>
+    <w:lsdException w:name="Table Columns 1" w:semiHidden="1" w:unhideWhenUsed="1"/>
+    <w:lsdException w:name="Table Columns 2" w:semiHidden="1" w:unhideWhenUsed="1"/>
+    <w:lsdException w:name="Table Columns 3" w:semiHidden="1" w:unhideWhenUsed="1"/>
+    <w:lsdException w:name="Table Columns 4" w:semiHidden="1" w:unhideWhenUsed="1"/>
+    <w:lsdException w:name="Table Columns 5" w:semiHidden="1" w:unhideWhenUsed="1"/>
+    <w:lsdException w:name="Table Grid 1" w:semiHidden="1" w:unhideWhenUsed="1"/>
+    <w:lsdException w:name="Table Grid 2" w:semiHidden="1" w:unhideWhenUsed="1"/>
+    <w:lsdException w:name="Table Grid 3" w:semiHidden="1" w:unhideWhenUsed="1"/>
+    <w:lsdException w:name="Table Grid 4" w:semiHidden="1" w:unhideWhenUsed="1"/>
+    <w:lsdException w:name="Table Grid 5" w:semiHidden="1" w:unhideWhenUsed="1"/>
+    <w:lsdException w:name="Table Grid 6" w:semiHidden="1" w:unhideWhenUsed="1"/>
+    <w:lsdException w:name="Table Grid 7" w:semiHidden="1" w:unhideWhenUsed="1"/>
+    <w:lsdException w:name="Table Grid 8" w:semiHidden="1" w:unhideWhenUsed="1"/>
+    <w:lsdException w:name="Table List 1" w:semiHidden="1" w:unhideWhenUsed="1"/>
+    <w:lsdException w:name="Table List 2" w:semiHidden="1" w:unhideWhenUsed="1"/>
+    <w:lsdException w:name="Table List 3" w:semiHidden="1" w:unhideWhenUsed="1"/>
+    <w:lsdException w:name="Table List 4" w:semiHidden="1" w:unhideWhenUsed="1"/>
+    <w:lsdException w:name="Table List 5" w:semiHidden="1" w:unhideWhenUsed="1"/>
+    <w:lsdException w:name="Table List 6" w:semiHidden="1" w:unhideWhenUsed="1"/>
+    <w:lsdException w:name="Table List 7" w:semiHidden="1" w:unhideWhenUsed="1"/>
+    <w:lsdException w:name="Table List 8" w:semiHidden="1" w:unhideWhenUsed="1"/>
+    <w:lsdException w:name="Table 3D effects 1" w:semiHidden="1" w:unhideWhenUsed="1"/>
+    <w:lsdException w:name="Table 3D effects 2" w:semiHidden="1" w:unhideWhenUsed="1"/>
+    <w:lsdException w:name="Table 3D effects 3" w:semiHidden="1" w:unhideWhenUsed="1"/>
+    <w:lsdException w:name="Table Contemporary" w:semiHidden="1" w:unhideWhenUsed="1"/>
+    <w:lsdException w:name="Table Elegant" w:semiHidden="1" w:unhideWhenUsed="1"/>
+    <w:lsdException w:name="Table Professional" w:semiHidden="1" w:unhideWhenUsed="1"/>
+    <w:lsdException w:name="Table Subtle 1" w:semiHidden="1" w:unhideWhenUsed="1"/>
+    <w:lsdException w:name="Table Subtle 2" w:semiHidden="1" w:unhideWhenUsed="1"/>
+    <w:lsdException w:name="Table Web 1" w:semiHidden="1" w:unhideWhenUsed="1"/>
+    <w:lsdException w:name="Table Web 2" w:semiHidden="1" w:unhideWhenUsed="1"/>
+    <w:lsdException w:name="Table Web 3" w:semiHidden="1" w:unhideWhenUsed="1"/>
+    <w:lsdException w:name="Balloon Text" w:semiHidden="1" w:unhideWhenUsed="1"/>
+    <w:lsdException w:name="Table Grid" w:uiPriority="39"/>
+    <w:lsdException w:name="Table Theme" w:semiHidden="1" w:unhideWhenUsed="1"/>
+    <w:lsdException w:name="Placeholder Text" w:semiHidden="1"/>
+    <w:lsdException w:name="No Spacing" w:uiPriority="1" w:qFormat="1"/>
+    <w:lsdException w:name="Light Shading" w:uiPriority="60"/>
+    <w:lsdException w:name="Light List" w:uiPriority="61"/>
+    <w:lsdException w:name="Light Grid" w:uiPriority="62"/>
+    <w:lsdException w:name="Medium Shading 1" w:uiPriority="63"/>
+    <w:lsdException w:name="Medium Shading 2" w:uiPriority="64"/>
+    <w:lsdException w:name="Medium List 1" w:uiPriority="65"/>
+    <w:lsdException w:name="Medium List 2" w:uiPriority="66"/>
+    <w:lsdException w:name="Medium Grid 1" w:uiPriority="67"/>
+    <w:lsdException w:name="Medium Grid 2" w:uiPriority="68"/>
+    <w:lsdException w:name="Medium Grid 3" w:uiPriority="69"/>
+    <w:lsdException w:name="Dark List" w:uiPriority="70"/>
+    <w:lsdException w:name="Colorful Shading" w:uiPriority="71"/>
+    <w:lsdException w:name="Colorful List" w:uiPriority="72"/>
+    <w:lsdException w:name="Colorful Grid" w:uiPriority="73"/>
+    <w:lsdException w:name="Light Shading Accent 1" w:uiPriority="60"/>
+    <w:lsdException w:name="Light List Accent 1" w:uiPriority="61"/>
+    <w:lsdException w:name="Light Grid Accent 1" w:uiPriority="62"/>
+    <w:lsdException w:name="Medium Shading 1 Accent 1" w:uiPriority="63"/>
+    <w:lsdException w:name="Medium Shading 2 Accent 1" w:uiPriority="64"/>
+    <w:lsdException w:name="Medium List 1 Accent 1" w:uiPriority="65"/>
+    <w:lsdException w:name="Revision" w:semiHidden="1"/>
+    <w:lsdException w:name="List Paragraph" w:uiPriority="34" w:qFormat="1"/>
+    <w:lsdException w:name="Quote" w:uiPriority="29" w:qFormat="1"/>
+    <w:lsdException w:name="Intense Quote" w:uiPriority="30" w:qFormat="1"/>
+    <w:lsdException w:name="Medium List 2 Accent 1" w:uiPriority="66"/>
+    <w:lsdException w:name="Medium Grid 1 Accent 1" w:uiPriority="67"/>
+    <w:lsdException w:name="Medium Grid 2 Accent 1" w:uiPriority="68"/>
+    <w:lsdException w:name="Medium Grid 3 Accent 1" w:uiPriority="69"/>
+    <w:lsdException w:name="Dark List Accent 1" w:uiPriority="70"/>
+    <w:lsdException w:name="Colorful Shading Accent 1" w:uiPriority="71"/>
+    <w:lsdException w:name="Colorful List Accent 1" w:uiPriority="72"/>
+    <w:lsdException w:name="Colorful Grid Accent 1" w:uiPriority="73"/>
+    <w:lsdException w:name="Light Shading Accent 2" w:uiPriority="60"/>
+    <w:lsdException w:name="Light List Accent 2" w:uiPriority="61"/>
+    <w:lsdException w:name="Light Grid Accent 2" w:uiPriority="62"/>
+    <w:lsdException w:name="Medium Shading 1 Accent 2" w:uiPriority="63"/>
+    <w:lsdException w:name="Medium Shading 2 Accent 2" w:uiPriority="64"/>
+    <w:lsdException w:name="Medium List 1 Accent 2" w:uiPriority="65"/>
+    <w:lsdException w:name="Medium List 2 Accent 2" w:uiPriority="66"/>
+    <w:lsdException w:name="Medium Grid 1 Accent 2" w:uiPriority="67"/>
+    <w:lsdException w:name="Medium Grid 2 Accent 2" w:uiPriority="68"/>
+    <w:lsdException w:name="Medium Grid 3 Accent 2" w:uiPriority="69"/>
+    <w:lsdException w:name="Dark List Accent 2" w:uiPriority="70"/>
+    <w:lsdException w:name="Colorful Shading Accent 2" w:uiPriority="71"/>
+    <w:lsdException w:name="Colorful List Accent 2" w:uiPriority="72"/>
+    <w:lsdException w:name="Colorful Grid Accent 2" w:uiPriority="73"/>
+    <w:lsdException w:name="Light Shading Accent 3" w:uiPriority="60"/>
+    <w:lsdException w:name="Light List Accent 3" w:uiPriority="61"/>
+    <w:lsdException w:name="Light Grid Accent 3" w:uiPriority="62"/>
+    <w:lsdException w:name="Medium Shading 1 Accent 3" w:uiPriority="63"/>
+    <w:lsdException w:name="Medium Shading 2 Accent 3" w:uiPriority="64"/>
+    <w:lsdException w:name="Medium List 1 Accent 3" w:uiPriority="65"/>
+    <w:lsdException w:name="Medium List 2 Accent 3" w:uiPriority="66"/>
+    <w:lsdException w:name="Medium Grid 1 Accent 3" w:uiPriority="67"/>
+    <w:lsdException w:name="Medium Grid 2 Accent 3" w:uiPriority="68"/>
+    <w:lsdException w:name="Medium Grid 3 Accent 3" w:uiPriority="69"/>
+    <w:lsdException w:name="Dark List Accent 3" w:uiPriority="70"/>
+    <w:lsdException w:name="Colorful Shading Accent 3" w:uiPriority="71"/>
+    <w:lsdException w:name="Colorful List Accent 3" w:uiPriority="72"/>
+    <w:lsdException w:name="Colorful Grid Accent 3" w:uiPriority="73"/>
+    <w:lsdException w:name="Light Shading Accent 4" w:uiPriority="60"/>
+    <w:lsdException w:name="Light List Accent 4" w:uiPriority="61"/>
+    <w:lsdException w:name="Light Grid Accent 4" w:uiPriority="62"/>
+    <w:lsdException w:name="Medium Shading 1 Accent 4" w:uiPriority="63"/>
+    <w:lsdException w:name="Medium Shading 2 Accent 4" w:uiPriority="64"/>
+    <w:lsdException w:name="Medium List 1 Accent 4" w:uiPriority="65"/>
+    <w:lsdException w:name="Medium List 2 Accent 4" w:uiPriority="66"/>
+    <w:lsdException w:name="Medium Grid 1 Accent 4" w:uiPriority="67"/>
+    <w:lsdException w:name="Medium Grid 2 Accent 4" w:uiPriority="68"/>
+    <w:lsdException w:name="Medium Grid 3 Accent 4" w:uiPriority="69"/>
+    <w:lsdException w:name="Dark List Accent 4" w:uiPriority="70"/>
+    <w:lsdException w:name="Colorful Shading Accent 4" w:uiPriority="71"/>
+    <w:lsdException w:name="Colorful List Accent 4" w:uiPriority="72"/>
+    <w:lsdException w:name="Colorful Grid Accent 4" w:uiPriority="73"/>
+    <w:lsdException w:name="Light Shading Accent 5" w:uiPriority="60"/>
+    <w:lsdException w:name="Light List Accent 5" w:uiPriority="61"/>
+    <w:lsdException w:name="Light Grid Accent 5" w:uiPriority="62"/>
+    <w:lsdException w:name="Medium Shading 1 Accent 5" w:uiPriority="63"/>
+    <w:lsdException w:name="Medium Shading 2 Accent 5" w:uiPriority="64"/>
+    <w:lsdException w:name="Medium List 1 Accent 5" w:uiPriority="65"/>
+    <w:lsdException w:name="Medium List 2 Accent 5" w:uiPriority="66"/>
+    <w:lsdException w:name="Medium Grid 1 Accent 5" w:uiPriority="67"/>
+    <w:lsdException w:name="Medium Grid 2 Accent 5" w:uiPriority="68"/>
+    <w:lsdException w:name="Medium Grid 3 Accent 5" w:uiPriority="69"/>
+    <w:lsdException w:name="Dark List Accent 5" w:uiPriority="70"/>
+    <w:lsdException w:name="Colorful Shading Accent 5" w:uiPriority="71"/>
+    <w:lsdException w:name="Colorful List Accent 5" w:uiPriority="72"/>
+    <w:lsdException w:name="Colorful Grid Accent 5" w:uiPriority="73"/>
+    <w:lsdException w:name="Light Shading Accent 6" w:uiPriority="60"/>
+    <w:lsdException w:name="Light List Accent 6" w:uiPriority="61"/>
+    <w:lsdException w:name="Light Grid Accent 6" w:uiPriority="62"/>
+    <w:lsdException w:name="Medium Shading 1 Accent 6" w:uiPriority="63"/>
+    <w:lsdException w:name="Medium Shading 2 Accent 6" w:uiPriority="64"/>
+    <w:lsdException w:name="Medium List 1 Accent 6" w:uiPriority="65"/>
+    <w:lsdException w:name="Medium List 2 Accent 6" w:uiPriority="66"/>
+    <w:lsdException w:name="Medium Grid 1 Accent 6" w:uiPriority="67"/>
+    <w:lsdException w:name="Medium Grid 2 Accent 6" w:uiPriority="68"/>
+    <w:lsdException w:name="Medium Grid 3 Accent 6" w:uiPriority="69"/>
+    <w:lsdException w:name="Dark List Accent 6" w:uiPriority="70"/>
+    <w:lsdException w:name="Colorful Shading Accent 6" w:uiPriority="71"/>
+    <w:lsdException w:name="Colorful List Accent 6" w:uiPriority="72"/>
+    <w:lsdException w:name="Colorful Grid Accent 6" w:uiPriority="73"/>
+    <w:lsdException w:name="Subtle Emphasis" w:uiPriority="19" w:qFormat="1"/>
+    <w:lsdException w:name="Intense Emphasis" w:uiPriority="21" w:qFormat="1"/>
+    <w:lsdException w:name="Subtle Reference" w:uiPriority="31" w:qFormat="1"/>
+    <w:lsdException w:name="Intense Reference" w:uiPriority="32" w:qFormat="1"/>
+    <w:lsdException w:name="Book Title" w:uiPriority="33" w:qFormat="1"/>
+    <w:lsdException w:name="Bibliography" w:semiHidden="1" w:uiPriority="37" w:unhideWhenUsed="1"/>
+    <w:lsdException w:name="TOC Heading" w:semiHidden="1" w:uiPriority="39" w:unhideWhenUsed="1" w:qFormat="1"/>
+    <w:lsdException w:name="Plain Table 1" w:uiPriority="41"/>
+    <w:lsdException w:name="Plain Table 2" w:uiPriority="42"/>
+    <w:lsdException w:name="Plain Table 3" w:uiPriority="43"/>
+    <w:lsdException w:name="Plain Table 4" w:uiPriority="44"/>
+    <w:lsdException w:name="Plain Table 5" w:uiPriority="45"/>
+    <w:lsdException w:name="Grid Table Light" w:uiPriority="40"/>
+    <w:lsdException w:name="Grid Table 1 Light" w:uiPriority="46"/>
+    <w:lsdException w:name="Grid Table 2" w:uiPriority="47"/>
+    <w:lsdException w:name="Grid Table 3" w:uiPriority="48"/>
+    <w:lsdException w:name="Grid Table 4" w:uiPriority="49"/>
+    <w:lsdException w:name="Grid Table 5 Dark" w:uiPriority="50"/>
+    <w:lsdException w:name="Grid Table 6 Colorful" w:uiPriority="51"/>
+    <w:lsdException w:name="Grid Table 7 Colorful" w:uiPriority="52"/>
+    <w:lsdException w:name="Grid Table 1 Light Accent 1" w:uiPriority="46"/>
+    <w:lsdException w:name="Grid Table 2 Accent 1" w:uiPriority="47"/>
+    <w:lsdException w:name="Grid Table 3 Accent 1" w:uiPriority="48"/>
+    <w:lsdException w:name="Grid Table 4 Accent 1" w:uiPriority="49"/>
+    <w:lsdException w:name="Grid Table 5 Dark Accent 1" w:uiPriority="50"/>
+    <w:lsdException w:name="Grid Table 6 Colorful Accent 1" w:uiPriority="51"/>
+    <w:lsdException w:name="Grid Table 7 Colorful Accent 1" w:uiPriority="52"/>
+    <w:lsdException w:name="Grid Table 1 Light Accent 2" w:uiPriority="46"/>
+    <w:lsdException w:name="Grid Table 2 Accent 2" w:uiPriority="47"/>
+    <w:lsdException w:name="Grid Table 3 Accent 2" w:uiPriority="48"/>
+    <w:lsdException w:name="Grid Table 4 Accent 2" w:uiPriority="49"/>
+    <w:lsdException w:name="Grid Table 5 Dark Accent 2" w:uiPriority="50"/>
+    <w:lsdException w:name="Grid Table 6 Colorful Accent 2" w:uiPriority="51"/>
+    <w:lsdException w:name="Grid Table 7 Colorful Accent 2" w:uiPriority="52"/>
+    <w:lsdException w:name="Grid Table 1 Light Accent 3" w:uiPriority="46"/>
+    <w:lsdException w:name="Grid Table 2 Accent 3" w:uiPriority="47"/>
+    <w:lsdException w:name="Grid Table 3 Accent 3" w:uiPriority="48"/>
+    <w:lsdException w:name="Grid Table 4 Accent 3" w:uiPriority="49"/>
+    <w:lsdException w:name="Grid Table 5 Dark Accent 3" w:uiPriority="50"/>
+    <w:lsdException w:name="Grid Table 6 Colorful Accent 3" w:uiPriority="51"/>
+    <w:lsdException w:name="Grid Table 7 Colorful Accent 3" w:uiPriority="52"/>
+    <w:lsdException w:name="Grid Table 1 Light Accent 4" w:uiPriority="46"/>
+    <w:lsdException w:name="Grid Table 2 Accent 4" w:uiPriority="47"/>
+    <w:lsdException w:name="Grid Table 3 Accent 4" w:uiPriority="48"/>
+    <w:lsdException w:name="Grid Table 4 Accent 4" w:uiPriority="49"/>
+    <w:lsdException w:name="Grid Table 5 Dark Accent 4" w:uiPriority="50"/>
+    <w:lsdException w:name="Grid Table 6 Colorful Accent 4" w:uiPriority="51"/>
+    <w:lsdException w:name="Grid Table 7 Colorful Accent 4" w:uiPriority="52"/>
+    <w:lsdException w:name="Grid Table 1 Light Accent 5" w:uiPriority="46"/>
+    <w:lsdException w:name="Grid Table 2 Accent 5" w:uiPriority="47"/>
+    <w:lsdException w:name="Grid Table 3 Accent 5" w:uiPriority="48"/>
+    <w:lsdException w:name="Grid Table 4 Accent 5" w:uiPriority="49"/>
+    <w:lsdException w:name="Grid Table 5 Dark Accent 5" w:uiPriority="50"/>
+    <w:lsdException w:name="Grid Table 6 Colorful Accent 5" w:uiPriority="51"/>
+    <w:lsdException w:name="Grid Table 7 Colorful Accent 5" w:uiPriority="52"/>
+    <w:lsdException w:name="Grid Table 1 Light Accent 6" w:uiPriority="46"/>
+    <w:lsdException w:name="Grid Table 2 Accent 6" w:uiPriority="47"/>
+    <w:lsdException w:name="Grid Table 3 Accent 6" w:uiPriority="48"/>
+    <w:lsdException w:name="Grid Table 4 Accent 6" w:uiPriority="49"/>
+    <w:lsdException w:name="Grid Table 5 Dark Accent 6" w:uiPriority="50"/>
+    <w:lsdException w:name="Grid Table 6 Colorful Accent 6" w:uiPriority="51"/>
+    <w:lsdException w:name="Grid Table 7 Colorful Accent 6" w:uiPriority="52"/>
+    <w:lsdException w:name="List Table 1 Light" w:uiPriority="46"/>
+    <w:lsdException w:name="List Table 2" w:uiPriority="47"/>
+    <w:lsdException w:name="List Table 3" w:uiPriority="48"/>
+    <w:lsdException w:name="List Table 4" w:uiPriority="49"/>
+    <w:lsdException w:name="List Table 5 Dark" w:uiPriority="50"/>
+    <w:lsdException w:name="List Table 6 Colorful" w:uiPriority="51"/>
+    <w:lsdException w:name="List Table 7 Colorful" w:uiPriority="52"/>
+    <w:lsdException w:name="List Table 1 Light Accent 1" w:uiPriority="46"/>
+    <w:lsdException w:name="List Table 2 Accent 1" w:uiPriority="47"/>
+    <w:lsdException w:name="List Table 3 Accent 1" w:uiPriority="48"/>
+    <w:lsdException w:name="List Table 4 Accent 1" w:uiPriority="49"/>
+    <w:lsdException w:name="List Table 5 Dark Accent 1" w:uiPriority="50"/>
+    <w:lsdException w:name="List Table 6 Colorful Accent 1" w:uiPriority="51"/>
+    <w:lsdException w:name="List Table 7 Colorful Accent 1" w:uiPriority="52"/>
+    <w:lsdException w:name="List Table 1 Light Accent 2" w:uiPriority="46"/>
+    <w:lsdException w:name="List Table 2 Accent 2" w:uiPriority="47"/>
+    <w:lsdException w:name="List Table 3 Accent 2" w:uiPriority="48"/>
+    <w:lsdException w:name="List Table 4 Accent 2" w:uiPriority="49"/>
+    <w:lsdException w:name="List Table 5 Dark Accent 2" w:uiPriority="50"/>
+    <w:lsdException w:name="List Table 6 Colorful Accent 2" w:uiPriority="51"/>
+    <w:lsdException w:name="List Table 7 Colorful Accent 2" w:uiPriority="52"/>
+    <w:lsdException w:name="List Table 1 Light Accent 3" w:uiPriority="46"/>
+    <w:lsdException w:name="List Table 2 Accent 3" w:uiPriority="47"/>
+    <w:lsdException w:name="List Table 3 Accent 3" w:uiPriority="48"/>
+    <w:lsdException w:name="List Table 4 Accent 3" w:uiPriority="49"/>
+    <w:lsdException w:name="List Table 5 Dark Accent 3" w:uiPriority="50"/>
+    <w:lsdException w:name="List Table 6 Colorful Accent 3" w:uiPriority="51"/>
+    <w:lsdException w:name="List Table 7 Colorful Accent 3" w:uiPriority="52"/>
+    <w:lsdException w:name="List Table 1 Light Accent 4" w:uiPriority="46"/>
+    <w:lsdException w:name="List Table 2 Accent 4" w:uiPriority="47"/>
+    <w:lsdException w:name="List Table 3 Accent 4" w:uiPriority="48"/>
+    <w:lsdException w:name="List Table 4 Accent 4" w:uiPriority="49"/>
+    <w:lsdException w:name="List Table 5 Dark Accent 4" w:uiPriority="50"/>
+    <w:lsdException w:name="List Table 6 Colorful Accent 4" w:uiPriority="51"/>
+    <w:lsdException w:name="List Table 7 Colorful Accent 4" w:uiPriority="52"/>
+    <w:lsdException w:name="List Table 1 Light Accent 5" w:uiPriority="46"/>
+    <w:lsdException w:name="List Table 2 Accent 5" w:uiPriority="47"/>
+    <w:lsdException w:name="List Table 3 Accent 5" w:uiPriority="48"/>
+    <w:lsdException w:name="List Table 4 Accent 5" w:uiPriority="49"/>
+    <w:lsdException w:name="List Table 5 Dark Accent 5" w:uiPriority="50"/>
+    <w:lsdException w:name="List Table 6 Colorful Accent 5" w:uiPriority="51"/>
+    <w:lsdException w:name="List Table 7 Colorful Accent 5" w:uiPriority="52"/>
+    <w:lsdException w:name="List Table 1 Light Accent 6" w:uiPriority="46"/>
+    <w:lsdException w:name="List Table 2 Accent 6" w:uiPriority="47"/>
+    <w:lsdException w:name="List Table 3 Accent 6" w:uiPriority="48"/>
+    <w:lsdException w:name="List Table 4 Accent 6" w:uiPriority="49"/>
+    <w:lsdException w:name="List Table 5 Dark Accent 6" w:uiPriority="50"/>
+    <w:lsdException w:name="List Table 6 Colorful Accent 6" w:uiPriority="51"/>
+    <w:lsdException w:name="List Table 7 Colorful Accent 6" w:uiPriority="52"/>
+  </w:latentStyles>
+  <w:style w:type="paragraph" w:default="1" w:styleId="Normal">
+    <w:name w:val="Normal"/>
+    <w:qFormat/>
+  </w:style>
+  <w:style w:type="character" w:default="1" w:styleId="DefaultParagraphFont">
+    <w:name w:val="Default Paragraph Font"/>
+    <w:uiPriority w:val="1"/>
+    <w:semiHidden/>
+    <w:unhideWhenUsed/>
+  </w:style>
+  <w:style w:type="table" w:default="1" w:styleId="TableNormal">
+    <w:name w:val="Normal Table"/>
+    <w:uiPriority w:val="99"/>
+    <w:semiHidden/>
+    <w:unhideWhenUsed/>
+    <w:tblPr>
+      <w:tblInd w:w="0" w:type="dxa"/>
+      <w:tblCellMar>
+        <w:top w:w="0" w:type="dxa"/>
+        <w:left w:w="108" w:type="dxa"/>
+        <w:bottom w:w="0" w:type="dxa"/>
+        <w:right w:w="108" w:type="dxa"/>
+      </w:tblCellMar>
+    </w:tblPr>
+  </w:style>
+  <w:style w:type="numbering" w:default="1" w:styleId="NoList">
+    <w:name w:val="No List"/>
+    <w:uiPriority w:val="99"/>
+    <w:semiHidden/>
+    <w:unhideWhenUsed/>
+  </w:style>
+  <w:style w:type="character" w:styleId="PlaceholderText">
+    <w:name w:val="Placeholder Text"/>
+    <w:basedOn w:val="DefaultParagraphFont"/>
+    <w:uiPriority w:val="99"/>
+    <w:semiHidden/>
+    <w:rsid w:val="00A32286"/>
+    <w:rPr>
+      <w:color w:val="808080"/>
+    </w:rPr>
+  </w:style>
+</w:styles>
+</file>
+
+<file path=word/glossary/webSettings.xml><?xml version="1.0" encoding="utf-8"?>
+<w:webSettings xmlns:mc="http://schemas.openxmlformats.org/markup-compatibility/2006" xmlns:r="http://schemas.openxmlformats.org/officeDocument/2006/relationships" xmlns:w="http://schemas.openxmlformats.org/wordprocessingml/2006/main" xmlns:w14="http://schemas.microsoft.com/office/word/2010/wordml" xmlns:w15="http://schemas.microsoft.com/office/word/2012/wordml" xmlns:w16se="http://schemas.microsoft.com/office/word/2015/wordml/symex" mc:Ignorable="w14 w15 w16se">
+  <w:optimizeForBrowser/>
+  <w:allowPNG/>
+</w:webSettings>
 </file>
 
 <file path=word/theme/theme1.xml><?xml version="1.0" encoding="utf-8"?>
@@ -3537,7 +4043,7 @@
 </file>
 
 <file path=customXml/itemProps1.xml><?xml version="1.0" encoding="utf-8"?>
-<ds:datastoreItem xmlns:ds="http://schemas.openxmlformats.org/officeDocument/2006/customXml" ds:itemID="{5B14B8CD-C07A-4131-A760-93F801DCC03B}">
+<ds:datastoreItem xmlns:ds="http://schemas.openxmlformats.org/officeDocument/2006/customXml" ds:itemID="{40834ECB-B5E4-4BF3-A5A5-D3617518AF9A}">
   <ds:schemaRefs>
     <ds:schemaRef ds:uri="http://schemas.openxmlformats.org/officeDocument/2006/bibliography"/>
   </ds:schemaRefs>

</xml_diff>

<commit_message>
Error fixed, project done
</commit_message>
<xml_diff>
--- a/Report.docx
+++ b/Report.docx
@@ -13,7 +13,6 @@
       <w:r>
         <w:rPr>
           <w:noProof/>
-          <w:lang w:val="en-US" w:eastAsia="en-US"/>
         </w:rPr>
         <w:drawing>
           <wp:anchor distT="0" distB="0" distL="114300" distR="114300" simplePos="0" relativeHeight="251658240" behindDoc="1" locked="0" layoutInCell="1" allowOverlap="1" wp14:anchorId="34F7EE7A" wp14:editId="2684A0EE">
@@ -22,7 +21,7 @@
               <wp:posOffset>-51435</wp:posOffset>
             </wp:positionH>
             <wp:positionV relativeFrom="paragraph">
-              <wp:posOffset>-42545</wp:posOffset>
+              <wp:posOffset>0</wp:posOffset>
             </wp:positionV>
             <wp:extent cx="819150" cy="819150"/>
             <wp:effectExtent l="0" t="0" r="0" b="0"/>
@@ -135,6 +134,7 @@
     <w:p>
       <w:pPr>
         <w:spacing w:line="240" w:lineRule="auto"/>
+        <w:ind w:firstLine="709"/>
         <w:jc w:val="both"/>
         <w:rPr>
           <w:lang w:val="en-US"/>
@@ -164,6 +164,7 @@
     <w:p>
       <w:pPr>
         <w:spacing w:line="240" w:lineRule="auto"/>
+        <w:ind w:firstLine="709"/>
         <w:jc w:val="both"/>
         <w:rPr>
           <w:lang w:val="en-US"/>
@@ -174,38 +175,39 @@
           <w:b/>
           <w:lang w:val="en-US"/>
         </w:rPr>
-        <w:t>Mostafa</w:t>
+        <w:t xml:space="preserve">Mostafa </w:t>
       </w:r>
       <w:r>
         <w:rPr>
           <w:b/>
           <w:lang w:val="en-US"/>
         </w:rPr>
-        <w:t xml:space="preserve"> A.M.</w:t>
-      </w:r>
-      <w:r>
+        <w:t>FATEEN</w:t>
+      </w:r>
+    </w:p>
+    <w:p>
+      <w:pPr>
+        <w:spacing w:line="240" w:lineRule="auto"/>
+        <w:ind w:firstLine="709"/>
+        <w:jc w:val="both"/>
         <w:rPr>
           <w:b/>
           <w:lang w:val="en-US"/>
         </w:rPr>
-        <w:t xml:space="preserve"> Fateen</w:t>
-      </w:r>
-    </w:p>
-    <w:p>
-      <w:pPr>
-        <w:spacing w:line="240" w:lineRule="auto"/>
-        <w:jc w:val="both"/>
+      </w:pPr>
+      <w:r>
         <w:rPr>
           <w:b/>
           <w:lang w:val="en-US"/>
         </w:rPr>
-      </w:pPr>
+        <w:t xml:space="preserve">Rebeca </w:t>
+      </w:r>
       <w:r>
         <w:rPr>
           <w:b/>
           <w:lang w:val="en-US"/>
         </w:rPr>
-        <w:t>Rebeca Machado</w:t>
+        <w:t>MACHADO</w:t>
       </w:r>
     </w:p>
     <w:p>
@@ -218,7 +220,7 @@
         <w:sectPr>
           <w:pgSz w:w="12240" w:h="15840"/>
           <w:pgMar w:top="1417" w:right="1701" w:bottom="1417" w:left="1701" w:header="708" w:footer="708" w:gutter="0"/>
-          <w:cols w:num="2" w:space="708" w:equalWidth="0">
+          <w:cols w:num="2" w:space="1844" w:equalWidth="0">
             <w:col w:w="5652" w:space="720"/>
             <w:col w:w="2466"/>
           </w:cols>
@@ -297,23 +299,7 @@
         <w:rPr>
           <w:lang w:val="en-US"/>
         </w:rPr>
-        <w:t xml:space="preserve"> 1 km. A mobile agent moves in this area according to the Random Way Point model with speed in [2 km/h, 4 km/h] and pause time [10 seconds, 1 minute].  This mobile agent is observed during three hours. Its initial position (</w:t>
-      </w:r>
-      <w:proofErr w:type="spellStart"/>
-      <w:proofErr w:type="gramStart"/>
-      <w:r>
-        <w:rPr>
-          <w:lang w:val="en-US"/>
-        </w:rPr>
-        <w:t>x,y</w:t>
-      </w:r>
-      <w:proofErr w:type="spellEnd"/>
-      <w:proofErr w:type="gramEnd"/>
-      <w:r>
-        <w:rPr>
-          <w:lang w:val="en-US"/>
-        </w:rPr>
-        <w:t>) is chosen uniformly in both the axes. Compute the mean speed of the agent in time with the granularity of one minute with precision 5% on confidence level 0.05. Draw a diagram of the mean speed of t</w:t>
+        <w:t xml:space="preserve"> 1 km. A mobile agent moves in this area according to the Random Way Point model with speed in [2 km/h, 4 km/h] and pause time [10 seconds, 1 minute].  This mobile agent is observed during three hours. Its initial position (x,y) is chosen uniformly in both the axes. Compute the mean speed of the agent in time with the granularity of one minute with precision 5% on confidence level 0.05. Draw a diagram of the mean speed of t</w:t>
       </w:r>
       <w:r>
         <w:rPr>
@@ -321,6 +307,15 @@
         </w:rPr>
         <w:t>his agent in function of time.</w:t>
       </w:r>
+    </w:p>
+    <w:p>
+      <w:pPr>
+        <w:spacing w:line="240" w:lineRule="auto"/>
+        <w:jc w:val="center"/>
+        <w:rPr>
+          <w:lang w:val="en-US"/>
+        </w:rPr>
+      </w:pPr>
     </w:p>
     <w:p>
       <w:pPr>
@@ -371,17 +366,16 @@
       <w:pPr>
         <w:keepNext/>
         <w:spacing w:after="40" w:line="240" w:lineRule="auto"/>
-        <w:jc w:val="both"/>
+        <w:jc w:val="center"/>
       </w:pPr>
       <w:r>
         <w:rPr>
           <w:noProof/>
-          <w:lang w:val="en-US" w:eastAsia="en-US"/>
         </w:rPr>
         <w:drawing>
           <wp:inline distT="0" distB="0" distL="0" distR="0" wp14:anchorId="09D45383" wp14:editId="31946F7B">
             <wp:extent cx="5200650" cy="2087946"/>
-            <wp:effectExtent l="114300" t="114300" r="152400" b="140970"/>
+            <wp:effectExtent l="76200" t="76200" r="133350" b="121920"/>
             <wp:docPr id="3" name="Picture 3" descr="https://scontent.xx.fbcdn.net/hphotos-xlt1/v/t34.0-12/12351154_508356279343550_2047227210_n.jpg?oh=d98132662f15313231c2e6f06fb71512&amp;oe=566926FE"/>
             <wp:cNvGraphicFramePr>
               <a:graphicFrameLocks xmlns:a="http://schemas.openxmlformats.org/drawingml/2006/main" noChangeAspect="1"/>
@@ -421,17 +415,17 @@
                         <a:shade val="85000"/>
                       </a:srgbClr>
                     </a:solidFill>
-                    <a:ln w="88900" cap="sq">
+                    <a:ln w="3175" cap="sq">
                       <a:solidFill>
-                        <a:srgbClr val="FFFFFF"/>
+                        <a:schemeClr val="bg2"/>
                       </a:solidFill>
                       <a:miter lim="800000"/>
                     </a:ln>
                     <a:effectLst>
-                      <a:outerShdw blurRad="55000" dist="18000" dir="5400000" algn="tl" rotWithShape="0">
-                        <a:srgbClr val="000000">
+                      <a:outerShdw blurRad="50800" dist="38100" dir="2700000" algn="tl" rotWithShape="0">
+                        <a:prstClr val="black">
                           <a:alpha val="40000"/>
-                        </a:srgbClr>
+                        </a:prstClr>
                       </a:outerShdw>
                     </a:effectLst>
                     <a:scene3d>
@@ -441,7 +435,6 @@
                       </a:lightRig>
                     </a:scene3d>
                     <a:sp3d>
-                      <a:bevelT w="25400" h="19050"/>
                       <a:contourClr>
                         <a:srgbClr val="FFFFFF"/>
                       </a:contourClr>
@@ -463,16 +456,23 @@
         </w:rPr>
       </w:pPr>
       <w:r>
-        <w:t xml:space="preserve">Figure </w:t>
-      </w:r>
-      <w:fldSimple w:instr=" SEQ Figure \* ARABIC ">
-        <w:r>
-          <w:rPr>
-            <w:noProof/>
-          </w:rPr>
-          <w:t>1</w:t>
-        </w:r>
-      </w:fldSimple>
+        <w:rPr>
+          <w:lang w:val="en-US"/>
+        </w:rPr>
+        <w:t>Image</w:t>
+      </w:r>
+      <w:r>
+        <w:rPr>
+          <w:lang w:val="en-US"/>
+        </w:rPr>
+        <w:t xml:space="preserve"> </w:t>
+      </w:r>
+      <w:r>
+        <w:rPr>
+          <w:lang w:val="en-US"/>
+        </w:rPr>
+        <w:t>1</w:t>
+      </w:r>
       <w:r>
         <w:rPr>
           <w:lang w:val="en-US"/>
@@ -505,14 +505,13 @@
         </w:rPr>
         <w:t xml:space="preserve">As for the uniformly distributed variables; we used the Python library </w:t>
       </w:r>
-      <w:proofErr w:type="spellStart"/>
       <w:r>
         <w:rPr>
           <w:b/>
           <w:i/>
           <w:lang w:val="en-US"/>
         </w:rPr>
-        <w:t>n</w:t>
+        <w:t>N</w:t>
       </w:r>
       <w:r>
         <w:rPr>
@@ -522,7 +521,6 @@
         </w:rPr>
         <w:t>umpy</w:t>
       </w:r>
-      <w:proofErr w:type="spellEnd"/>
       <w:r>
         <w:rPr>
           <w:lang w:val="en-US"/>
@@ -539,7 +537,25 @@
         <w:rPr>
           <w:lang w:val="en-US"/>
         </w:rPr>
-        <w:t>provides an implementation of randomly chosen numbers in an interval [x, y). Hence, the intervals proposed in the formulation of the project were not completely used (since the function used will never choose the upper bound of the interval).</w:t>
+        <w:t xml:space="preserve">provides an implementation of randomly chosen numbers in an interval [x, y). Hence, the intervals proposed in the formulation of the project were not completely used (since the </w:t>
+      </w:r>
+      <w:r>
+        <w:rPr>
+          <w:lang w:val="en-US"/>
+        </w:rPr>
+        <w:t>used</w:t>
+      </w:r>
+      <w:r>
+        <w:rPr>
+          <w:lang w:val="en-US"/>
+        </w:rPr>
+        <w:t xml:space="preserve"> </w:t>
+      </w:r>
+      <w:r>
+        <w:rPr>
+          <w:lang w:val="en-US"/>
+        </w:rPr>
+        <w:t>function will never choose the upper bound of the interval).</w:t>
       </w:r>
     </w:p>
     <w:p>
@@ -577,6 +593,7 @@
         <w:ind w:firstLine="284"/>
         <w:jc w:val="both"/>
         <w:rPr>
+          <w:rFonts w:eastAsiaTheme="minorEastAsia"/>
           <w:lang w:val="en-US"/>
         </w:rPr>
       </w:pPr>
@@ -721,54 +738,6 @@
           <w:lang w:val="en-US"/>
         </w:rPr>
       </w:pPr>
-      <w:r>
-        <w:rPr>
-          <w:lang w:val="en-US"/>
-        </w:rPr>
-        <w:t>Since the speed and the pause time are randomly picked, in a minute time-slot it is possible to have several different speeds; i.e.</w:t>
-      </w:r>
-      <w:r>
-        <w:rPr>
-          <w:lang w:val="en-US"/>
-        </w:rPr>
-        <w:t xml:space="preserve"> moving</w:t>
-      </w:r>
-      <w:r>
-        <w:rPr>
-          <w:lang w:val="en-US"/>
-        </w:rPr>
-        <w:t xml:space="preserve"> from the source point to the destination point </w:t>
-      </w:r>
-      <w:r>
-        <w:rPr>
-          <w:lang w:val="en-US"/>
-        </w:rPr>
-        <w:t xml:space="preserve">with a speed of 3m/min </w:t>
-      </w:r>
-      <w:r>
-        <w:rPr>
-          <w:lang w:val="en-US"/>
-        </w:rPr>
-        <w:t xml:space="preserve">during 30 seconds and then </w:t>
-      </w:r>
-      <w:r>
-        <w:rPr>
-          <w:lang w:val="en-US"/>
-        </w:rPr>
-        <w:t xml:space="preserve">pause for 30 seconds. </w:t>
-      </w:r>
-      <w:r>
-        <w:rPr>
-          <w:lang w:val="en-US"/>
-        </w:rPr>
-        <w:t>Replacing this in the formula we obtain:</w:t>
-      </w:r>
-      <w:r>
-        <w:rPr>
-          <w:lang w:val="en-US"/>
-        </w:rPr>
-        <w:t xml:space="preserve"> </w:t>
-      </w:r>
     </w:p>
     <w:p>
       <w:pPr>
@@ -776,11 +745,71 @@
         <w:ind w:firstLine="284"/>
         <w:jc w:val="both"/>
         <w:rPr>
+          <w:lang w:val="en-US"/>
+        </w:rPr>
+      </w:pPr>
+      <w:r>
+        <w:rPr>
+          <w:lang w:val="en-US"/>
+        </w:rPr>
+        <w:t>Since the speed and the pause time are randomly picked, in a minute time-slot it is possible to have several different speeds; i.e.</w:t>
+      </w:r>
+      <w:r>
+        <w:rPr>
+          <w:lang w:val="en-US"/>
+        </w:rPr>
+        <w:t xml:space="preserve"> moving</w:t>
+      </w:r>
+      <w:r>
+        <w:rPr>
+          <w:lang w:val="en-US"/>
+        </w:rPr>
+        <w:t xml:space="preserve"> from the source point to the destination point </w:t>
+      </w:r>
+      <w:r>
+        <w:rPr>
+          <w:lang w:val="en-US"/>
+        </w:rPr>
+        <w:t xml:space="preserve">with a speed of 3m/min </w:t>
+      </w:r>
+      <w:r>
+        <w:rPr>
+          <w:lang w:val="en-US"/>
+        </w:rPr>
+        <w:t xml:space="preserve">during 30 seconds and then </w:t>
+      </w:r>
+      <w:r>
+        <w:rPr>
+          <w:lang w:val="en-US"/>
+        </w:rPr>
+        <w:t xml:space="preserve">pause for 30 seconds. </w:t>
+      </w:r>
+      <w:r>
+        <w:rPr>
+          <w:lang w:val="en-US"/>
+        </w:rPr>
+        <w:t>Replacing this in the formula we obtain:</w:t>
+      </w:r>
+      <w:r>
+        <w:rPr>
+          <w:lang w:val="en-US"/>
+        </w:rPr>
+        <w:t xml:space="preserve"> </w:t>
+      </w:r>
+    </w:p>
+    <w:p>
+      <w:pPr>
+        <w:spacing w:line="240" w:lineRule="auto"/>
+        <w:jc w:val="both"/>
+        <w:rPr>
           <w:rFonts w:eastAsiaTheme="minorEastAsia"/>
           <w:lang w:val="en-US"/>
         </w:rPr>
       </w:pPr>
       <m:oMathPara>
+        <m:oMathParaPr>
+          <m:jc m:val="center"/>
+        </m:oMathParaPr>
         <m:oMath>
           <m:r>
             <w:rPr>
@@ -990,7 +1019,21 @@
           <w:rFonts w:eastAsiaTheme="minorEastAsia"/>
           <w:lang w:val="en-US"/>
         </w:rPr>
-        <w:t>We ran the simulation N times and output each time the vector of speeds</w:t>
+        <w:t xml:space="preserve">We ran the simulation N times and output each time the vector of </w:t>
+      </w:r>
+      <w:r>
+        <w:rPr>
+          <w:rFonts w:eastAsiaTheme="minorEastAsia"/>
+          <w:lang w:val="en-US"/>
+        </w:rPr>
+        <w:t>per-minute-</w:t>
+      </w:r>
+      <w:r>
+        <w:rPr>
+          <w:rFonts w:eastAsiaTheme="minorEastAsia"/>
+          <w:lang w:val="en-US"/>
+        </w:rPr>
+        <w:t>speeds</w:t>
       </w:r>
       <w:r>
         <w:rPr>
@@ -1017,7 +1060,13 @@
         <w:rPr>
           <w:lang w:val="en-US"/>
         </w:rPr>
-        <w:t xml:space="preserve">First, we set a number N’ = 30 as a first </w:t>
+        <w:t xml:space="preserve">First, we set a number N’ = 30 </w:t>
+      </w:r>
+      <w:r>
+        <w:rPr>
+          <w:lang w:val="en-US"/>
+        </w:rPr>
+        <w:t xml:space="preserve">as a first </w:t>
       </w:r>
       <w:r>
         <w:rPr>
@@ -1029,34 +1078,27 @@
         <w:rPr>
           <w:lang w:val="en-US"/>
         </w:rPr>
-        <w:t xml:space="preserve"> to obtain a sample mean. This number was chosen based on the Central Limit Theorem, which states:</w:t>
+        <w:t xml:space="preserve"> to obtain a sample mean. This number was chosen </w:t>
+      </w:r>
+      <w:r>
+        <w:rPr>
+          <w:lang w:val="en-US"/>
+        </w:rPr>
+        <w:t>based on the Central Limit Theorem, which states:</w:t>
       </w:r>
     </w:p>
     <w:p>
       <w:pPr>
         <w:pStyle w:val="Quote"/>
-        <w:jc w:val="both"/>
-        <w:rPr>
-          <w:lang w:val="en-US"/>
-        </w:rPr>
-      </w:pPr>
-      <w:r>
-        <w:rPr>
-          <w:lang w:val="en-US"/>
-        </w:rPr>
-        <w:t>“G</w:t>
-      </w:r>
-      <w:r>
-        <w:rPr>
-          <w:lang w:val="en-US"/>
-        </w:rPr>
-        <w:t>iven certain conditions, the arithmetic mean of a sufficiently large number of iterates of independent random variables, each with a well-defined expected value and well-defined variance, will be approximately normally distributed, regardless of the underlying distribution.</w:t>
-      </w:r>
-      <w:r>
-        <w:rPr>
-          <w:lang w:val="en-US"/>
-        </w:rPr>
-        <w:t>”</w:t>
+        <w:rPr>
+          <w:lang w:val="en-US"/>
+        </w:rPr>
+      </w:pPr>
+      <w:r>
+        <w:rPr>
+          <w:lang w:val="en-US"/>
+        </w:rPr>
+        <w:t>“Given certain conditions, the arithmetic mean of a sufficiently large number of iterates of independent random variables, each with a well-defined expected value and well-defined variance, will be approximately normally distributed, regardless of the underlying distribution.”</w:t>
       </w:r>
       <w:sdt>
         <w:sdtPr>
@@ -1088,17 +1130,9 @@
           </w:r>
           <w:r>
             <w:rPr>
-              <w:noProof/>
               <w:lang w:val="en-US"/>
             </w:rPr>
-            <w:t xml:space="preserve"> </w:t>
-          </w:r>
-          <w:r>
-            <w:rPr>
-              <w:noProof/>
-              <w:lang w:val="en-US"/>
-            </w:rPr>
-            <w:t>(Wikipedia, 2015)</w:t>
+            <w:t xml:space="preserve"> (Wikipedia, 2015)</w:t>
           </w:r>
           <w:r>
             <w:rPr>
@@ -1121,7 +1155,19 @@
         <w:rPr>
           <w:lang w:val="en-US"/>
         </w:rPr>
-        <w:t>It is well known that usually N ≥ 30 is sufficiently l</w:t>
+        <w:t>It is well known that usually N</w:t>
+      </w:r>
+      <w:r>
+        <w:rPr>
+          <w:lang w:val="en-US"/>
+        </w:rPr>
+        <w:t>’</w:t>
+      </w:r>
+      <w:r>
+        <w:rPr>
+          <w:lang w:val="en-US"/>
+        </w:rPr>
+        <w:t xml:space="preserve"> ≥ 30 is sufficiently l</w:t>
       </w:r>
       <w:r>
         <w:rPr>
@@ -1132,20 +1178,20 @@
     </w:p>
     <w:p>
       <w:pPr>
+        <w:pStyle w:val="ListParagraph"/>
         <w:jc w:val="both"/>
         <w:rPr>
-          <w:lang w:val="en-US"/>
-        </w:rPr>
-      </w:pPr>
-      <w:bookmarkStart w:id="0" w:name="_GoBack"/>
-      <w:bookmarkEnd w:id="0"/>
+          <w:rFonts w:eastAsiaTheme="minorEastAsia"/>
+          <w:lang w:val="en-US"/>
+        </w:rPr>
+      </w:pPr>
     </w:p>
     <w:p>
       <w:pPr>
         <w:pStyle w:val="ListParagraph"/>
         <w:numPr>
           <w:ilvl w:val="0"/>
-          <w:numId w:val="3"/>
+          <w:numId w:val="2"/>
         </w:numPr>
         <w:jc w:val="both"/>
         <w:rPr>
@@ -1154,688 +1200,59 @@
       </w:pPr>
       <w:r>
         <w:rPr>
-          <w:lang w:val="en-US"/>
-        </w:rPr>
-        <w:t xml:space="preserve">First, we set a number N’ = 375 </w:t>
-      </w:r>
-      <w:r>
-        <w:rPr>
-          <w:lang w:val="en-US"/>
-        </w:rPr>
-        <w:t>as a first size</w:t>
-      </w:r>
-      <w:r>
-        <w:rPr>
-          <w:lang w:val="en-US"/>
-        </w:rPr>
-        <w:t xml:space="preserve"> to obtain a sample mean. This number was chosen </w:t>
-      </w:r>
-      <w:r>
-        <w:rPr>
-          <w:lang w:val="en-US"/>
-        </w:rPr>
-        <w:t xml:space="preserve">thanks to the formula to find the sample size obtained from </w:t>
-      </w:r>
-      <w:sdt>
-        <w:sdtPr>
-          <w:rPr>
-            <w:lang w:val="en-US"/>
-          </w:rPr>
-          <w:id w:val="-78443661"/>
-          <w:citation/>
-        </w:sdtPr>
-        <w:sdtEndPr/>
-        <w:sdtContent>
-          <w:r>
-            <w:rPr>
-              <w:lang w:val="en-US"/>
-            </w:rPr>
-            <w:fldChar w:fldCharType="begin"/>
-          </w:r>
-          <w:r>
-            <w:rPr>
-              <w:lang w:val="en-US"/>
-            </w:rPr>
-            <w:instrText xml:space="preserve"> CITATION qual \l 8202 </w:instrText>
-          </w:r>
-          <w:r>
-            <w:rPr>
-              <w:lang w:val="en-US"/>
-            </w:rPr>
-            <w:fldChar w:fldCharType="separate"/>
-          </w:r>
-          <w:r>
-            <w:rPr>
-              <w:noProof/>
-              <w:lang w:val="en-US"/>
-            </w:rPr>
-            <w:t>(Scott Smith, s.f.)</w:t>
-          </w:r>
-          <w:r>
-            <w:rPr>
-              <w:lang w:val="en-US"/>
-            </w:rPr>
-            <w:fldChar w:fldCharType="end"/>
-          </w:r>
-        </w:sdtContent>
-      </w:sdt>
-      <w:r>
-        <w:rPr>
-          <w:lang w:val="en-US"/>
-        </w:rPr>
-        <w:t>.:</w:t>
-      </w:r>
-    </w:p>
-    <w:p>
-      <w:pPr>
-        <w:jc w:val="both"/>
-        <w:rPr>
           <w:rFonts w:eastAsiaTheme="minorEastAsia"/>
           <w:lang w:val="en-US"/>
         </w:rPr>
-      </w:pPr>
-      <m:oMathPara>
-        <m:oMath>
-          <m:r>
-            <w:rPr>
-              <w:rFonts w:ascii="Cambria Math" w:hAnsi="Cambria Math"/>
-              <w:lang w:val="en-US"/>
-            </w:rPr>
-            <m:t>sample_size=</m:t>
-          </m:r>
-          <m:f>
-            <m:fPr>
-              <m:ctrlPr>
-                <w:rPr>
-                  <w:rFonts w:ascii="Cambria Math" w:hAnsi="Cambria Math"/>
-                  <w:i/>
-                  <w:lang w:val="en-US"/>
-                </w:rPr>
-              </m:ctrlPr>
-            </m:fPr>
-            <m:num>
-              <m:sSup>
-                <m:sSupPr>
-                  <m:ctrlPr>
-                    <w:rPr>
-                      <w:rFonts w:ascii="Cambria Math" w:hAnsi="Cambria Math"/>
-                      <w:i/>
-                      <w:lang w:val="en-US"/>
-                    </w:rPr>
-                  </m:ctrlPr>
-                </m:sSupPr>
-                <m:e>
-                  <m:r>
-                    <w:rPr>
-                      <w:rFonts w:ascii="Cambria Math" w:hAnsi="Cambria Math"/>
-                      <w:lang w:val="en-US"/>
-                    </w:rPr>
-                    <m:t>Zscore</m:t>
-                  </m:r>
-                </m:e>
-                <m:sup>
-                  <m:r>
-                    <w:rPr>
-                      <w:rFonts w:ascii="Cambria Math" w:hAnsi="Cambria Math"/>
-                      <w:lang w:val="en-US"/>
-                    </w:rPr>
-                    <m:t>2</m:t>
-                  </m:r>
-                </m:sup>
-              </m:sSup>
-              <m:r>
-                <w:rPr>
-                  <w:rFonts w:ascii="Cambria Math" w:hAnsi="Cambria Math"/>
-                  <w:lang w:val="en-US"/>
-                </w:rPr>
-                <m:t>* σ*(1-σ)</m:t>
-              </m:r>
-            </m:num>
-            <m:den>
-              <m:r>
-                <w:rPr>
-                  <w:rFonts w:ascii="Cambria Math" w:hAnsi="Cambria Math"/>
-                  <w:lang w:val="en-US"/>
-                </w:rPr>
-                <m:t>precisio</m:t>
-              </m:r>
-              <m:sSup>
-                <m:sSupPr>
-                  <m:ctrlPr>
-                    <w:rPr>
-                      <w:rFonts w:ascii="Cambria Math" w:hAnsi="Cambria Math"/>
-                      <w:i/>
-                      <w:lang w:val="en-US"/>
-                    </w:rPr>
-                  </m:ctrlPr>
-                </m:sSupPr>
-                <m:e>
-                  <m:r>
-                    <w:rPr>
-                      <w:rFonts w:ascii="Cambria Math" w:hAnsi="Cambria Math"/>
-                      <w:lang w:val="en-US"/>
-                    </w:rPr>
-                    <m:t>n</m:t>
-                  </m:r>
-                </m:e>
-                <m:sup>
-                  <m:r>
-                    <w:rPr>
-                      <w:rFonts w:ascii="Cambria Math" w:hAnsi="Cambria Math"/>
-                      <w:lang w:val="en-US"/>
-                    </w:rPr>
-                    <m:t>2</m:t>
-                  </m:r>
-                </m:sup>
-              </m:sSup>
-            </m:den>
-          </m:f>
-        </m:oMath>
-      </m:oMathPara>
-    </w:p>
-    <w:p>
-      <w:pPr>
-        <w:jc w:val="both"/>
+        <w:t xml:space="preserve">After obtaining a first sample mean </w:t>
+      </w:r>
+      <w:r>
         <w:rPr>
           <w:rFonts w:eastAsiaTheme="minorEastAsia"/>
           <w:lang w:val="en-US"/>
         </w:rPr>
-      </w:pPr>
-    </w:p>
-    <w:p>
-      <w:pPr>
-        <w:ind w:left="705"/>
-        <w:jc w:val="both"/>
+        <w:t>of N’ vectors</w:t>
+      </w:r>
+      <w:r>
         <w:rPr>
           <w:rFonts w:eastAsiaTheme="minorEastAsia"/>
           <w:lang w:val="en-US"/>
         </w:rPr>
-      </w:pPr>
+        <w:t>, we used the formula explained during the lectures to obtain the real number of N needed to correctly r</w:t>
+      </w:r>
       <w:r>
         <w:rPr>
           <w:rFonts w:eastAsiaTheme="minorEastAsia"/>
           <w:lang w:val="en-US"/>
         </w:rPr>
-        <w:t>Knowing the standard deviation of the uniform distribution in the velocity</w:t>
+        <w:t>ep</w:t>
       </w:r>
       <w:r>
         <w:rPr>
           <w:rFonts w:eastAsiaTheme="minorEastAsia"/>
           <w:lang w:val="en-US"/>
         </w:rPr>
-        <w:t xml:space="preserve"> </w:t>
+        <w:t>resent the confidence level (95%</w:t>
       </w:r>
       <w:r>
         <w:rPr>
           <w:rFonts w:eastAsiaTheme="minorEastAsia"/>
           <w:lang w:val="en-US"/>
         </w:rPr>
-        <w:t>is:</w:t>
-      </w:r>
-    </w:p>
-    <w:p>
-      <w:pPr>
-        <w:jc w:val="both"/>
-        <w:rPr>
-          <w:lang w:val="en-US"/>
-        </w:rPr>
-      </w:pPr>
-      <m:oMathPara>
-        <m:oMath>
-          <m:r>
-            <w:rPr>
-              <w:rFonts w:ascii="Cambria Math" w:hAnsi="Cambria Math"/>
-              <w:lang w:val="en-US"/>
-            </w:rPr>
-            <m:t xml:space="preserve">σ= </m:t>
-          </m:r>
-          <m:rad>
-            <m:radPr>
-              <m:degHide m:val="1"/>
-              <m:ctrlPr>
-                <w:rPr>
-                  <w:rFonts w:ascii="Cambria Math" w:hAnsi="Cambria Math"/>
-                  <w:i/>
-                  <w:lang w:val="en-US"/>
-                </w:rPr>
-              </m:ctrlPr>
-            </m:radPr>
-            <m:deg/>
-            <m:e>
-              <m:f>
-                <m:fPr>
-                  <m:ctrlPr>
-                    <w:rPr>
-                      <w:rFonts w:ascii="Cambria Math" w:hAnsi="Cambria Math"/>
-                      <w:i/>
-                      <w:lang w:val="en-US"/>
-                    </w:rPr>
-                  </m:ctrlPr>
-                </m:fPr>
-                <m:num>
-                  <m:sSup>
-                    <m:sSupPr>
-                      <m:ctrlPr>
-                        <w:rPr>
-                          <w:rFonts w:ascii="Cambria Math" w:hAnsi="Cambria Math"/>
-                          <w:i/>
-                          <w:lang w:val="en-US"/>
-                        </w:rPr>
-                      </m:ctrlPr>
-                    </m:sSupPr>
-                    <m:e>
-                      <m:d>
-                        <m:dPr>
-                          <m:ctrlPr>
-                            <w:rPr>
-                              <w:rFonts w:ascii="Cambria Math" w:hAnsi="Cambria Math"/>
-                              <w:i/>
-                              <w:lang w:val="en-US"/>
-                            </w:rPr>
-                          </m:ctrlPr>
-                        </m:dPr>
-                        <m:e>
-                          <m:r>
-                            <w:rPr>
-                              <w:rFonts w:ascii="Cambria Math" w:hAnsi="Cambria Math"/>
-                              <w:lang w:val="en-US"/>
-                            </w:rPr>
-                            <m:t>B-A</m:t>
-                          </m:r>
-                        </m:e>
-                      </m:d>
-                    </m:e>
-                    <m:sup>
-                      <m:r>
-                        <w:rPr>
-                          <w:rFonts w:ascii="Cambria Math" w:hAnsi="Cambria Math"/>
-                          <w:lang w:val="en-US"/>
-                        </w:rPr>
-                        <m:t>2</m:t>
-                      </m:r>
-                    </m:sup>
-                  </m:sSup>
-                </m:num>
-                <m:den>
-                  <m:r>
-                    <w:rPr>
-                      <w:rFonts w:ascii="Cambria Math" w:hAnsi="Cambria Math"/>
-                      <w:lang w:val="en-US"/>
-                    </w:rPr>
-                    <m:t>12</m:t>
-                  </m:r>
-                </m:den>
-              </m:f>
-            </m:e>
-          </m:rad>
-          <m:r>
-            <w:rPr>
-              <w:rFonts w:ascii="Cambria Math" w:hAnsi="Cambria Math"/>
-              <w:lang w:val="en-US"/>
-            </w:rPr>
-            <m:t>=</m:t>
-          </m:r>
-          <m:rad>
-            <m:radPr>
-              <m:degHide m:val="1"/>
-              <m:ctrlPr>
-                <w:rPr>
-                  <w:rFonts w:ascii="Cambria Math" w:hAnsi="Cambria Math"/>
-                  <w:i/>
-                  <w:lang w:val="en-US"/>
-                </w:rPr>
-              </m:ctrlPr>
-            </m:radPr>
-            <m:deg/>
-            <m:e>
-              <m:f>
-                <m:fPr>
-                  <m:ctrlPr>
-                    <w:rPr>
-                      <w:rFonts w:ascii="Cambria Math" w:hAnsi="Cambria Math"/>
-                      <w:i/>
-                      <w:lang w:val="en-US"/>
-                    </w:rPr>
-                  </m:ctrlPr>
-                </m:fPr>
-                <m:num>
-                  <m:sSup>
-                    <m:sSupPr>
-                      <m:ctrlPr>
-                        <w:rPr>
-                          <w:rFonts w:ascii="Cambria Math" w:hAnsi="Cambria Math"/>
-                          <w:i/>
-                          <w:lang w:val="en-US"/>
-                        </w:rPr>
-                      </m:ctrlPr>
-                    </m:sSupPr>
-                    <m:e>
-                      <m:d>
-                        <m:dPr>
-                          <m:ctrlPr>
-                            <w:rPr>
-                              <w:rFonts w:ascii="Cambria Math" w:hAnsi="Cambria Math"/>
-                              <w:i/>
-                              <w:lang w:val="en-US"/>
-                            </w:rPr>
-                          </m:ctrlPr>
-                        </m:dPr>
-                        <m:e>
-                          <m:r>
-                            <w:rPr>
-                              <w:rFonts w:ascii="Cambria Math" w:hAnsi="Cambria Math"/>
-                              <w:lang w:val="en-US"/>
-                            </w:rPr>
-                            <m:t>4-2</m:t>
-                          </m:r>
-                        </m:e>
-                      </m:d>
-                    </m:e>
-                    <m:sup>
-                      <m:r>
-                        <w:rPr>
-                          <w:rFonts w:ascii="Cambria Math" w:hAnsi="Cambria Math"/>
-                          <w:lang w:val="en-US"/>
-                        </w:rPr>
-                        <m:t>2</m:t>
-                      </m:r>
-                    </m:sup>
-                  </m:sSup>
-                </m:num>
-                <m:den>
-                  <m:r>
-                    <w:rPr>
-                      <w:rFonts w:ascii="Cambria Math" w:hAnsi="Cambria Math"/>
-                      <w:lang w:val="en-US"/>
-                    </w:rPr>
-                    <m:t>12</m:t>
-                  </m:r>
-                </m:den>
-              </m:f>
-            </m:e>
-          </m:rad>
-          <m:r>
-            <w:rPr>
-              <w:rFonts w:ascii="Cambria Math" w:hAnsi="Cambria Math"/>
-              <w:lang w:val="en-US"/>
-            </w:rPr>
-            <m:t>≅</m:t>
-          </m:r>
-          <m:r>
-            <w:rPr>
-              <w:rFonts w:ascii="Cambria Math" w:eastAsiaTheme="minorEastAsia" w:hAnsi="Cambria Math"/>
-              <w:lang w:val="en-US"/>
-            </w:rPr>
-            <m:t>0.577</m:t>
-          </m:r>
-        </m:oMath>
-      </m:oMathPara>
-    </w:p>
-    <w:p>
-      <w:pPr>
-        <w:pStyle w:val="ListParagraph"/>
-        <w:jc w:val="both"/>
-        <w:rPr>
-          <w:lang w:val="en-US"/>
-        </w:rPr>
-      </w:pPr>
-      <w:r>
-        <w:rPr>
-          <w:lang w:val="en-US"/>
-        </w:rPr>
-        <w:t xml:space="preserve">We replace this value, the precision (5%) and the </w:t>
-      </w:r>
-      <w:proofErr w:type="spellStart"/>
-      <w:r>
-        <w:rPr>
-          <w:lang w:val="en-US"/>
-        </w:rPr>
-        <w:t>Zscore</w:t>
-      </w:r>
-      <w:proofErr w:type="spellEnd"/>
-      <w:r>
-        <w:rPr>
-          <w:lang w:val="en-US"/>
-        </w:rPr>
-        <w:t xml:space="preserve"> (1.96 for 95% of confidence level) into the formula:</w:t>
-      </w:r>
-    </w:p>
-    <w:p>
-      <w:pPr>
-        <w:pStyle w:val="ListParagraph"/>
-        <w:jc w:val="both"/>
-        <w:rPr>
-          <w:lang w:val="en-US"/>
-        </w:rPr>
-      </w:pPr>
-    </w:p>
-    <w:p>
-      <w:pPr>
-        <w:pStyle w:val="ListParagraph"/>
-        <w:jc w:val="both"/>
+        <w:t xml:space="preserve">) </w:t>
+      </w:r>
+      <w:r>
         <w:rPr>
           <w:rFonts w:eastAsiaTheme="minorEastAsia"/>
           <w:lang w:val="en-US"/>
         </w:rPr>
-      </w:pPr>
-      <m:oMathPara>
-        <m:oMath>
-          <m:r>
-            <w:rPr>
-              <w:rFonts w:ascii="Cambria Math" w:hAnsi="Cambria Math"/>
-              <w:lang w:val="en-US"/>
-            </w:rPr>
-            <w:lastRenderedPageBreak/>
-            <m:t>N'=</m:t>
-          </m:r>
-          <m:f>
-            <m:fPr>
-              <m:ctrlPr>
-                <w:rPr>
-                  <w:rFonts w:ascii="Cambria Math" w:hAnsi="Cambria Math"/>
-                  <w:i/>
-                  <w:lang w:val="en-US"/>
-                </w:rPr>
-              </m:ctrlPr>
-            </m:fPr>
-            <m:num>
-              <m:sSup>
-                <m:sSupPr>
-                  <m:ctrlPr>
-                    <w:rPr>
-                      <w:rFonts w:ascii="Cambria Math" w:hAnsi="Cambria Math"/>
-                      <w:i/>
-                      <w:lang w:val="en-US"/>
-                    </w:rPr>
-                  </m:ctrlPr>
-                </m:sSupPr>
-                <m:e>
-                  <m:d>
-                    <m:dPr>
-                      <m:ctrlPr>
-                        <w:rPr>
-                          <w:rFonts w:ascii="Cambria Math" w:hAnsi="Cambria Math"/>
-                          <w:i/>
-                          <w:lang w:val="en-US"/>
-                        </w:rPr>
-                      </m:ctrlPr>
-                    </m:dPr>
-                    <m:e>
-                      <m:r>
-                        <w:rPr>
-                          <w:rFonts w:ascii="Cambria Math" w:hAnsi="Cambria Math"/>
-                          <w:lang w:val="en-US"/>
-                        </w:rPr>
-                        <m:t>1.96</m:t>
-                      </m:r>
-                    </m:e>
-                  </m:d>
-                </m:e>
-                <m:sup>
-                  <m:r>
-                    <w:rPr>
-                      <w:rFonts w:ascii="Cambria Math" w:hAnsi="Cambria Math"/>
-                      <w:lang w:val="en-US"/>
-                    </w:rPr>
-                    <m:t>2</m:t>
-                  </m:r>
-                </m:sup>
-              </m:sSup>
-              <m:r>
-                <w:rPr>
-                  <w:rFonts w:ascii="Cambria Math" w:hAnsi="Cambria Math"/>
-                  <w:lang w:val="en-US"/>
-                </w:rPr>
-                <m:t>*</m:t>
-              </m:r>
-              <m:d>
-                <m:dPr>
-                  <m:ctrlPr>
-                    <w:rPr>
-                      <w:rFonts w:ascii="Cambria Math" w:hAnsi="Cambria Math"/>
-                      <w:i/>
-                      <w:lang w:val="en-US"/>
-                    </w:rPr>
-                  </m:ctrlPr>
-                </m:dPr>
-                <m:e>
-                  <m:r>
-                    <w:rPr>
-                      <w:rFonts w:ascii="Cambria Math" w:hAnsi="Cambria Math"/>
-                      <w:lang w:val="en-US"/>
-                    </w:rPr>
-                    <m:t>0.577</m:t>
-                  </m:r>
-                </m:e>
-              </m:d>
-              <m:r>
-                <w:rPr>
-                  <w:rFonts w:ascii="Cambria Math" w:hAnsi="Cambria Math"/>
-                  <w:lang w:val="en-US"/>
-                </w:rPr>
-                <m:t>*</m:t>
-              </m:r>
-              <m:d>
-                <m:dPr>
-                  <m:ctrlPr>
-                    <w:rPr>
-                      <w:rFonts w:ascii="Cambria Math" w:hAnsi="Cambria Math"/>
-                      <w:i/>
-                      <w:lang w:val="en-US"/>
-                    </w:rPr>
-                  </m:ctrlPr>
-                </m:dPr>
-                <m:e>
-                  <m:r>
-                    <w:rPr>
-                      <w:rFonts w:ascii="Cambria Math" w:hAnsi="Cambria Math"/>
-                      <w:lang w:val="en-US"/>
-                    </w:rPr>
-                    <m:t>0.423</m:t>
-                  </m:r>
-                </m:e>
-              </m:d>
-            </m:num>
-            <m:den>
-              <m:sSup>
-                <m:sSupPr>
-                  <m:ctrlPr>
-                    <w:rPr>
-                      <w:rFonts w:ascii="Cambria Math" w:hAnsi="Cambria Math"/>
-                      <w:i/>
-                      <w:lang w:val="en-US"/>
-                    </w:rPr>
-                  </m:ctrlPr>
-                </m:sSupPr>
-                <m:e>
-                  <m:d>
-                    <m:dPr>
-                      <m:ctrlPr>
-                        <w:rPr>
-                          <w:rFonts w:ascii="Cambria Math" w:hAnsi="Cambria Math"/>
-                          <w:i/>
-                          <w:lang w:val="en-US"/>
-                        </w:rPr>
-                      </m:ctrlPr>
-                    </m:dPr>
-                    <m:e>
-                      <m:r>
-                        <w:rPr>
-                          <w:rFonts w:ascii="Cambria Math" w:hAnsi="Cambria Math"/>
-                          <w:lang w:val="en-US"/>
-                        </w:rPr>
-                        <m:t>0.05</m:t>
-                      </m:r>
-                    </m:e>
-                  </m:d>
-                </m:e>
-                <m:sup>
-                  <m:r>
-                    <w:rPr>
-                      <w:rFonts w:ascii="Cambria Math" w:hAnsi="Cambria Math"/>
-                      <w:lang w:val="en-US"/>
-                    </w:rPr>
-                    <m:t>2</m:t>
-                  </m:r>
-                </m:sup>
-              </m:sSup>
-            </m:den>
-          </m:f>
-          <m:r>
-            <w:rPr>
-              <w:rFonts w:ascii="Cambria Math" w:hAnsi="Cambria Math"/>
-              <w:lang w:val="en-US"/>
-            </w:rPr>
-            <m:t>≅375</m:t>
-          </m:r>
-        </m:oMath>
-      </m:oMathPara>
-    </w:p>
-    <w:p>
-      <w:pPr>
-        <w:pStyle w:val="ListParagraph"/>
-        <w:jc w:val="both"/>
+        <w:t>and precision</w:t>
+      </w:r>
+      <w:r>
         <w:rPr>
           <w:rFonts w:eastAsiaTheme="minorEastAsia"/>
           <w:lang w:val="en-US"/>
         </w:rPr>
-      </w:pPr>
-    </w:p>
-    <w:p>
-      <w:pPr>
-        <w:pStyle w:val="ListParagraph"/>
-        <w:jc w:val="both"/>
-        <w:rPr>
-          <w:rFonts w:eastAsiaTheme="minorEastAsia"/>
-          <w:lang w:val="en-US"/>
-        </w:rPr>
-      </w:pPr>
-    </w:p>
-    <w:p>
-      <w:pPr>
-        <w:pStyle w:val="ListParagraph"/>
-        <w:numPr>
-          <w:ilvl w:val="0"/>
-          <w:numId w:val="3"/>
-        </w:numPr>
-        <w:jc w:val="both"/>
-        <w:rPr>
-          <w:lang w:val="en-US"/>
-        </w:rPr>
-      </w:pPr>
-      <w:r>
-        <w:rPr>
-          <w:rFonts w:eastAsiaTheme="minorEastAsia"/>
-          <w:lang w:val="en-US"/>
-        </w:rPr>
-        <w:t>After obtaining a first sample mean of N’ elements, we used the formula explained during the lectures to obtain the real number of N needed to correctly represent the confidence interval</w:t>
-      </w:r>
-      <w:r>
-        <w:rPr>
-          <w:rFonts w:eastAsiaTheme="minorEastAsia"/>
-          <w:lang w:val="en-US"/>
-        </w:rPr>
-        <w:t xml:space="preserve"> and precision</w:t>
+        <w:t xml:space="preserve"> (5%)</w:t>
       </w:r>
       <w:r>
         <w:rPr>
@@ -2037,95 +1454,347 @@
         <w:rPr>
           <w:lang w:val="en-US"/>
         </w:rPr>
-        <w:t>The sample mean was obtained from the N’ simulations done and the N’ vectors obtained</w:t>
-      </w:r>
-      <w:r>
-        <w:rPr>
-          <w:lang w:val="en-US"/>
-        </w:rPr>
-        <w:t xml:space="preserve"> (see </w:t>
-      </w:r>
-      <w:proofErr w:type="spellStart"/>
+        <w:t>We compute a vector of</w:t>
+      </w:r>
+      <w:r>
+        <w:rPr>
+          <w:lang w:val="en-US"/>
+        </w:rPr>
+        <w:t xml:space="preserve"> mean</w:t>
+      </w:r>
+      <w:r>
+        <w:rPr>
+          <w:lang w:val="en-US"/>
+        </w:rPr>
+        <w:t>s</w:t>
+      </w:r>
+      <w:r>
+        <w:rPr>
+          <w:lang w:val="en-US"/>
+        </w:rPr>
+        <w:t xml:space="preserve"> </w:t>
+      </w:r>
+      <w:r>
+        <w:rPr>
+          <w:lang w:val="en-US"/>
+        </w:rPr>
+        <w:t xml:space="preserve">from </w:t>
+      </w:r>
+      <w:r>
+        <w:rPr>
+          <w:lang w:val="en-US"/>
+        </w:rPr>
+        <w:t xml:space="preserve">the N’ </w:t>
+      </w:r>
+      <w:r>
+        <w:rPr>
+          <w:lang w:val="en-US"/>
+        </w:rPr>
+        <w:t>vectors obtained</w:t>
+      </w:r>
+      <w:r>
+        <w:rPr>
+          <w:lang w:val="en-US"/>
+        </w:rPr>
+        <w:t xml:space="preserve"> </w:t>
+      </w:r>
+      <w:r>
+        <w:rPr>
+          <w:lang w:val="en-US"/>
+        </w:rPr>
+        <w:t xml:space="preserve">(see </w:t>
+      </w:r>
       <w:r>
         <w:rPr>
           <w:i/>
           <w:lang w:val="en-US"/>
         </w:rPr>
-        <w:t>preliminary.out</w:t>
-      </w:r>
-      <w:proofErr w:type="spellEnd"/>
+        <w:t>preliminary.tx</w:t>
+      </w:r>
       <w:r>
         <w:rPr>
           <w:i/>
           <w:lang w:val="en-US"/>
         </w:rPr>
+        <w:t xml:space="preserve">t </w:t>
+      </w:r>
+      <w:r>
+        <w:rPr>
+          <w:lang w:val="en-US"/>
+        </w:rPr>
+        <w:t>file included)</w:t>
+      </w:r>
+      <w:r>
+        <w:rPr>
+          <w:lang w:val="en-US"/>
+        </w:rPr>
+        <w:t xml:space="preserve">. </w:t>
+      </w:r>
+      <w:r>
+        <w:rPr>
+          <w:lang w:val="en-US"/>
+        </w:rPr>
+        <w:t>With this vector, we applied the aforementioned formula</w:t>
+      </w:r>
+      <w:r>
+        <w:rPr>
+          <w:lang w:val="en-US"/>
+        </w:rPr>
+        <w:t xml:space="preserve"> on</w:t>
+      </w:r>
+      <w:r>
+        <w:rPr>
+          <w:lang w:val="en-US"/>
+        </w:rPr>
+        <w:t xml:space="preserve"> each element to </w:t>
+      </w:r>
+      <w:r>
+        <w:rPr>
+          <w:lang w:val="en-US"/>
+        </w:rPr>
+        <w:t>obtain another vector of Ns</w:t>
+      </w:r>
+      <w:r>
+        <w:rPr>
+          <w:lang w:val="en-US"/>
+        </w:rPr>
+        <w:t xml:space="preserve">, each </w:t>
+      </w:r>
+      <m:oMath>
+        <m:sSub>
+          <m:sSubPr>
+            <m:ctrlPr>
+              <w:rPr>
+                <w:rFonts w:ascii="Cambria Math" w:hAnsi="Cambria Math"/>
+                <w:lang w:val="en-US"/>
+              </w:rPr>
+            </m:ctrlPr>
+          </m:sSubPr>
+          <m:e>
+            <m:r>
+              <m:rPr>
+                <m:sty m:val="p"/>
+              </m:rPr>
+              <w:rPr>
+                <w:rFonts w:ascii="Cambria Math" w:hAnsi="Cambria Math"/>
+                <w:lang w:val="en-US"/>
+              </w:rPr>
+              <m:t>N</m:t>
+            </m:r>
+          </m:e>
+          <m:sub>
+            <m:r>
+              <m:rPr>
+                <m:sty m:val="p"/>
+              </m:rPr>
+              <w:rPr>
+                <w:rFonts w:ascii="Cambria Math" w:hAnsi="Cambria Math"/>
+                <w:lang w:val="en-US"/>
+              </w:rPr>
+              <m:t>i</m:t>
+            </m:r>
+          </m:sub>
+        </m:sSub>
+      </m:oMath>
+      <w:r>
+        <w:rPr>
+          <w:lang w:val="en-US"/>
+        </w:rPr>
+        <w:t xml:space="preserve"> corresponding to the real </w:t>
+      </w:r>
+      <w:r>
+        <w:rPr>
+          <w:lang w:val="en-US"/>
+        </w:rPr>
+        <w:t xml:space="preserve">sample </w:t>
+      </w:r>
+      <w:r>
+        <w:rPr>
+          <w:lang w:val="en-US"/>
+        </w:rPr>
+        <w:t>size</w:t>
+      </w:r>
+      <w:r>
+        <w:rPr>
+          <w:lang w:val="en-US"/>
+        </w:rPr>
+        <w:t xml:space="preserve"> needed according to</w:t>
+      </w:r>
+      <w:r>
+        <w:rPr>
+          <w:lang w:val="en-US"/>
+        </w:rPr>
         <w:t xml:space="preserve"> </w:t>
       </w:r>
       <w:r>
         <w:rPr>
           <w:lang w:val="en-US"/>
         </w:rPr>
-        <w:t>file included)</w:t>
-      </w:r>
-      <w:r>
-        <w:rPr>
-          <w:lang w:val="en-US"/>
-        </w:rPr>
-        <w:t xml:space="preserve">. </w:t>
-      </w:r>
-      <w:r>
-        <w:rPr>
-          <w:b/>
-          <w:lang w:val="en-US"/>
-        </w:rPr>
-        <w:t>For time purposes, we did not run the experiment for 3 hours but for X minutes to compare the mean values per minute.</w:t>
-      </w:r>
-      <w:r>
-        <w:rPr>
+        <w:t xml:space="preserve">each </w:t>
+      </w:r>
+      <w:r>
+        <w:rPr>
+          <w:lang w:val="en-US"/>
+        </w:rPr>
+        <w:t xml:space="preserve">mean </w:t>
+      </w:r>
+      <m:oMath>
+        <m:sSub>
+          <m:sSubPr>
+            <m:ctrlPr>
+              <w:rPr>
+                <w:rFonts w:ascii="Cambria Math" w:hAnsi="Cambria Math"/>
+                <w:i/>
+                <w:lang w:val="en-US"/>
+              </w:rPr>
+            </m:ctrlPr>
+          </m:sSubPr>
+          <m:e>
+            <m:acc>
+              <m:accPr>
+                <m:chr m:val="̅"/>
+                <m:ctrlPr>
+                  <w:rPr>
+                    <w:rFonts w:ascii="Cambria Math" w:hAnsi="Cambria Math"/>
+                    <w:i/>
+                    <w:lang w:val="en-US"/>
+                  </w:rPr>
+                </m:ctrlPr>
+              </m:accPr>
+              <m:e>
+                <m:sSup>
+                  <m:sSupPr>
+                    <m:ctrlPr>
+                      <w:rPr>
+                        <w:rFonts w:ascii="Cambria Math" w:hAnsi="Cambria Math"/>
+                        <w:i/>
+                        <w:lang w:val="en-US"/>
+                      </w:rPr>
+                    </m:ctrlPr>
+                  </m:sSupPr>
+                  <m:e>
+                    <m:r>
+                      <w:rPr>
+                        <w:rFonts w:ascii="Cambria Math" w:hAnsi="Cambria Math"/>
+                        <w:lang w:val="en-US"/>
+                      </w:rPr>
+                      <m:t>x</m:t>
+                    </m:r>
+                  </m:e>
+                  <m:sup>
+                    <m:r>
+                      <w:rPr>
+                        <w:rFonts w:ascii="Cambria Math" w:hAnsi="Cambria Math"/>
+                        <w:lang w:val="en-US"/>
+                      </w:rPr>
+                      <m:t>'</m:t>
+                    </m:r>
+                  </m:sup>
+                </m:sSup>
+              </m:e>
+            </m:acc>
+          </m:e>
+          <m:sub>
+            <m:r>
+              <w:rPr>
+                <w:rFonts w:ascii="Cambria Math" w:hAnsi="Cambria Math"/>
+                <w:lang w:val="en-US"/>
+              </w:rPr>
+              <m:t>i</m:t>
+            </m:r>
+          </m:sub>
+        </m:sSub>
+      </m:oMath>
+      <w:r>
+        <w:rPr>
+          <w:lang w:val="en-US"/>
+        </w:rPr>
+        <w:t>.</w:t>
+      </w:r>
+      <w:r>
+        <w:rPr>
+          <w:lang w:val="en-US"/>
+        </w:rPr>
+        <w:t xml:space="preserve"> Finally,</w:t>
+      </w:r>
+      <w:r>
+        <w:rPr>
+          <w:lang w:val="en-US"/>
+        </w:rPr>
+        <w:t xml:space="preserve"> we chose the greatest </w:t>
+      </w:r>
+      <m:oMath>
+        <m:sSub>
+          <m:sSubPr>
+            <m:ctrlPr>
+              <w:rPr>
+                <w:rFonts w:ascii="Cambria Math" w:hAnsi="Cambria Math"/>
+                <w:lang w:val="en-US"/>
+              </w:rPr>
+            </m:ctrlPr>
+          </m:sSubPr>
+          <m:e>
+            <m:r>
+              <m:rPr>
+                <m:sty m:val="p"/>
+              </m:rPr>
+              <w:rPr>
+                <w:rFonts w:ascii="Cambria Math" w:hAnsi="Cambria Math"/>
+                <w:lang w:val="en-US"/>
+              </w:rPr>
+              <m:t>N</m:t>
+            </m:r>
+          </m:e>
+          <m:sub>
+            <m:r>
+              <m:rPr>
+                <m:sty m:val="p"/>
+              </m:rPr>
+              <w:rPr>
+                <w:rFonts w:ascii="Cambria Math" w:hAnsi="Cambria Math"/>
+                <w:lang w:val="en-US"/>
+              </w:rPr>
+              <m:t>i</m:t>
+            </m:r>
+          </m:sub>
+        </m:sSub>
+      </m:oMath>
+      <w:r>
+        <w:rPr>
+          <w:vertAlign w:val="subscript"/>
           <w:lang w:val="en-US"/>
         </w:rPr>
         <w:t xml:space="preserve"> </w:t>
       </w:r>
       <w:r>
         <w:rPr>
-          <w:b/>
-          <w:lang w:val="en-US"/>
-        </w:rPr>
-        <w:t xml:space="preserve">At the end, we </w:t>
-      </w:r>
-      <w:proofErr w:type="gramStart"/>
-      <w:r>
-        <w:rPr>
-          <w:b/>
-          <w:lang w:val="en-US"/>
-        </w:rPr>
-        <w:t>obtained ???</w:t>
-      </w:r>
-      <w:proofErr w:type="gramEnd"/>
-      <w:r>
-        <w:rPr>
-          <w:b/>
-          <w:lang w:val="en-US"/>
-        </w:rPr>
-        <w:t xml:space="preserve"> A mean of means???</w:t>
-      </w:r>
-      <w:r>
-        <w:rPr>
-          <w:lang w:val="en-US"/>
-        </w:rPr>
-        <w:t xml:space="preserve"> and replaced it in the formula</w:t>
-      </w:r>
-      <w:r>
-        <w:rPr>
-          <w:lang w:val="en-US"/>
-        </w:rPr>
-        <w:t xml:space="preserve"> (we transformed the units again to Km/h so it would match the standard deviation)</w:t>
-      </w:r>
-      <w:r>
-        <w:rPr>
-          <w:lang w:val="en-US"/>
-        </w:rPr>
-        <w:t>:</w:t>
+          <w:lang w:val="en-US"/>
+        </w:rPr>
+        <w:t>and replaced it in the formula</w:t>
+      </w:r>
+      <w:r>
+        <w:rPr>
+          <w:lang w:val="en-US"/>
+        </w:rPr>
+        <w:t xml:space="preserve"> as well as</w:t>
+      </w:r>
+      <w:r>
+        <w:rPr>
+          <w:lang w:val="en-US"/>
+        </w:rPr>
+        <w:t xml:space="preserve"> the </w:t>
+      </w:r>
+      <w:r>
+        <w:rPr>
+          <w:lang w:val="en-US"/>
+        </w:rPr>
+        <w:t xml:space="preserve">Zscore </w:t>
+      </w:r>
+      <w:r>
+        <w:rPr>
+          <w:lang w:val="en-US"/>
+        </w:rPr>
+        <w:t>value 1.96 for a confidence level of 0.05.</w:t>
       </w:r>
     </w:p>
     <w:p>
@@ -2139,10 +1808,39 @@
     </w:p>
     <w:p>
       <w:pPr>
-        <w:pStyle w:val="ListParagraph"/>
+        <w:ind w:left="705"/>
         <w:jc w:val="both"/>
         <w:rPr>
           <w:rFonts w:eastAsiaTheme="minorEastAsia"/>
+          <w:lang w:val="en-US"/>
+        </w:rPr>
+      </w:pPr>
+      <w:r>
+        <w:rPr>
+          <w:rFonts w:eastAsiaTheme="minorEastAsia"/>
+          <w:lang w:val="en-US"/>
+        </w:rPr>
+        <w:t xml:space="preserve">Knowing the standard deviation of the uniform distribution in the velocity </w:t>
+      </w:r>
+      <w:r>
+        <w:rPr>
+          <w:rFonts w:eastAsiaTheme="minorEastAsia"/>
+          <w:lang w:val="en-US"/>
+        </w:rPr>
+        <w:t xml:space="preserve">(m/min) </w:t>
+      </w:r>
+      <w:r>
+        <w:rPr>
+          <w:rFonts w:eastAsiaTheme="minorEastAsia"/>
+          <w:lang w:val="en-US"/>
+        </w:rPr>
+        <w:t>is:</w:t>
+      </w:r>
+    </w:p>
+    <w:p>
+      <w:pPr>
+        <w:jc w:val="both"/>
+        <w:rPr>
           <w:lang w:val="en-US"/>
         </w:rPr>
       </w:pPr>
@@ -2153,10 +1851,412 @@
               <w:rFonts w:ascii="Cambria Math" w:hAnsi="Cambria Math"/>
               <w:lang w:val="en-US"/>
             </w:rPr>
-            <m:t>N=</m:t>
+            <w:lastRenderedPageBreak/>
+            <m:t xml:space="preserve">σ= </m:t>
           </m:r>
-          <m:sSup>
-            <m:sSupPr>
+          <m:rad>
+            <m:radPr>
+              <m:degHide m:val="1"/>
+              <m:ctrlPr>
+                <w:rPr>
+                  <w:rFonts w:ascii="Cambria Math" w:hAnsi="Cambria Math"/>
+                  <w:i/>
+                  <w:lang w:val="en-US"/>
+                </w:rPr>
+              </m:ctrlPr>
+            </m:radPr>
+            <m:deg/>
+            <m:e>
+              <m:f>
+                <m:fPr>
+                  <m:ctrlPr>
+                    <w:rPr>
+                      <w:rFonts w:ascii="Cambria Math" w:hAnsi="Cambria Math"/>
+                      <w:i/>
+                      <w:lang w:val="en-US"/>
+                    </w:rPr>
+                  </m:ctrlPr>
+                </m:fPr>
+                <m:num>
+                  <m:sSup>
+                    <m:sSupPr>
+                      <m:ctrlPr>
+                        <w:rPr>
+                          <w:rFonts w:ascii="Cambria Math" w:hAnsi="Cambria Math"/>
+                          <w:i/>
+                          <w:lang w:val="en-US"/>
+                        </w:rPr>
+                      </m:ctrlPr>
+                    </m:sSupPr>
+                    <m:e>
+                      <m:d>
+                        <m:dPr>
+                          <m:ctrlPr>
+                            <w:rPr>
+                              <w:rFonts w:ascii="Cambria Math" w:hAnsi="Cambria Math"/>
+                              <w:i/>
+                              <w:lang w:val="en-US"/>
+                            </w:rPr>
+                          </m:ctrlPr>
+                        </m:dPr>
+                        <m:e>
+                          <m:r>
+                            <w:rPr>
+                              <w:rFonts w:ascii="Cambria Math" w:hAnsi="Cambria Math"/>
+                              <w:lang w:val="en-US"/>
+                            </w:rPr>
+                            <m:t>B-A</m:t>
+                          </m:r>
+                        </m:e>
+                      </m:d>
+                    </m:e>
+                    <m:sup>
+                      <m:r>
+                        <w:rPr>
+                          <w:rFonts w:ascii="Cambria Math" w:hAnsi="Cambria Math"/>
+                          <w:lang w:val="en-US"/>
+                        </w:rPr>
+                        <m:t>2</m:t>
+                      </m:r>
+                    </m:sup>
+                  </m:sSup>
+                </m:num>
+                <m:den>
+                  <m:r>
+                    <w:rPr>
+                      <w:rFonts w:ascii="Cambria Math" w:hAnsi="Cambria Math"/>
+                      <w:lang w:val="en-US"/>
+                    </w:rPr>
+                    <m:t>12</m:t>
+                  </m:r>
+                </m:den>
+              </m:f>
+            </m:e>
+          </m:rad>
+          <m:r>
+            <w:rPr>
+              <w:rFonts w:ascii="Cambria Math" w:hAnsi="Cambria Math"/>
+              <w:lang w:val="en-US"/>
+            </w:rPr>
+            <m:t>=</m:t>
+          </m:r>
+          <m:rad>
+            <m:radPr>
+              <m:degHide m:val="1"/>
+              <m:ctrlPr>
+                <w:rPr>
+                  <w:rFonts w:ascii="Cambria Math" w:hAnsi="Cambria Math"/>
+                  <w:i/>
+                  <w:lang w:val="en-US"/>
+                </w:rPr>
+              </m:ctrlPr>
+            </m:radPr>
+            <m:deg/>
+            <m:e>
+              <m:f>
+                <m:fPr>
+                  <m:ctrlPr>
+                    <w:rPr>
+                      <w:rFonts w:ascii="Cambria Math" w:hAnsi="Cambria Math"/>
+                      <w:i/>
+                      <w:lang w:val="en-US"/>
+                    </w:rPr>
+                  </m:ctrlPr>
+                </m:fPr>
+                <m:num>
+                  <m:sSup>
+                    <m:sSupPr>
+                      <m:ctrlPr>
+                        <w:rPr>
+                          <w:rFonts w:ascii="Cambria Math" w:hAnsi="Cambria Math"/>
+                          <w:i/>
+                          <w:lang w:val="en-US"/>
+                        </w:rPr>
+                      </m:ctrlPr>
+                    </m:sSupPr>
+                    <m:e>
+                      <m:d>
+                        <m:dPr>
+                          <m:ctrlPr>
+                            <w:rPr>
+                              <w:rFonts w:ascii="Cambria Math" w:hAnsi="Cambria Math"/>
+                              <w:i/>
+                              <w:lang w:val="en-US"/>
+                            </w:rPr>
+                          </m:ctrlPr>
+                        </m:dPr>
+                        <m:e>
+                          <m:r>
+                            <w:rPr>
+                              <w:rFonts w:ascii="Cambria Math" w:hAnsi="Cambria Math"/>
+                              <w:lang w:val="en-US"/>
+                            </w:rPr>
+                            <m:t>66.6667</m:t>
+                          </m:r>
+                          <m:r>
+                            <w:rPr>
+                              <w:rFonts w:ascii="Cambria Math" w:hAnsi="Cambria Math"/>
+                              <w:lang w:val="en-US"/>
+                            </w:rPr>
+                            <m:t>-</m:t>
+                          </m:r>
+                          <m:r>
+                            <w:rPr>
+                              <w:rFonts w:ascii="Cambria Math" w:hAnsi="Cambria Math"/>
+                              <w:lang w:val="en-US"/>
+                            </w:rPr>
+                            <m:t>33.3333</m:t>
+                          </m:r>
+                        </m:e>
+                      </m:d>
+                    </m:e>
+                    <m:sup>
+                      <m:r>
+                        <w:rPr>
+                          <w:rFonts w:ascii="Cambria Math" w:hAnsi="Cambria Math"/>
+                          <w:lang w:val="en-US"/>
+                        </w:rPr>
+                        <m:t>2</m:t>
+                      </m:r>
+                    </m:sup>
+                  </m:sSup>
+                </m:num>
+                <m:den>
+                  <m:r>
+                    <w:rPr>
+                      <w:rFonts w:ascii="Cambria Math" w:hAnsi="Cambria Math"/>
+                      <w:lang w:val="en-US"/>
+                    </w:rPr>
+                    <m:t>12</m:t>
+                  </m:r>
+                </m:den>
+              </m:f>
+            </m:e>
+          </m:rad>
+          <m:r>
+            <w:rPr>
+              <w:rFonts w:ascii="Cambria Math" w:hAnsi="Cambria Math"/>
+              <w:lang w:val="en-US"/>
+            </w:rPr>
+            <m:t>≅</m:t>
+          </m:r>
+          <m:r>
+            <w:rPr>
+              <w:rFonts w:ascii="Cambria Math" w:hAnsi="Cambria Math"/>
+              <w:lang w:val="en-US"/>
+            </w:rPr>
+            <m:t>9.</m:t>
+          </m:r>
+          <m:r>
+            <w:rPr>
+              <w:rFonts w:ascii="Cambria Math" w:hAnsi="Cambria Math"/>
+              <w:lang w:val="en-US"/>
+            </w:rPr>
+            <m:t>4868</m:t>
+          </m:r>
+        </m:oMath>
+      </m:oMathPara>
+    </w:p>
+    <w:p>
+      <w:pPr>
+        <w:pStyle w:val="ListParagraph"/>
+        <w:jc w:val="both"/>
+        <w:rPr>
+          <w:lang w:val="en-US"/>
+        </w:rPr>
+      </w:pPr>
+    </w:p>
+    <w:p>
+      <w:pPr>
+        <w:pStyle w:val="ListParagraph"/>
+        <w:jc w:val="both"/>
+        <w:rPr>
+          <w:lang w:val="en-US"/>
+        </w:rPr>
+      </w:pPr>
+      <w:r>
+        <w:rPr>
+          <w:lang w:val="en-US"/>
+        </w:rPr>
+        <w:t>We have then</w:t>
+      </w:r>
+      <w:r>
+        <w:rPr>
+          <w:lang w:val="en-US"/>
+        </w:rPr>
+        <w:t xml:space="preserve"> (see </w:t>
+      </w:r>
+      <w:r>
+        <w:rPr>
+          <w:i/>
+          <w:lang w:val="en-US"/>
+        </w:rPr>
+        <w:t>preliminaty.txt</w:t>
+      </w:r>
+      <w:r>
+        <w:rPr>
+          <w:lang w:val="en-US"/>
+        </w:rPr>
+        <w:t>)</w:t>
+      </w:r>
+      <w:r>
+        <w:rPr>
+          <w:lang w:val="en-US"/>
+        </w:rPr>
+        <w:t>:</w:t>
+      </w:r>
+    </w:p>
+    <w:p>
+      <w:pPr>
+        <w:pStyle w:val="ListParagraph"/>
+        <w:jc w:val="both"/>
+        <w:rPr>
+          <w:lang w:val="en-US"/>
+        </w:rPr>
+      </w:pPr>
+    </w:p>
+    <w:p>
+      <w:pPr>
+        <w:pStyle w:val="ListParagraph"/>
+        <w:jc w:val="both"/>
+        <w:rPr>
+          <w:rFonts w:eastAsiaTheme="minorEastAsia"/>
+          <w:lang w:val="en-US"/>
+        </w:rPr>
+      </w:pPr>
+      <m:oMathPara>
+        <m:oMath>
+          <m:r>
+            <w:rPr>
+              <w:rFonts w:ascii="Cambria Math" w:hAnsi="Cambria Math"/>
+              <w:lang w:val="en-US"/>
+            </w:rPr>
+            <m:t>MAX(</m:t>
+          </m:r>
+          <m:sSub>
+            <m:sSubPr>
+              <m:ctrlPr>
+                <w:rPr>
+                  <w:rFonts w:ascii="Cambria Math" w:hAnsi="Cambria Math"/>
+                  <w:i/>
+                  <w:lang w:val="en-US"/>
+                </w:rPr>
+              </m:ctrlPr>
+            </m:sSubPr>
+            <m:e>
+              <m:sSub>
+                <m:sSubPr>
+                  <m:ctrlPr>
+                    <w:rPr>
+                      <w:rFonts w:ascii="Cambria Math" w:hAnsi="Cambria Math"/>
+                      <w:i/>
+                      <w:lang w:val="en-US"/>
+                    </w:rPr>
+                  </m:ctrlPr>
+                </m:sSubPr>
+                <m:e>
+                  <m:r>
+                    <w:rPr>
+                      <w:rFonts w:ascii="Cambria Math" w:hAnsi="Cambria Math"/>
+                      <w:lang w:val="en-US"/>
+                    </w:rPr>
+                    <m:t>N</m:t>
+                  </m:r>
+                </m:e>
+                <m:sub>
+                  <m:r>
+                    <w:rPr>
+                      <w:rFonts w:ascii="Cambria Math" w:hAnsi="Cambria Math"/>
+                      <w:lang w:val="en-US"/>
+                    </w:rPr>
+                    <m:t>1</m:t>
+                  </m:r>
+                </m:sub>
+              </m:sSub>
+              <m:r>
+                <w:rPr>
+                  <w:rFonts w:ascii="Cambria Math" w:hAnsi="Cambria Math"/>
+                  <w:lang w:val="en-US"/>
+                </w:rPr>
+                <m:t>,</m:t>
+              </m:r>
+              <m:sSub>
+                <m:sSubPr>
+                  <m:ctrlPr>
+                    <w:rPr>
+                      <w:rFonts w:ascii="Cambria Math" w:hAnsi="Cambria Math"/>
+                      <w:i/>
+                      <w:lang w:val="en-US"/>
+                    </w:rPr>
+                  </m:ctrlPr>
+                </m:sSubPr>
+                <m:e>
+                  <m:r>
+                    <w:rPr>
+                      <w:rFonts w:ascii="Cambria Math" w:hAnsi="Cambria Math"/>
+                      <w:lang w:val="en-US"/>
+                    </w:rPr>
+                    <m:t>N</m:t>
+                  </m:r>
+                </m:e>
+                <m:sub>
+                  <m:r>
+                    <w:rPr>
+                      <w:rFonts w:ascii="Cambria Math" w:hAnsi="Cambria Math"/>
+                      <w:lang w:val="en-US"/>
+                    </w:rPr>
+                    <m:t>2</m:t>
+                  </m:r>
+                </m:sub>
+              </m:sSub>
+              <m:r>
+                <w:rPr>
+                  <w:rFonts w:ascii="Cambria Math" w:hAnsi="Cambria Math"/>
+                  <w:lang w:val="en-US"/>
+                </w:rPr>
+                <m:t>,…,</m:t>
+              </m:r>
+              <m:r>
+                <w:rPr>
+                  <w:rFonts w:ascii="Cambria Math" w:hAnsi="Cambria Math"/>
+                  <w:lang w:val="en-US"/>
+                </w:rPr>
+                <m:t>N</m:t>
+              </m:r>
+            </m:e>
+            <m:sub>
+              <m:r>
+                <w:rPr>
+                  <w:rFonts w:ascii="Cambria Math" w:hAnsi="Cambria Math"/>
+                  <w:lang w:val="en-US"/>
+                </w:rPr>
+                <m:t>i</m:t>
+              </m:r>
+            </m:sub>
+          </m:sSub>
+          <m:r>
+            <w:rPr>
+              <w:rFonts w:ascii="Cambria Math" w:hAnsi="Cambria Math"/>
+              <w:lang w:val="en-US"/>
+            </w:rPr>
+            <m:t>)</m:t>
+          </m:r>
+          <m:r>
+            <w:rPr>
+              <w:rFonts w:ascii="Cambria Math" w:hAnsi="Cambria Math"/>
+              <w:lang w:val="en-US"/>
+            </w:rPr>
+            <m:t>=</m:t>
+          </m:r>
+          <m:r>
+            <w:rPr>
+              <w:rFonts w:ascii="Cambria Math" w:hAnsi="Cambria Math"/>
+              <w:lang w:val="en-US"/>
+            </w:rPr>
+            <m:t>MAX</m:t>
+          </m:r>
+          <m:d>
+            <m:dPr>
               <m:ctrlPr>
                 <w:rPr>
                   <w:rFonts w:ascii="Cambria Math" w:eastAsiaTheme="minorEastAsia" w:hAnsi="Cambria Math"/>
@@ -2164,8 +2264,444 @@
                   <w:lang w:val="en-US"/>
                 </w:rPr>
               </m:ctrlPr>
-            </m:sSupPr>
+            </m:dPr>
             <m:e>
+              <m:sSup>
+                <m:sSupPr>
+                  <m:ctrlPr>
+                    <w:rPr>
+                      <w:rFonts w:ascii="Cambria Math" w:eastAsiaTheme="minorEastAsia" w:hAnsi="Cambria Math"/>
+                      <w:i/>
+                      <w:lang w:val="en-US"/>
+                    </w:rPr>
+                  </m:ctrlPr>
+                </m:sSupPr>
+                <m:e>
+                  <m:d>
+                    <m:dPr>
+                      <m:begChr m:val="["/>
+                      <m:endChr m:val="]"/>
+                      <m:ctrlPr>
+                        <w:rPr>
+                          <w:rFonts w:ascii="Cambria Math" w:eastAsiaTheme="minorEastAsia" w:hAnsi="Cambria Math"/>
+                          <w:i/>
+                          <w:lang w:val="en-US"/>
+                        </w:rPr>
+                      </m:ctrlPr>
+                    </m:dPr>
+                    <m:e>
+                      <m:f>
+                        <m:fPr>
+                          <m:ctrlPr>
+                            <w:rPr>
+                              <w:rFonts w:ascii="Cambria Math" w:eastAsiaTheme="minorEastAsia" w:hAnsi="Cambria Math"/>
+                              <w:i/>
+                              <w:lang w:val="en-US"/>
+                            </w:rPr>
+                          </m:ctrlPr>
+                        </m:fPr>
+                        <m:num>
+                          <m:r>
+                            <w:rPr>
+                              <w:rFonts w:ascii="Cambria Math" w:eastAsiaTheme="minorEastAsia" w:hAnsi="Cambria Math"/>
+                              <w:lang w:val="en-US"/>
+                            </w:rPr>
+                            <m:t>100*(1.96)*(</m:t>
+                          </m:r>
+                          <m:r>
+                            <w:rPr>
+                              <w:rFonts w:ascii="Cambria Math" w:eastAsiaTheme="minorEastAsia" w:hAnsi="Cambria Math"/>
+                              <w:lang w:val="en-US"/>
+                            </w:rPr>
+                            <m:t>9.4868</m:t>
+                          </m:r>
+                          <m:r>
+                            <w:rPr>
+                              <w:rFonts w:ascii="Cambria Math" w:eastAsiaTheme="minorEastAsia" w:hAnsi="Cambria Math"/>
+                              <w:lang w:val="en-US"/>
+                            </w:rPr>
+                            <m:t>)</m:t>
+                          </m:r>
+                        </m:num>
+                        <m:den>
+                          <m:d>
+                            <m:dPr>
+                              <m:ctrlPr>
+                                <w:rPr>
+                                  <w:rFonts w:ascii="Cambria Math" w:eastAsiaTheme="minorEastAsia" w:hAnsi="Cambria Math"/>
+                                  <w:i/>
+                                  <w:lang w:val="en-US"/>
+                                </w:rPr>
+                              </m:ctrlPr>
+                            </m:dPr>
+                            <m:e>
+                              <m:r>
+                                <w:rPr>
+                                  <w:rFonts w:ascii="Cambria Math" w:eastAsiaTheme="minorEastAsia" w:hAnsi="Cambria Math"/>
+                                  <w:lang w:val="en-US"/>
+                                </w:rPr>
+                                <m:t>5</m:t>
+                              </m:r>
+                            </m:e>
+                          </m:d>
+                          <m:r>
+                            <w:rPr>
+                              <w:rFonts w:ascii="Cambria Math" w:eastAsiaTheme="minorEastAsia" w:hAnsi="Cambria Math"/>
+                              <w:lang w:val="en-US"/>
+                            </w:rPr>
+                            <m:t>*</m:t>
+                          </m:r>
+                          <m:sSub>
+                            <m:sSubPr>
+                              <m:ctrlPr>
+                                <w:rPr>
+                                  <w:rFonts w:ascii="Cambria Math" w:eastAsiaTheme="minorEastAsia" w:hAnsi="Cambria Math"/>
+                                  <w:i/>
+                                  <w:lang w:val="en-US"/>
+                                </w:rPr>
+                              </m:ctrlPr>
+                            </m:sSubPr>
+                            <m:e>
+                              <m:acc>
+                                <m:accPr>
+                                  <m:chr m:val="̅"/>
+                                  <m:ctrlPr>
+                                    <w:rPr>
+                                      <w:rFonts w:ascii="Cambria Math" w:eastAsiaTheme="minorEastAsia" w:hAnsi="Cambria Math"/>
+                                      <w:i/>
+                                      <w:lang w:val="en-US"/>
+                                    </w:rPr>
+                                  </m:ctrlPr>
+                                </m:accPr>
+                                <m:e>
+                                  <m:r>
+                                    <w:rPr>
+                                      <w:rFonts w:ascii="Cambria Math" w:eastAsiaTheme="minorEastAsia" w:hAnsi="Cambria Math"/>
+                                      <w:lang w:val="en-US"/>
+                                    </w:rPr>
+                                    <m:t>x</m:t>
+                                  </m:r>
+                                  <m:r>
+                                    <w:rPr>
+                                      <w:rFonts w:ascii="Cambria Math" w:eastAsiaTheme="minorEastAsia" w:hAnsi="Cambria Math"/>
+                                      <w:lang w:val="en-US"/>
+                                    </w:rPr>
+                                    <m:t>'</m:t>
+                                  </m:r>
+                                </m:e>
+                              </m:acc>
+                            </m:e>
+                            <m:sub>
+                              <m:r>
+                                <w:rPr>
+                                  <w:rFonts w:ascii="Cambria Math" w:eastAsiaTheme="minorEastAsia" w:hAnsi="Cambria Math"/>
+                                  <w:lang w:val="en-US"/>
+                                </w:rPr>
+                                <m:t>i</m:t>
+                              </m:r>
+                            </m:sub>
+                          </m:sSub>
+                        </m:den>
+                      </m:f>
+                    </m:e>
+                  </m:d>
+                </m:e>
+                <m:sup>
+                  <m:r>
+                    <w:rPr>
+                      <w:rFonts w:ascii="Cambria Math" w:eastAsiaTheme="minorEastAsia" w:hAnsi="Cambria Math"/>
+                      <w:lang w:val="en-US"/>
+                    </w:rPr>
+                    <m:t>2</m:t>
+                  </m:r>
+                </m:sup>
+              </m:sSup>
+            </m:e>
+          </m:d>
+          <m:r>
+            <w:rPr>
+              <w:rFonts w:ascii="Cambria Math" w:eastAsiaTheme="minorEastAsia" w:hAnsi="Cambria Math"/>
+              <w:lang w:val="en-US"/>
+            </w:rPr>
+            <m:t>≅</m:t>
+          </m:r>
+          <m:r>
+            <w:rPr>
+              <w:rFonts w:ascii="Cambria Math" w:eastAsiaTheme="minorEastAsia" w:hAnsi="Cambria Math"/>
+              <w:lang w:val="en-US"/>
+            </w:rPr>
+            <m:t>91</m:t>
+          </m:r>
+        </m:oMath>
+      </m:oMathPara>
+    </w:p>
+    <w:p>
+      <w:pPr>
+        <w:pStyle w:val="ListParagraph"/>
+        <w:jc w:val="both"/>
+        <w:rPr>
+          <w:lang w:val="en-US"/>
+        </w:rPr>
+      </w:pPr>
+    </w:p>
+    <w:p>
+      <w:pPr>
+        <w:jc w:val="both"/>
+        <w:rPr>
+          <w:lang w:val="en-US"/>
+        </w:rPr>
+      </w:pPr>
+    </w:p>
+    <w:p>
+      <w:pPr>
+        <w:ind w:firstLine="284"/>
+        <w:jc w:val="both"/>
+        <w:rPr>
+          <w:lang w:val="en-US"/>
+        </w:rPr>
+      </w:pPr>
+      <w:r>
+        <w:rPr>
+          <w:lang w:val="en-US"/>
+        </w:rPr>
+        <w:t>With the</w:t>
+      </w:r>
+      <w:r>
+        <w:rPr>
+          <w:lang w:val="en-US"/>
+        </w:rPr>
+        <w:t xml:space="preserve"> resulting</w:t>
+      </w:r>
+      <w:r>
+        <w:rPr>
+          <w:lang w:val="en-US"/>
+        </w:rPr>
+        <w:t xml:space="preserve"> N vectors</w:t>
+      </w:r>
+      <w:r>
+        <w:rPr>
+          <w:lang w:val="en-US"/>
+        </w:rPr>
+        <w:t xml:space="preserve"> (see </w:t>
+      </w:r>
+      <w:r>
+        <w:rPr>
+          <w:i/>
+          <w:lang w:val="en-US"/>
+        </w:rPr>
+        <w:t>simulation.txt</w:t>
+      </w:r>
+      <w:r>
+        <w:rPr>
+          <w:lang w:val="en-US"/>
+        </w:rPr>
+        <w:t>)</w:t>
+      </w:r>
+      <w:r>
+        <w:rPr>
+          <w:lang w:val="en-US"/>
+        </w:rPr>
+        <w:t>, we compute the confidence interval for each minute of the simulation according to the following formula:</w:t>
+      </w:r>
+    </w:p>
+    <w:p>
+      <w:pPr>
+        <w:ind w:firstLine="284"/>
+        <w:jc w:val="both"/>
+        <w:rPr>
+          <w:lang w:val="en-US"/>
+        </w:rPr>
+      </w:pPr>
+      <m:oMathPara>
+        <m:oMath>
+          <m:r>
+            <w:rPr>
+              <w:rFonts w:ascii="Cambria Math" w:hAnsi="Cambria Math"/>
+              <w:lang w:val="en-US"/>
+            </w:rPr>
+            <m:t>ε=</m:t>
+          </m:r>
+          <m:sSub>
+            <m:sSubPr>
+              <m:ctrlPr>
+                <w:rPr>
+                  <w:rFonts w:ascii="Cambria Math" w:eastAsiaTheme="minorEastAsia" w:hAnsi="Cambria Math"/>
+                  <w:i/>
+                  <w:lang w:val="en-US"/>
+                </w:rPr>
+              </m:ctrlPr>
+            </m:sSubPr>
+            <m:e>
+              <m:r>
+                <w:rPr>
+                  <w:rFonts w:ascii="Cambria Math" w:eastAsiaTheme="minorEastAsia" w:hAnsi="Cambria Math"/>
+                  <w:lang w:val="en-US"/>
+                </w:rPr>
+                <m:t>Z</m:t>
+              </m:r>
+            </m:e>
+            <m:sub>
+              <m:r>
+                <w:rPr>
+                  <w:rFonts w:ascii="Cambria Math" w:eastAsiaTheme="minorEastAsia" w:hAnsi="Cambria Math"/>
+                  <w:lang w:val="en-US"/>
+                </w:rPr>
+                <m:t>1-</m:t>
+              </m:r>
+              <m:f>
+                <m:fPr>
+                  <m:ctrlPr>
+                    <w:rPr>
+                      <w:rFonts w:ascii="Cambria Math" w:eastAsiaTheme="minorEastAsia" w:hAnsi="Cambria Math"/>
+                      <w:i/>
+                      <w:lang w:val="en-US"/>
+                    </w:rPr>
+                  </m:ctrlPr>
+                </m:fPr>
+                <m:num>
+                  <m:r>
+                    <w:rPr>
+                      <w:rFonts w:ascii="Cambria Math" w:eastAsiaTheme="minorEastAsia" w:hAnsi="Cambria Math"/>
+                      <w:lang w:val="en-US"/>
+                    </w:rPr>
+                    <m:t>α</m:t>
+                  </m:r>
+                </m:num>
+                <m:den>
+                  <m:r>
+                    <w:rPr>
+                      <w:rFonts w:ascii="Cambria Math" w:eastAsiaTheme="minorEastAsia" w:hAnsi="Cambria Math"/>
+                      <w:lang w:val="en-US"/>
+                    </w:rPr>
+                    <m:t>2</m:t>
+                  </m:r>
+                </m:den>
+              </m:f>
+            </m:sub>
+          </m:sSub>
+          <m:r>
+            <w:rPr>
+              <w:rFonts w:ascii="Cambria Math" w:eastAsiaTheme="minorEastAsia" w:hAnsi="Cambria Math"/>
+              <w:lang w:val="en-US"/>
+            </w:rPr>
+            <m:t>*</m:t>
+          </m:r>
+          <m:f>
+            <m:fPr>
+              <m:ctrlPr>
+                <w:rPr>
+                  <w:rFonts w:ascii="Cambria Math" w:eastAsiaTheme="minorEastAsia" w:hAnsi="Cambria Math"/>
+                  <w:i/>
+                  <w:lang w:val="en-US"/>
+                </w:rPr>
+              </m:ctrlPr>
+            </m:fPr>
+            <m:num>
+              <m:r>
+                <w:rPr>
+                  <w:rFonts w:ascii="Cambria Math" w:eastAsiaTheme="minorEastAsia" w:hAnsi="Cambria Math"/>
+                  <w:lang w:val="en-US"/>
+                </w:rPr>
+                <m:t>σ</m:t>
+              </m:r>
+            </m:num>
+            <m:den>
+              <m:rad>
+                <m:radPr>
+                  <m:degHide m:val="1"/>
+                  <m:ctrlPr>
+                    <w:rPr>
+                      <w:rFonts w:ascii="Cambria Math" w:eastAsiaTheme="minorEastAsia" w:hAnsi="Cambria Math"/>
+                      <w:i/>
+                      <w:lang w:val="en-US"/>
+                    </w:rPr>
+                  </m:ctrlPr>
+                </m:radPr>
+                <m:deg/>
+                <m:e>
+                  <m:r>
+                    <w:rPr>
+                      <w:rFonts w:ascii="Cambria Math" w:eastAsiaTheme="minorEastAsia" w:hAnsi="Cambria Math"/>
+                      <w:lang w:val="en-US"/>
+                    </w:rPr>
+                    <m:t>N</m:t>
+                  </m:r>
+                </m:e>
+              </m:rad>
+            </m:den>
+          </m:f>
+        </m:oMath>
+      </m:oMathPara>
+    </w:p>
+    <w:p>
+      <w:pPr>
+        <w:ind w:firstLine="284"/>
+        <w:jc w:val="both"/>
+        <w:rPr>
+          <w:lang w:val="en-US"/>
+        </w:rPr>
+      </w:pPr>
+      <w:r>
+        <w:rPr>
+          <w:lang w:val="en-US"/>
+        </w:rPr>
+        <w:t>Where</w:t>
+      </w:r>
+    </w:p>
+    <w:p>
+      <w:pPr>
+        <w:jc w:val="both"/>
+        <w:rPr>
+          <w:lang w:val="en-US"/>
+        </w:rPr>
+      </w:pPr>
+      <m:oMathPara>
+        <m:oMath>
+          <m:r>
+            <w:rPr>
+              <w:rFonts w:ascii="Cambria Math" w:hAnsi="Cambria Math"/>
+              <w:lang w:val="en-US"/>
+            </w:rPr>
+            <m:t>ε=</m:t>
+          </m:r>
+          <m:d>
+            <m:dPr>
+              <m:ctrlPr>
+                <w:rPr>
+                  <w:rFonts w:ascii="Cambria Math" w:eastAsiaTheme="minorEastAsia" w:hAnsi="Cambria Math"/>
+                  <w:i/>
+                  <w:lang w:val="en-US"/>
+                </w:rPr>
+              </m:ctrlPr>
+            </m:dPr>
+            <m:e>
+              <m:r>
+                <w:rPr>
+                  <w:rFonts w:ascii="Cambria Math" w:eastAsiaTheme="minorEastAsia" w:hAnsi="Cambria Math"/>
+                  <w:lang w:val="en-US"/>
+                </w:rPr>
+                <m:t>1.96</m:t>
+              </m:r>
+            </m:e>
+          </m:d>
+          <m:r>
+            <w:rPr>
+              <w:rFonts w:ascii="Cambria Math" w:eastAsiaTheme="minorEastAsia" w:hAnsi="Cambria Math"/>
+              <w:lang w:val="en-US"/>
+            </w:rPr>
+            <m:t>*</m:t>
+          </m:r>
+          <m:f>
+            <m:fPr>
+              <m:ctrlPr>
+                <w:rPr>
+                  <w:rFonts w:ascii="Cambria Math" w:eastAsiaTheme="minorEastAsia" w:hAnsi="Cambria Math"/>
+                  <w:i/>
+                  <w:lang w:val="en-US"/>
+                </w:rPr>
+              </m:ctrlPr>
+            </m:fPr>
+            <m:num>
               <m:d>
                 <m:dPr>
                   <m:ctrlPr>
@@ -2177,94 +2713,455 @@
                   </m:ctrlPr>
                 </m:dPr>
                 <m:e>
-                  <m:f>
-                    <m:fPr>
+                  <m:r>
+                    <w:rPr>
+                      <w:rFonts w:ascii="Cambria Math" w:eastAsiaTheme="minorEastAsia" w:hAnsi="Cambria Math"/>
+                      <w:lang w:val="en-US"/>
+                    </w:rPr>
+                    <m:t>9.4868</m:t>
+                  </m:r>
+                </m:e>
+              </m:d>
+            </m:num>
+            <m:den>
+              <m:rad>
+                <m:radPr>
+                  <m:degHide m:val="1"/>
+                  <m:ctrlPr>
+                    <w:rPr>
+                      <w:rFonts w:ascii="Cambria Math" w:eastAsiaTheme="minorEastAsia" w:hAnsi="Cambria Math"/>
+                      <w:i/>
+                      <w:lang w:val="en-US"/>
+                    </w:rPr>
+                  </m:ctrlPr>
+                </m:radPr>
+                <m:deg/>
+                <m:e>
+                  <m:r>
+                    <w:rPr>
+                      <w:rFonts w:ascii="Cambria Math" w:eastAsiaTheme="minorEastAsia" w:hAnsi="Cambria Math"/>
+                      <w:lang w:val="en-US"/>
+                    </w:rPr>
+                    <m:t>91</m:t>
+                  </m:r>
+                </m:e>
+              </m:rad>
+            </m:den>
+          </m:f>
+          <m:r>
+            <w:rPr>
+              <w:rFonts w:ascii="Cambria Math" w:eastAsiaTheme="minorEastAsia" w:hAnsi="Cambria Math"/>
+              <w:lang w:val="en-US"/>
+            </w:rPr>
+            <m:t>≅</m:t>
+          </m:r>
+          <m:r>
+            <w:rPr>
+              <w:rFonts w:ascii="Cambria Math" w:eastAsiaTheme="minorEastAsia" w:hAnsi="Cambria Math"/>
+              <w:lang w:val="en-US"/>
+            </w:rPr>
+            <m:t>1.9492</m:t>
+          </m:r>
+        </m:oMath>
+      </m:oMathPara>
+    </w:p>
+    <w:p>
+      <w:pPr>
+        <w:jc w:val="both"/>
+        <w:rPr>
+          <w:lang w:val="en-US"/>
+        </w:rPr>
+      </w:pPr>
+    </w:p>
+    <w:p>
+      <w:pPr>
+        <w:ind w:left="360"/>
+        <w:jc w:val="both"/>
+        <w:rPr>
+          <w:rFonts w:eastAsiaTheme="minorEastAsia"/>
+          <w:lang w:val="en-US"/>
+        </w:rPr>
+      </w:pPr>
+      <w:r>
+        <w:rPr>
+          <w:lang w:val="en-US"/>
+        </w:rPr>
+        <w:t xml:space="preserve">This </w:t>
+      </w:r>
+      <m:oMath>
+        <m:r>
+          <w:rPr>
+            <w:rFonts w:ascii="Cambria Math" w:hAnsi="Cambria Math"/>
+            <w:lang w:val="en-US"/>
+          </w:rPr>
+          <m:t>ε</m:t>
+        </m:r>
+      </m:oMath>
+      <w:r>
+        <w:rPr>
+          <w:rFonts w:eastAsiaTheme="minorEastAsia"/>
+          <w:lang w:val="en-US"/>
+        </w:rPr>
+        <w:t xml:space="preserve"> represents then the half-width of the confidence interval used to estimate the mean speed per minute as following:</w:t>
+      </w:r>
+    </w:p>
+    <w:p>
+      <w:pPr>
+        <w:ind w:left="360"/>
+        <w:jc w:val="center"/>
+        <w:rPr>
+          <w:rFonts w:eastAsiaTheme="minorEastAsia"/>
+          <w:lang w:val="en-US"/>
+        </w:rPr>
+      </w:pPr>
+      <m:oMathPara>
+        <m:oMath>
+          <m:sSub>
+            <m:sSubPr>
+              <m:ctrlPr>
+                <w:rPr>
+                  <w:rFonts w:ascii="Cambria Math" w:hAnsi="Cambria Math"/>
+                  <w:i/>
+                  <w:lang w:val="en-US"/>
+                </w:rPr>
+              </m:ctrlPr>
+            </m:sSubPr>
+            <m:e>
+              <m:r>
+                <w:rPr>
+                  <w:rFonts w:ascii="Cambria Math" w:hAnsi="Cambria Math"/>
+                  <w:lang w:val="en-US"/>
+                </w:rPr>
+                <m:t>μ</m:t>
+              </m:r>
+            </m:e>
+            <m:sub>
+              <m:r>
+                <w:rPr>
+                  <w:rFonts w:ascii="Cambria Math" w:hAnsi="Cambria Math"/>
+                  <w:lang w:val="en-US"/>
+                </w:rPr>
+                <m:t>i</m:t>
+              </m:r>
+            </m:sub>
+          </m:sSub>
+          <m:r>
+            <w:rPr>
+              <w:rFonts w:ascii="Cambria Math" w:hAnsi="Cambria Math"/>
+              <w:lang w:val="en-US"/>
+            </w:rPr>
+            <m:t>=</m:t>
+          </m:r>
+          <m:d>
+            <m:dPr>
+              <m:begChr m:val="["/>
+              <m:endChr m:val="]"/>
+              <m:ctrlPr>
+                <w:rPr>
+                  <w:rFonts w:ascii="Cambria Math" w:hAnsi="Cambria Math"/>
+                  <w:i/>
+                  <w:lang w:val="en-US"/>
+                </w:rPr>
+              </m:ctrlPr>
+            </m:dPr>
+            <m:e>
+              <m:sSub>
+                <m:sSubPr>
+                  <m:ctrlPr>
+                    <w:rPr>
+                      <w:rFonts w:ascii="Cambria Math" w:hAnsi="Cambria Math"/>
+                      <w:i/>
+                      <w:lang w:val="en-US"/>
+                    </w:rPr>
+                  </m:ctrlPr>
+                </m:sSubPr>
+                <m:e>
+                  <m:acc>
+                    <m:accPr>
+                      <m:chr m:val="̅"/>
                       <m:ctrlPr>
                         <w:rPr>
-                          <w:rFonts w:ascii="Cambria Math" w:eastAsiaTheme="minorEastAsia" w:hAnsi="Cambria Math"/>
+                          <w:rFonts w:ascii="Cambria Math" w:hAnsi="Cambria Math"/>
                           <w:i/>
                           <w:lang w:val="en-US"/>
                         </w:rPr>
                       </m:ctrlPr>
-                    </m:fPr>
-                    <m:num>
+                    </m:accPr>
+                    <m:e>
                       <m:r>
                         <w:rPr>
-                          <w:rFonts w:ascii="Cambria Math" w:eastAsiaTheme="minorEastAsia" w:hAnsi="Cambria Math"/>
+                          <w:rFonts w:ascii="Cambria Math" w:hAnsi="Cambria Math"/>
                           <w:lang w:val="en-US"/>
                         </w:rPr>
-                        <m:t>100*(1.96)*(0.577)</m:t>
+                        <m:t>x</m:t>
                       </m:r>
-                    </m:num>
-                    <m:den>
-                      <m:d>
-                        <m:dPr>
-                          <m:ctrlPr>
-                            <w:rPr>
-                              <w:rFonts w:ascii="Cambria Math" w:eastAsiaTheme="minorEastAsia" w:hAnsi="Cambria Math"/>
-                              <w:i/>
-                              <w:lang w:val="en-US"/>
-                            </w:rPr>
-                          </m:ctrlPr>
-                        </m:dPr>
-                        <m:e>
-                          <m:r>
-                            <w:rPr>
-                              <w:rFonts w:ascii="Cambria Math" w:eastAsiaTheme="minorEastAsia" w:hAnsi="Cambria Math"/>
-                              <w:lang w:val="en-US"/>
-                            </w:rPr>
-                            <m:t>5</m:t>
-                          </m:r>
-                        </m:e>
-                      </m:d>
-                      <m:r>
-                        <w:rPr>
-                          <w:rFonts w:ascii="Cambria Math" w:eastAsiaTheme="minorEastAsia" w:hAnsi="Cambria Math"/>
-                          <w:lang w:val="en-US"/>
-                        </w:rPr>
-                        <m:t>*(3)</m:t>
-                      </m:r>
-                    </m:den>
-                  </m:f>
+                    </m:e>
+                  </m:acc>
                 </m:e>
-              </m:d>
-            </m:e>
-            <m:sup>
+                <m:sub>
+                  <m:r>
+                    <w:rPr>
+                      <w:rFonts w:ascii="Cambria Math" w:hAnsi="Cambria Math"/>
+                      <w:lang w:val="en-US"/>
+                    </w:rPr>
+                    <m:t>i</m:t>
+                  </m:r>
+                </m:sub>
+              </m:sSub>
+              <m:r>
+                <w:rPr>
+                  <w:rFonts w:ascii="Cambria Math" w:hAnsi="Cambria Math"/>
+                  <w:lang w:val="en-US"/>
+                </w:rPr>
+                <m:t>-</m:t>
+              </m:r>
               <m:r>
                 <w:rPr>
                   <w:rFonts w:ascii="Cambria Math" w:eastAsiaTheme="minorEastAsia" w:hAnsi="Cambria Math"/>
                   <w:lang w:val="en-US"/>
                 </w:rPr>
-                <m:t>2</m:t>
+                <m:t>1.9492</m:t>
               </m:r>
-            </m:sup>
-          </m:sSup>
-          <m:r>
-            <w:rPr>
-              <w:rFonts w:ascii="Cambria Math" w:eastAsiaTheme="minorEastAsia" w:hAnsi="Cambria Math"/>
-              <w:lang w:val="en-US"/>
-            </w:rPr>
-            <m:t>≅57</m:t>
-          </m:r>
+              <m:r>
+                <w:rPr>
+                  <w:rFonts w:ascii="Cambria Math" w:hAnsi="Cambria Math"/>
+                  <w:lang w:val="en-US"/>
+                </w:rPr>
+                <m:t xml:space="preserve"> ,</m:t>
+              </m:r>
+              <m:sSub>
+                <m:sSubPr>
+                  <m:ctrlPr>
+                    <w:rPr>
+                      <w:rFonts w:ascii="Cambria Math" w:hAnsi="Cambria Math"/>
+                      <w:i/>
+                      <w:lang w:val="en-US"/>
+                    </w:rPr>
+                  </m:ctrlPr>
+                </m:sSubPr>
+                <m:e>
+                  <m:r>
+                    <w:rPr>
+                      <w:rFonts w:ascii="Cambria Math" w:hAnsi="Cambria Math"/>
+                      <w:lang w:val="en-US"/>
+                    </w:rPr>
+                    <m:t xml:space="preserve">  </m:t>
+                  </m:r>
+                  <m:acc>
+                    <m:accPr>
+                      <m:chr m:val="̅"/>
+                      <m:ctrlPr>
+                        <w:rPr>
+                          <w:rFonts w:ascii="Cambria Math" w:hAnsi="Cambria Math"/>
+                          <w:i/>
+                          <w:lang w:val="en-US"/>
+                        </w:rPr>
+                      </m:ctrlPr>
+                    </m:accPr>
+                    <m:e>
+                      <m:r>
+                        <w:rPr>
+                          <w:rFonts w:ascii="Cambria Math" w:hAnsi="Cambria Math"/>
+                          <w:lang w:val="en-US"/>
+                        </w:rPr>
+                        <m:t>x</m:t>
+                      </m:r>
+                    </m:e>
+                  </m:acc>
+                </m:e>
+                <m:sub>
+                  <m:r>
+                    <w:rPr>
+                      <w:rFonts w:ascii="Cambria Math" w:hAnsi="Cambria Math"/>
+                      <w:lang w:val="en-US"/>
+                    </w:rPr>
+                    <m:t>i</m:t>
+                  </m:r>
+                </m:sub>
+              </m:sSub>
+              <m:r>
+                <w:rPr>
+                  <w:rFonts w:ascii="Cambria Math" w:hAnsi="Cambria Math"/>
+                  <w:lang w:val="en-US"/>
+                </w:rPr>
+                <m:t>+</m:t>
+              </m:r>
+              <m:r>
+                <w:rPr>
+                  <w:rFonts w:ascii="Cambria Math" w:eastAsiaTheme="minorEastAsia" w:hAnsi="Cambria Math"/>
+                  <w:lang w:val="en-US"/>
+                </w:rPr>
+                <m:t>1.9492</m:t>
+              </m:r>
+            </m:e>
+          </m:d>
         </m:oMath>
       </m:oMathPara>
     </w:p>
     <w:p>
       <w:pPr>
-        <w:pStyle w:val="ListParagraph"/>
+        <w:ind w:left="360"/>
+        <w:jc w:val="center"/>
+        <w:rPr>
+          <w:rFonts w:eastAsiaTheme="minorEastAsia"/>
+          <w:lang w:val="en-US"/>
+        </w:rPr>
+      </w:pPr>
+    </w:p>
+    <w:p>
+      <w:pPr>
+        <w:rPr>
+          <w:rFonts w:asciiTheme="majorHAnsi" w:eastAsiaTheme="majorEastAsia" w:hAnsiTheme="majorHAnsi" w:cstheme="majorBidi"/>
+          <w:color w:val="365F91" w:themeColor="accent1" w:themeShade="BF"/>
+          <w:sz w:val="32"/>
+          <w:szCs w:val="32"/>
+          <w:lang w:val="en-US"/>
+        </w:rPr>
+      </w:pPr>
+      <w:r>
+        <w:rPr>
+          <w:lang w:val="en-US"/>
+        </w:rPr>
+        <w:br w:type="page"/>
+      </w:r>
+    </w:p>
+    <w:p>
+      <w:pPr>
+        <w:pStyle w:val="Heading1"/>
+        <w:rPr>
+          <w:lang w:val="en-US"/>
+        </w:rPr>
+      </w:pPr>
+      <w:r>
+        <w:rPr>
+          <w:lang w:val="en-US"/>
+        </w:rPr>
+        <w:lastRenderedPageBreak/>
+        <w:t>Results</w:t>
+      </w:r>
+    </w:p>
+    <w:p>
+      <w:pPr>
+        <w:ind w:firstLine="284"/>
+        <w:rPr>
+          <w:lang w:val="en-US"/>
+        </w:rPr>
+      </w:pPr>
+    </w:p>
+    <w:p>
+      <w:pPr>
+        <w:keepNext/>
+        <w:tabs>
+          <w:tab w:val="left" w:pos="142"/>
+        </w:tabs>
+        <w:jc w:val="center"/>
+      </w:pPr>
+      <w:r>
+        <w:rPr>
+          <w:noProof/>
+        </w:rPr>
+        <w:drawing>
+          <wp:inline distT="0" distB="0" distL="0" distR="0" wp14:anchorId="54AD1D74" wp14:editId="104FC31C">
+            <wp:extent cx="5785603" cy="3321100"/>
+            <wp:effectExtent l="0" t="0" r="5715" b="0"/>
+            <wp:docPr id="2" name="Picture 2"/>
+            <wp:cNvGraphicFramePr>
+              <a:graphicFrameLocks xmlns:a="http://schemas.openxmlformats.org/drawingml/2006/main" noChangeAspect="1"/>
+            </wp:cNvGraphicFramePr>
+            <a:graphic xmlns:a="http://schemas.openxmlformats.org/drawingml/2006/main">
+              <a:graphicData uri="http://schemas.openxmlformats.org/drawingml/2006/picture">
+                <pic:pic xmlns:pic="http://schemas.openxmlformats.org/drawingml/2006/picture">
+                  <pic:nvPicPr>
+                    <pic:cNvPr id="2" name="12351852_10153622717105033_924112614_o.jpg"/>
+                    <pic:cNvPicPr/>
+                  </pic:nvPicPr>
+                  <pic:blipFill rotWithShape="1">
+                    <a:blip r:embed="rId8" cstate="print">
+                      <a:extLst>
+                        <a:ext uri="{28A0092B-C50C-407E-A947-70E740481C1C}">
+                          <a14:useLocalDpi xmlns:a14="http://schemas.microsoft.com/office/drawing/2010/main" val="0"/>
+                        </a:ext>
+                      </a:extLst>
+                    </a:blip>
+                    <a:srcRect l="10299" t="6269" r="8225"/>
+                    <a:stretch/>
+                  </pic:blipFill>
+                  <pic:spPr bwMode="auto">
+                    <a:xfrm>
+                      <a:off x="0" y="0"/>
+                      <a:ext cx="5792259" cy="3324921"/>
+                    </a:xfrm>
+                    <a:prstGeom prst="rect">
+                      <a:avLst/>
+                    </a:prstGeom>
+                    <a:ln>
+                      <a:noFill/>
+                    </a:ln>
+                    <a:extLst>
+                      <a:ext uri="{53640926-AAD7-44D8-BBD7-CCE9431645EC}">
+                        <a14:shadowObscured xmlns:a14="http://schemas.microsoft.com/office/drawing/2010/main"/>
+                      </a:ext>
+                    </a:extLst>
+                  </pic:spPr>
+                </pic:pic>
+              </a:graphicData>
+            </a:graphic>
+          </wp:inline>
+        </w:drawing>
+      </w:r>
+    </w:p>
+    <w:p>
+      <w:pPr>
+        <w:pStyle w:val="Caption"/>
+        <w:jc w:val="center"/>
+        <w:rPr>
+          <w:lang w:val="en-US"/>
+        </w:rPr>
+      </w:pPr>
+      <w:r>
+        <w:rPr>
+          <w:lang w:val="en-US"/>
+        </w:rPr>
+        <w:t xml:space="preserve">Figure </w:t>
+      </w:r>
+      <w:r>
+        <w:rPr>
+          <w:lang w:val="en-US"/>
+        </w:rPr>
+        <w:t>1</w:t>
+      </w:r>
+      <w:r>
+        <w:rPr>
+          <w:lang w:val="en-US"/>
+        </w:rPr>
+        <w:t>: Mean speed (m/min) vs Time (min)</w:t>
+      </w:r>
+    </w:p>
+    <w:p>
+      <w:pPr>
+        <w:rPr>
+          <w:lang w:val="en-US"/>
+        </w:rPr>
+      </w:pPr>
+    </w:p>
+    <w:p>
+      <w:pPr>
+        <w:ind w:firstLine="284"/>
         <w:jc w:val="both"/>
         <w:rPr>
           <w:lang w:val="en-US"/>
         </w:rPr>
       </w:pPr>
-    </w:p>
-    <w:p>
-      <w:pPr>
-        <w:pStyle w:val="ListParagraph"/>
-        <w:numPr>
-          <w:ilvl w:val="0"/>
-          <w:numId w:val="3"/>
-        </w:numPr>
+      <w:r>
+        <w:rPr>
+          <w:lang w:val="en-US"/>
+        </w:rPr>
+        <w:t>It is known that the uniform distribution represents equal probability to pick any of the values in the interval. This values will be independent between each other. Nevertheless, from one minute to the next one (or next ones) the speed of the agent is not completely independent.</w:t>
+      </w:r>
+    </w:p>
+    <w:p>
+      <w:pPr>
+        <w:ind w:firstLine="284"/>
         <w:jc w:val="both"/>
         <w:rPr>
           <w:lang w:val="en-US"/>
@@ -2274,25 +3171,354 @@
         <w:rPr>
           <w:lang w:val="en-US"/>
         </w:rPr>
-        <w:t>This N was finally used to run the simulation of 3 hours 57 times and derive the confidence interval.</w:t>
-      </w:r>
-    </w:p>
-    <w:p>
-      <w:pPr>
+        <w:t>Let’s say, for example, that at the first minute,</w:t>
+      </w:r>
+      <w:r>
+        <w:rPr>
+          <w:lang w:val="en-US"/>
+        </w:rPr>
+        <w:t xml:space="preserve"> a speed of 35</w:t>
+      </w:r>
+      <w:r>
+        <w:rPr>
+          <w:lang w:val="en-US"/>
+        </w:rPr>
+        <w:t xml:space="preserve">m/min is randomly and uniformly chosen. </w:t>
+      </w:r>
+      <w:r>
+        <w:rPr>
+          <w:lang w:val="en-US"/>
+        </w:rPr>
+        <w:t>The destination point (x,y) is also picked uniformly so it could be anywhere in the 1 km x 1 km square. If the source point is really far from the destination point (i.e. 50m), the speed will be kept for mor</w:t>
+      </w:r>
+      <w:r>
+        <w:rPr>
+          <w:lang w:val="en-US"/>
+        </w:rPr>
+        <w:t>e than a minute until the mobile agent</w:t>
+      </w:r>
+      <w:r>
+        <w:rPr>
+          <w:lang w:val="en-US"/>
+        </w:rPr>
+        <w:t xml:space="preserve"> reaches its destination. </w:t>
+      </w:r>
+      <w:r>
+        <w:rPr>
+          <w:lang w:val="en-US"/>
+        </w:rPr>
+        <w:t>Thus,</w:t>
+      </w:r>
+      <w:r>
+        <w:rPr>
+          <w:lang w:val="en-US"/>
+        </w:rPr>
+        <w:t xml:space="preserve"> a fraction of the next minute of the simulation is already consu</w:t>
+      </w:r>
+      <w:r>
+        <w:rPr>
+          <w:lang w:val="en-US"/>
+        </w:rPr>
+        <w:t xml:space="preserve">med by the movement and </w:t>
+      </w:r>
+      <w:r>
+        <w:rPr>
+          <w:lang w:val="en-US"/>
+        </w:rPr>
+        <w:t>the speed the agent</w:t>
+      </w:r>
+      <w:r>
+        <w:rPr>
+          <w:lang w:val="en-US"/>
+        </w:rPr>
+        <w:t xml:space="preserve"> had. Therefore, we can see some </w:t>
+      </w:r>
+      <w:r>
+        <w:rPr>
+          <w:lang w:val="en-US"/>
+        </w:rPr>
+        <w:t>dependency</w:t>
+      </w:r>
+      <w:r>
+        <w:rPr>
+          <w:lang w:val="en-US"/>
+        </w:rPr>
+        <w:t xml:space="preserve"> represented in the graph as a stabilization</w:t>
+      </w:r>
+      <w:r>
+        <w:rPr>
+          <w:lang w:val="en-US"/>
+        </w:rPr>
+        <w:t xml:space="preserve"> of the values in a middle point. We could assume then, that every time a considerable difference between two points is observed, </w:t>
+      </w:r>
+      <w:r>
+        <w:rPr>
+          <w:lang w:val="en-US"/>
+        </w:rPr>
+        <w:t xml:space="preserve">a new value for the speed </w:t>
+      </w:r>
+      <w:r>
+        <w:rPr>
+          <w:lang w:val="en-US"/>
+        </w:rPr>
+        <w:t xml:space="preserve">is chosen </w:t>
+      </w:r>
+      <w:r>
+        <w:rPr>
+          <w:lang w:val="en-US"/>
+        </w:rPr>
+        <w:t>(the mobile agent starts another movement)</w:t>
+      </w:r>
+      <w:r>
+        <w:rPr>
+          <w:lang w:val="en-US"/>
+        </w:rPr>
+        <w:t xml:space="preserve"> </w:t>
+      </w:r>
+      <w:r>
+        <w:rPr>
+          <w:lang w:val="en-US"/>
+        </w:rPr>
+        <w:t>at the very beginning of the min</w:t>
+      </w:r>
+      <w:r>
+        <w:rPr>
+          <w:lang w:val="en-US"/>
+        </w:rPr>
+        <w:t>ute.</w:t>
+      </w:r>
+      <w:r>
+        <w:rPr>
+          <w:lang w:val="en-US"/>
+        </w:rPr>
+        <w:t xml:space="preserve"> This dependency is also affected by the randomly chosen pause times </w:t>
+      </w:r>
+      <w:r>
+        <w:rPr>
+          <w:lang w:val="en-US"/>
+        </w:rPr>
+        <w:t>of the agent and the independence between the N simulation</w:t>
+      </w:r>
+      <w:r>
+        <w:rPr>
+          <w:lang w:val="en-US"/>
+        </w:rPr>
+        <w:t>s done, which cause the irregularity of the graph.</w:t>
+      </w:r>
+    </w:p>
+    <w:p>
+      <w:pPr>
+        <w:rPr>
+          <w:lang w:val="en-US"/>
+        </w:rPr>
+      </w:pPr>
+      <w:r>
+        <w:rPr>
+          <w:lang w:val="en-US"/>
+        </w:rPr>
+        <w:br w:type="page"/>
+      </w:r>
+    </w:p>
+    <w:p>
+      <w:pPr>
+        <w:ind w:firstLine="284"/>
         <w:jc w:val="both"/>
         <w:rPr>
           <w:lang w:val="en-US"/>
         </w:rPr>
       </w:pPr>
-    </w:p>
-    <w:p>
-      <w:pPr>
-        <w:ind w:left="360"/>
+      <w:r>
+        <w:rPr>
+          <w:lang w:val="en-US"/>
+        </w:rPr>
+        <w:lastRenderedPageBreak/>
+        <w:t xml:space="preserve">This </w:t>
+      </w:r>
+      <w:r>
+        <w:rPr>
+          <w:lang w:val="en-US"/>
+        </w:rPr>
+        <w:t xml:space="preserve">could also be observed in the following graph, the speed for </w:t>
+      </w:r>
+      <w:r>
+        <w:rPr>
+          <w:lang w:val="en-US"/>
+        </w:rPr>
+        <w:t>just one simulation of 3 hours.</w:t>
+      </w:r>
+    </w:p>
+    <w:p>
+      <w:pPr>
+        <w:ind w:firstLine="284"/>
         <w:jc w:val="both"/>
         <w:rPr>
           <w:lang w:val="en-US"/>
         </w:rPr>
       </w:pPr>
+    </w:p>
+    <w:p>
+      <w:pPr>
+        <w:keepNext/>
+        <w:jc w:val="center"/>
+      </w:pPr>
+      <w:r>
+        <w:rPr>
+          <w:noProof/>
+        </w:rPr>
+        <w:drawing>
+          <wp:inline distT="0" distB="0" distL="0" distR="0" wp14:anchorId="0933713F" wp14:editId="158C247A">
+            <wp:extent cx="4760595" cy="3821112"/>
+            <wp:effectExtent l="0" t="0" r="1905" b="8255"/>
+            <wp:docPr id="4" name="Picture 4"/>
+            <wp:cNvGraphicFramePr>
+              <a:graphicFrameLocks xmlns:a="http://schemas.openxmlformats.org/drawingml/2006/main" noChangeAspect="1"/>
+            </wp:cNvGraphicFramePr>
+            <a:graphic xmlns:a="http://schemas.openxmlformats.org/drawingml/2006/main">
+              <a:graphicData uri="http://schemas.openxmlformats.org/drawingml/2006/picture">
+                <pic:pic xmlns:pic="http://schemas.openxmlformats.org/drawingml/2006/picture">
+                  <pic:nvPicPr>
+                    <pic:cNvPr id="4" name="12358231_10153622743285033_1918137096_n.jpg"/>
+                    <pic:cNvPicPr/>
+                  </pic:nvPicPr>
+                  <pic:blipFill rotWithShape="1">
+                    <a:blip r:embed="rId9">
+                      <a:extLst>
+                        <a:ext uri="{28A0092B-C50C-407E-A947-70E740481C1C}">
+                          <a14:useLocalDpi xmlns:a14="http://schemas.microsoft.com/office/drawing/2010/main" val="0"/>
+                        </a:ext>
+                      </a:extLst>
+                    </a:blip>
+                    <a:srcRect l="7686" t="4920" r="7465" b="4282"/>
+                    <a:stretch/>
+                  </pic:blipFill>
+                  <pic:spPr bwMode="auto">
+                    <a:xfrm>
+                      <a:off x="0" y="0"/>
+                      <a:ext cx="4761775" cy="3822059"/>
+                    </a:xfrm>
+                    <a:prstGeom prst="rect">
+                      <a:avLst/>
+                    </a:prstGeom>
+                    <a:ln>
+                      <a:noFill/>
+                    </a:ln>
+                    <a:extLst>
+                      <a:ext uri="{53640926-AAD7-44D8-BBD7-CCE9431645EC}">
+                        <a14:shadowObscured xmlns:a14="http://schemas.microsoft.com/office/drawing/2010/main"/>
+                      </a:ext>
+                    </a:extLst>
+                  </pic:spPr>
+                </pic:pic>
+              </a:graphicData>
+            </a:graphic>
+          </wp:inline>
+        </w:drawing>
+      </w:r>
+    </w:p>
+    <w:p>
+      <w:pPr>
+        <w:pStyle w:val="Caption"/>
+        <w:jc w:val="center"/>
+        <w:rPr>
+          <w:lang w:val="en-US"/>
+        </w:rPr>
+      </w:pPr>
+      <w:r>
+        <w:rPr>
+          <w:lang w:val="en-US"/>
+        </w:rPr>
+        <w:t xml:space="preserve">Figure </w:t>
+      </w:r>
+      <w:r>
+        <w:rPr>
+          <w:lang w:val="en-US"/>
+        </w:rPr>
+        <w:t>2</w:t>
+      </w:r>
+      <w:r>
+        <w:rPr>
+          <w:lang w:val="en-US"/>
+        </w:rPr>
+        <w:t>: Average speed</w:t>
+      </w:r>
+      <w:r>
+        <w:rPr>
+          <w:lang w:val="en-US"/>
+        </w:rPr>
+        <w:t xml:space="preserve"> (m/min)</w:t>
+      </w:r>
+      <w:r>
+        <w:rPr>
+          <w:lang w:val="en-US"/>
+        </w:rPr>
+        <w:t xml:space="preserve"> vs time </w:t>
+      </w:r>
+      <w:r>
+        <w:rPr>
+          <w:lang w:val="en-US"/>
+        </w:rPr>
+        <w:t xml:space="preserve">(min) </w:t>
+      </w:r>
+      <w:r>
+        <w:rPr>
+          <w:lang w:val="en-US"/>
+        </w:rPr>
+        <w:t>for a single simulation of 3 hours</w:t>
+      </w:r>
+    </w:p>
+    <w:p>
+      <w:pPr>
+        <w:rPr>
+          <w:lang w:val="en-US"/>
+        </w:rPr>
+      </w:pPr>
+    </w:p>
+    <w:p>
+      <w:pPr>
+        <w:ind w:firstLine="284"/>
+        <w:jc w:val="both"/>
+        <w:rPr>
+          <w:lang w:val="en-US"/>
+        </w:rPr>
+      </w:pPr>
+      <w:r>
+        <w:rPr>
+          <w:lang w:val="en-US"/>
+        </w:rPr>
+        <w:t xml:space="preserve">The single dots in the graph represent the minutes when the mobile agent stopped for some </w:t>
+      </w:r>
+      <w:r>
+        <w:rPr>
+          <w:lang w:val="en-US"/>
+        </w:rPr>
+        <w:t xml:space="preserve">seconds, lowering the average speed. </w:t>
+      </w:r>
+      <w:r>
+        <w:rPr>
+          <w:lang w:val="en-US"/>
+        </w:rPr>
+        <w:t>In the rest of the graph, it can be observed how a speed can be kept f</w:t>
+      </w:r>
+      <w:r>
+        <w:rPr>
+          <w:lang w:val="en-US"/>
+        </w:rPr>
+        <w:t>or up to 2</w:t>
+      </w:r>
+      <w:r>
+        <w:rPr>
+          <w:lang w:val="en-US"/>
+        </w:rPr>
+        <w:t xml:space="preserve">0 minutes, </w:t>
+      </w:r>
+      <w:r>
+        <w:rPr>
+          <w:lang w:val="en-US"/>
+        </w:rPr>
+        <w:t>demonstrating a dependency between each timeslot.</w:t>
+      </w:r>
+      <w:bookmarkStart w:id="0" w:name="_GoBack"/>
+      <w:bookmarkEnd w:id="0"/>
     </w:p>
     <w:sectPr>
       <w:type w:val="continuous"/>
@@ -2399,8 +3625,8 @@
   <w:abstractNum w:abstractNumId="1" w15:restartNumberingAfterBreak="0">
     <w:nsid w:val="253C22E7"/>
     <w:multiLevelType w:val="hybridMultilevel"/>
-    <w:tmpl w:val="B33C9684"/>
-    <w:lvl w:ilvl="0" w:tplc="E5407B18">
+    <w:tmpl w:val="6DB8C1F8"/>
+    <w:lvl w:ilvl="0" w:tplc="C59A59AA">
       <w:start w:val="1"/>
       <w:numFmt w:val="decimal"/>
       <w:lvlText w:val="%1)"/>
@@ -2410,6 +3636,7 @@
       </w:pPr>
       <w:rPr>
         <w:rFonts w:eastAsiaTheme="minorEastAsia" w:hint="default"/>
+        <w:b/>
       </w:rPr>
     </w:lvl>
     <w:lvl w:ilvl="1" w:tplc="200A0019" w:tentative="1">
@@ -3247,6 +4474,7 @@
 <w:settings xmlns:mc="http://schemas.openxmlformats.org/markup-compatibility/2006" xmlns:o="urn:schemas-microsoft-com:office:office" xmlns:r="http://schemas.openxmlformats.org/officeDocument/2006/relationships" xmlns:m="http://schemas.openxmlformats.org/officeDocument/2006/math" xmlns:v="urn:schemas-microsoft-com:vml" xmlns:w10="urn:schemas-microsoft-com:office:word" xmlns:w="http://schemas.openxmlformats.org/wordprocessingml/2006/main" xmlns:w14="http://schemas.microsoft.com/office/word/2010/wordml" xmlns:w15="http://schemas.microsoft.com/office/word/2012/wordml" xmlns:w16se="http://schemas.microsoft.com/office/word/2015/wordml/symex" xmlns:sl="http://schemas.openxmlformats.org/schemaLibrary/2006/main" mc:Ignorable="w14 w15 w16se">
   <w:view w:val="normal"/>
   <w:defaultTabStop w:val="720"/>
+  <w:hyphenationZone w:val="425"/>
   <w:characterSpacingControl w:val="doNotCompress"/>
   <w:compat>
     <w:useFELayout/>
@@ -3258,8 +4486,10 @@
   </w:compat>
   <w:rsids>
     <w:rsidRoot w:val="00A32286"/>
+    <w:rsid w:val="00556994"/>
     <w:rsid w:val="00923045"/>
     <w:rsid w:val="00A32286"/>
+    <w:rsid w:val="00B96828"/>
   </w:rsids>
   <m:mathPr>
     <m:mathFont m:val="Cambria Math"/>
@@ -3276,7 +4506,7 @@
   </m:mathPr>
   <w:themeFontLang w:val="en-US" w:bidi="ar-SA"/>
   <w:clrSchemeMapping w:bg1="light1" w:t1="dark1" w:bg2="light2" w:t2="dark2" w:accent1="accent1" w:accent2="accent2" w:accent3="accent3" w:accent4="accent4" w:accent5="accent5" w:accent6="accent6" w:hyperlink="hyperlink" w:followedHyperlink="followedHyperlink"/>
-  <w:decimalSymbol w:val="."/>
+  <w:decimalSymbol w:val=","/>
   <w:listSeparator w:val=","/>
   <w15:chartTrackingRefBased/>
 </w:settings>
@@ -3708,7 +4938,7 @@
     <w:basedOn w:val="DefaultParagraphFont"/>
     <w:uiPriority w:val="99"/>
     <w:semiHidden/>
-    <w:rsid w:val="00A32286"/>
+    <w:rsid w:val="00B96828"/>
     <w:rPr>
       <w:color w:val="808080"/>
     </w:rPr>
@@ -4043,7 +5273,7 @@
 </file>
 
 <file path=customXml/itemProps1.xml><?xml version="1.0" encoding="utf-8"?>
-<ds:datastoreItem xmlns:ds="http://schemas.openxmlformats.org/officeDocument/2006/customXml" ds:itemID="{40834ECB-B5E4-4BF3-A5A5-D3617518AF9A}">
+<ds:datastoreItem xmlns:ds="http://schemas.openxmlformats.org/officeDocument/2006/customXml" ds:itemID="{B00A31A4-E73C-476D-93F8-5F020E8A9C05}">
   <ds:schemaRefs>
     <ds:schemaRef ds:uri="http://schemas.openxmlformats.org/officeDocument/2006/bibliography"/>
   </ds:schemaRefs>

</xml_diff>